<commit_message>
Finished 3/3 Methods in company email class. Documented test results and bugs identified in word document
</commit_message>
<xml_diff>
--- a/CompanyEmail Aidan.docx
+++ b/CompanyEmail Aidan.docx
@@ -141,7 +141,23 @@
         <w:rPr>
           <w:rFonts w:ascii="Trebuchet MS" w:eastAsia="Trebuchet MS" w:hAnsi="Trebuchet MS" w:cs="Trebuchet MS"/>
         </w:rPr>
-        <w:t xml:space="preserve">We have added some additional columns to the bug table. These are notes and a description for the changes are given in this paragrah.We have decided to have additional columns in the test table so we can provide more detail about the tests carried out. This will increase the traceability of the tests and make the changes easier to see. Firstly, we added </w:t>
+        <w:t xml:space="preserve">We have added some additional columns to the bug table. These are notes and a description for the changes are given in this </w:t>
+      </w:r>
+      <w:proofErr w:type="spellStart"/>
+      <w:proofErr w:type="gramStart"/>
+      <w:r>
+        <w:rPr>
+          <w:rFonts w:ascii="Trebuchet MS" w:eastAsia="Trebuchet MS" w:hAnsi="Trebuchet MS" w:cs="Trebuchet MS"/>
+        </w:rPr>
+        <w:t>paragrah.We</w:t>
+      </w:r>
+      <w:proofErr w:type="spellEnd"/>
+      <w:proofErr w:type="gramEnd"/>
+      <w:r>
+        <w:rPr>
+          <w:rFonts w:ascii="Trebuchet MS" w:eastAsia="Trebuchet MS" w:hAnsi="Trebuchet MS" w:cs="Trebuchet MS"/>
+        </w:rPr>
+        <w:t xml:space="preserve"> have decided to have additional columns in the test table so we can provide more detail about the tests carried out. This will increase the traceability of the tests and make the changes easier to see. Firstly, we added </w:t>
       </w:r>
       <w:r>
         <w:rPr>
@@ -525,7 +541,27 @@
                 <w:sz w:val="20"/>
                 <w:szCs w:val="20"/>
               </w:rPr>
-              <w:t>(setMessage)</w:t>
+              <w:t>(</w:t>
+            </w:r>
+            <w:proofErr w:type="spellStart"/>
+            <w:r>
+              <w:rPr>
+                <w:b/>
+                <w:bCs/>
+                <w:sz w:val="20"/>
+                <w:szCs w:val="20"/>
+              </w:rPr>
+              <w:t>setMessage</w:t>
+            </w:r>
+            <w:proofErr w:type="spellEnd"/>
+            <w:r>
+              <w:rPr>
+                <w:b/>
+                <w:bCs/>
+                <w:sz w:val="20"/>
+                <w:szCs w:val="20"/>
+              </w:rPr>
+              <w:t>)</w:t>
             </w:r>
           </w:p>
         </w:tc>
@@ -547,7 +583,25 @@
                 <w:sz w:val="20"/>
                 <w:szCs w:val="20"/>
               </w:rPr>
-              <w:t xml:space="preserve">Test the method correctly sets the email message and then compare that to what is retrieved from getMessage </w:t>
+              <w:t xml:space="preserve">Test the method correctly sets the email message and then compare that to what is retrieved from </w:t>
+            </w:r>
+            <w:proofErr w:type="spellStart"/>
+            <w:r>
+              <w:rPr>
+                <w:bCs/>
+                <w:sz w:val="20"/>
+                <w:szCs w:val="20"/>
+              </w:rPr>
+              <w:t>getMessage</w:t>
+            </w:r>
+            <w:proofErr w:type="spellEnd"/>
+            <w:r>
+              <w:rPr>
+                <w:bCs/>
+                <w:sz w:val="20"/>
+                <w:szCs w:val="20"/>
+              </w:rPr>
+              <w:t xml:space="preserve"> </w:t>
             </w:r>
             <w:r>
               <w:rPr>
@@ -577,7 +631,43 @@
                 <w:sz w:val="20"/>
                 <w:szCs w:val="20"/>
               </w:rPr>
-              <w:t>Email object with with sender, receiver and subject via the constructor with emailMessage left blank</w:t>
+              <w:t xml:space="preserve">Email object with </w:t>
+            </w:r>
+            <w:proofErr w:type="spellStart"/>
+            <w:r>
+              <w:rPr>
+                <w:bCs/>
+                <w:sz w:val="20"/>
+                <w:szCs w:val="20"/>
+              </w:rPr>
+              <w:t>with</w:t>
+            </w:r>
+            <w:proofErr w:type="spellEnd"/>
+            <w:r>
+              <w:rPr>
+                <w:bCs/>
+                <w:sz w:val="20"/>
+                <w:szCs w:val="20"/>
+              </w:rPr>
+              <w:t xml:space="preserve"> sender, receiver and subject via the constructor with </w:t>
+            </w:r>
+            <w:proofErr w:type="spellStart"/>
+            <w:r>
+              <w:rPr>
+                <w:bCs/>
+                <w:sz w:val="20"/>
+                <w:szCs w:val="20"/>
+              </w:rPr>
+              <w:t>emailMessage</w:t>
+            </w:r>
+            <w:proofErr w:type="spellEnd"/>
+            <w:r>
+              <w:rPr>
+                <w:bCs/>
+                <w:sz w:val="20"/>
+                <w:szCs w:val="20"/>
+              </w:rPr>
+              <w:t xml:space="preserve"> left blank</w:t>
             </w:r>
           </w:p>
         </w:tc>
@@ -655,7 +745,25 @@
                 <w:sz w:val="20"/>
                 <w:szCs w:val="20"/>
               </w:rPr>
-              <w:t>After calling the getMessage method once the message has been set</w:t>
+              <w:t xml:space="preserve">After calling the </w:t>
+            </w:r>
+            <w:proofErr w:type="spellStart"/>
+            <w:r>
+              <w:rPr>
+                <w:bCs/>
+                <w:sz w:val="20"/>
+                <w:szCs w:val="20"/>
+              </w:rPr>
+              <w:t>getMessage</w:t>
+            </w:r>
+            <w:proofErr w:type="spellEnd"/>
+            <w:r>
+              <w:rPr>
+                <w:bCs/>
+                <w:sz w:val="20"/>
+                <w:szCs w:val="20"/>
+              </w:rPr>
+              <w:t xml:space="preserve"> method once the message has been set</w:t>
             </w:r>
           </w:p>
         </w:tc>
@@ -671,13 +779,23 @@
                 <w:szCs w:val="20"/>
               </w:rPr>
             </w:pPr>
-            <w:r>
-              <w:rPr>
-                <w:bCs/>
-                <w:sz w:val="20"/>
-                <w:szCs w:val="20"/>
-              </w:rPr>
-              <w:t>Stackoverflow error</w:t>
+            <w:proofErr w:type="spellStart"/>
+            <w:r>
+              <w:rPr>
+                <w:bCs/>
+                <w:sz w:val="20"/>
+                <w:szCs w:val="20"/>
+              </w:rPr>
+              <w:t>Stackoverflow</w:t>
+            </w:r>
+            <w:proofErr w:type="spellEnd"/>
+            <w:r>
+              <w:rPr>
+                <w:bCs/>
+                <w:sz w:val="20"/>
+                <w:szCs w:val="20"/>
+              </w:rPr>
+              <w:t xml:space="preserve"> error</w:t>
             </w:r>
           </w:p>
         </w:tc>
@@ -779,7 +897,25 @@
                 <w:sz w:val="20"/>
                 <w:szCs w:val="20"/>
               </w:rPr>
-              <w:t>Unable to determine if message was set correctly as when trying to retrieve the message using emailMessage method received a stack overflow error.</w:t>
+              <w:t xml:space="preserve">Unable to determine if message was set correctly as when trying to retrieve the message using </w:t>
+            </w:r>
+            <w:proofErr w:type="spellStart"/>
+            <w:r>
+              <w:rPr>
+                <w:bCs/>
+                <w:sz w:val="20"/>
+                <w:szCs w:val="20"/>
+              </w:rPr>
+              <w:t>emailMessage</w:t>
+            </w:r>
+            <w:proofErr w:type="spellEnd"/>
+            <w:r>
+              <w:rPr>
+                <w:bCs/>
+                <w:sz w:val="20"/>
+                <w:szCs w:val="20"/>
+              </w:rPr>
+              <w:t xml:space="preserve"> method received a stack overflow error.</w:t>
             </w:r>
           </w:p>
         </w:tc>
@@ -844,7 +980,27 @@
                 <w:sz w:val="20"/>
                 <w:szCs w:val="20"/>
               </w:rPr>
-              <w:t>(setMessage)</w:t>
+              <w:t>(</w:t>
+            </w:r>
+            <w:proofErr w:type="spellStart"/>
+            <w:r>
+              <w:rPr>
+                <w:b/>
+                <w:bCs/>
+                <w:sz w:val="20"/>
+                <w:szCs w:val="20"/>
+              </w:rPr>
+              <w:t>setMessage</w:t>
+            </w:r>
+            <w:proofErr w:type="spellEnd"/>
+            <w:r>
+              <w:rPr>
+                <w:b/>
+                <w:bCs/>
+                <w:sz w:val="20"/>
+                <w:szCs w:val="20"/>
+              </w:rPr>
+              <w:t>)</w:t>
             </w:r>
           </w:p>
         </w:tc>
@@ -866,23 +1022,59 @@
                 <w:sz w:val="20"/>
                 <w:szCs w:val="20"/>
               </w:rPr>
-              <w:t xml:space="preserve">Test the method correctly sets the email message </w:t>
-            </w:r>
-            <w:r>
-              <w:rPr>
-                <w:bCs/>
-                <w:sz w:val="20"/>
-                <w:szCs w:val="20"/>
-              </w:rPr>
-              <w:t xml:space="preserve"> to an empty string “” </w:t>
-            </w:r>
-            <w:r>
-              <w:rPr>
-                <w:bCs/>
-                <w:sz w:val="20"/>
-                <w:szCs w:val="20"/>
-              </w:rPr>
-              <w:t>and then compare that to what is retrieved from getMessage method</w:t>
+              <w:t xml:space="preserve">Test the method correctly sets the email </w:t>
+            </w:r>
+            <w:proofErr w:type="gramStart"/>
+            <w:r>
+              <w:rPr>
+                <w:bCs/>
+                <w:sz w:val="20"/>
+                <w:szCs w:val="20"/>
+              </w:rPr>
+              <w:t xml:space="preserve">message </w:t>
+            </w:r>
+            <w:r>
+              <w:rPr>
+                <w:bCs/>
+                <w:sz w:val="20"/>
+                <w:szCs w:val="20"/>
+              </w:rPr>
+              <w:t xml:space="preserve"> to</w:t>
+            </w:r>
+            <w:proofErr w:type="gramEnd"/>
+            <w:r>
+              <w:rPr>
+                <w:bCs/>
+                <w:sz w:val="20"/>
+                <w:szCs w:val="20"/>
+              </w:rPr>
+              <w:t xml:space="preserve"> an empty string “” </w:t>
+            </w:r>
+            <w:r>
+              <w:rPr>
+                <w:bCs/>
+                <w:sz w:val="20"/>
+                <w:szCs w:val="20"/>
+              </w:rPr>
+              <w:t xml:space="preserve">and then compare that to what is retrieved from </w:t>
+            </w:r>
+            <w:proofErr w:type="spellStart"/>
+            <w:r>
+              <w:rPr>
+                <w:bCs/>
+                <w:sz w:val="20"/>
+                <w:szCs w:val="20"/>
+              </w:rPr>
+              <w:t>getMessage</w:t>
+            </w:r>
+            <w:proofErr w:type="spellEnd"/>
+            <w:r>
+              <w:rPr>
+                <w:bCs/>
+                <w:sz w:val="20"/>
+                <w:szCs w:val="20"/>
+              </w:rPr>
+              <w:t xml:space="preserve"> method</w:t>
             </w:r>
           </w:p>
         </w:tc>
@@ -904,7 +1096,34 @@
                 <w:sz w:val="20"/>
                 <w:szCs w:val="20"/>
               </w:rPr>
-              <w:t>Email object with with sender, receiver and subject via the constructor with emailMe</w:t>
+              <w:t xml:space="preserve">Email object with </w:t>
+            </w:r>
+            <w:proofErr w:type="spellStart"/>
+            <w:r>
+              <w:rPr>
+                <w:bCs/>
+                <w:sz w:val="20"/>
+                <w:szCs w:val="20"/>
+              </w:rPr>
+              <w:t>with</w:t>
+            </w:r>
+            <w:proofErr w:type="spellEnd"/>
+            <w:r>
+              <w:rPr>
+                <w:bCs/>
+                <w:sz w:val="20"/>
+                <w:szCs w:val="20"/>
+              </w:rPr>
+              <w:t xml:space="preserve"> sender, receiver and subject via the constructor with </w:t>
+            </w:r>
+            <w:proofErr w:type="spellStart"/>
+            <w:r>
+              <w:rPr>
+                <w:bCs/>
+                <w:sz w:val="20"/>
+                <w:szCs w:val="20"/>
+              </w:rPr>
+              <w:t>emailMe</w:t>
             </w:r>
             <w:r>
               <w:rPr>
@@ -913,7 +1132,16 @@
                 <w:szCs w:val="20"/>
               </w:rPr>
               <w:lastRenderedPageBreak/>
-              <w:t>ssage left blank</w:t>
+              <w:t>ssage</w:t>
+            </w:r>
+            <w:proofErr w:type="spellEnd"/>
+            <w:r>
+              <w:rPr>
+                <w:bCs/>
+                <w:sz w:val="20"/>
+                <w:szCs w:val="20"/>
+              </w:rPr>
+              <w:t xml:space="preserve"> left blank</w:t>
             </w:r>
           </w:p>
         </w:tc>
@@ -1000,7 +1228,25 @@
                 <w:sz w:val="20"/>
                 <w:szCs w:val="20"/>
               </w:rPr>
-              <w:t>After calling the getMessage method once the message has been set</w:t>
+              <w:t xml:space="preserve">After calling the </w:t>
+            </w:r>
+            <w:proofErr w:type="spellStart"/>
+            <w:r>
+              <w:rPr>
+                <w:bCs/>
+                <w:sz w:val="20"/>
+                <w:szCs w:val="20"/>
+              </w:rPr>
+              <w:t>getMessage</w:t>
+            </w:r>
+            <w:proofErr w:type="spellEnd"/>
+            <w:r>
+              <w:rPr>
+                <w:bCs/>
+                <w:sz w:val="20"/>
+                <w:szCs w:val="20"/>
+              </w:rPr>
+              <w:t xml:space="preserve"> method once the message has been set</w:t>
             </w:r>
           </w:p>
         </w:tc>
@@ -1016,13 +1262,23 @@
                 <w:szCs w:val="20"/>
               </w:rPr>
             </w:pPr>
-            <w:r>
-              <w:rPr>
-                <w:bCs/>
-                <w:sz w:val="20"/>
-                <w:szCs w:val="20"/>
-              </w:rPr>
-              <w:t>Stackoverflow error</w:t>
+            <w:proofErr w:type="spellStart"/>
+            <w:r>
+              <w:rPr>
+                <w:bCs/>
+                <w:sz w:val="20"/>
+                <w:szCs w:val="20"/>
+              </w:rPr>
+              <w:t>Stackoverflow</w:t>
+            </w:r>
+            <w:proofErr w:type="spellEnd"/>
+            <w:r>
+              <w:rPr>
+                <w:bCs/>
+                <w:sz w:val="20"/>
+                <w:szCs w:val="20"/>
+              </w:rPr>
+              <w:t xml:space="preserve"> error</w:t>
             </w:r>
           </w:p>
         </w:tc>
@@ -1124,7 +1380,25 @@
                 <w:sz w:val="20"/>
                 <w:szCs w:val="20"/>
               </w:rPr>
-              <w:t>Unable to determine if message was set correctly as when trying to retrieve the message using emailMessage method received a stack overflow error.</w:t>
+              <w:t xml:space="preserve">Unable to determine if message was set correctly as when trying to retrieve the message using </w:t>
+            </w:r>
+            <w:proofErr w:type="spellStart"/>
+            <w:r>
+              <w:rPr>
+                <w:bCs/>
+                <w:sz w:val="20"/>
+                <w:szCs w:val="20"/>
+              </w:rPr>
+              <w:t>emailMessage</w:t>
+            </w:r>
+            <w:proofErr w:type="spellEnd"/>
+            <w:r>
+              <w:rPr>
+                <w:bCs/>
+                <w:sz w:val="20"/>
+                <w:szCs w:val="20"/>
+              </w:rPr>
+              <w:t xml:space="preserve"> method received a stack overflow error.</w:t>
             </w:r>
           </w:p>
         </w:tc>
@@ -1205,7 +1479,27 @@
                 <w:sz w:val="20"/>
                 <w:szCs w:val="20"/>
               </w:rPr>
-              <w:t>(isValid)</w:t>
+              <w:t>(</w:t>
+            </w:r>
+            <w:proofErr w:type="spellStart"/>
+            <w:r>
+              <w:rPr>
+                <w:b/>
+                <w:bCs/>
+                <w:sz w:val="20"/>
+                <w:szCs w:val="20"/>
+              </w:rPr>
+              <w:t>isValid</w:t>
+            </w:r>
+            <w:proofErr w:type="spellEnd"/>
+            <w:r>
+              <w:rPr>
+                <w:b/>
+                <w:bCs/>
+                <w:sz w:val="20"/>
+                <w:szCs w:val="20"/>
+              </w:rPr>
+              <w:t>)</w:t>
             </w:r>
           </w:p>
         </w:tc>
@@ -1427,8 +1721,6 @@
               </w:rPr>
               <w:t>where</w:t>
             </w:r>
-            <w:bookmarkStart w:id="0" w:name="_GoBack"/>
-            <w:bookmarkEnd w:id="0"/>
             <w:r>
               <w:rPr>
                 <w:bCs/>
@@ -1462,6 +1754,168 @@
               <w:t>103</w:t>
             </w:r>
           </w:p>
+          <w:p>
+            <w:pPr>
+              <w:rPr>
+                <w:bCs/>
+                <w:sz w:val="20"/>
+                <w:szCs w:val="20"/>
+              </w:rPr>
+            </w:pPr>
+          </w:p>
+          <w:p>
+            <w:pPr>
+              <w:rPr>
+                <w:bCs/>
+                <w:sz w:val="20"/>
+                <w:szCs w:val="20"/>
+              </w:rPr>
+            </w:pPr>
+          </w:p>
+          <w:p>
+            <w:pPr>
+              <w:rPr>
+                <w:bCs/>
+                <w:sz w:val="20"/>
+                <w:szCs w:val="20"/>
+              </w:rPr>
+            </w:pPr>
+          </w:p>
+          <w:p>
+            <w:pPr>
+              <w:rPr>
+                <w:bCs/>
+                <w:sz w:val="20"/>
+                <w:szCs w:val="20"/>
+              </w:rPr>
+            </w:pPr>
+          </w:p>
+          <w:p>
+            <w:pPr>
+              <w:rPr>
+                <w:bCs/>
+                <w:sz w:val="20"/>
+                <w:szCs w:val="20"/>
+              </w:rPr>
+            </w:pPr>
+          </w:p>
+          <w:p>
+            <w:pPr>
+              <w:rPr>
+                <w:bCs/>
+                <w:sz w:val="20"/>
+                <w:szCs w:val="20"/>
+              </w:rPr>
+            </w:pPr>
+          </w:p>
+          <w:p>
+            <w:pPr>
+              <w:rPr>
+                <w:bCs/>
+                <w:sz w:val="20"/>
+                <w:szCs w:val="20"/>
+              </w:rPr>
+            </w:pPr>
+          </w:p>
+          <w:p>
+            <w:pPr>
+              <w:rPr>
+                <w:bCs/>
+                <w:sz w:val="20"/>
+                <w:szCs w:val="20"/>
+              </w:rPr>
+            </w:pPr>
+          </w:p>
+          <w:p>
+            <w:pPr>
+              <w:rPr>
+                <w:bCs/>
+                <w:sz w:val="20"/>
+                <w:szCs w:val="20"/>
+              </w:rPr>
+            </w:pPr>
+          </w:p>
+          <w:p>
+            <w:pPr>
+              <w:rPr>
+                <w:bCs/>
+                <w:sz w:val="20"/>
+                <w:szCs w:val="20"/>
+              </w:rPr>
+            </w:pPr>
+          </w:p>
+          <w:p>
+            <w:pPr>
+              <w:rPr>
+                <w:bCs/>
+                <w:sz w:val="20"/>
+                <w:szCs w:val="20"/>
+              </w:rPr>
+            </w:pPr>
+          </w:p>
+          <w:p>
+            <w:pPr>
+              <w:rPr>
+                <w:bCs/>
+                <w:sz w:val="20"/>
+                <w:szCs w:val="20"/>
+              </w:rPr>
+            </w:pPr>
+          </w:p>
+          <w:p>
+            <w:pPr>
+              <w:rPr>
+                <w:bCs/>
+                <w:sz w:val="20"/>
+                <w:szCs w:val="20"/>
+              </w:rPr>
+            </w:pPr>
+          </w:p>
+          <w:p>
+            <w:pPr>
+              <w:rPr>
+                <w:bCs/>
+                <w:sz w:val="20"/>
+                <w:szCs w:val="20"/>
+              </w:rPr>
+            </w:pPr>
+          </w:p>
+          <w:p>
+            <w:pPr>
+              <w:rPr>
+                <w:bCs/>
+                <w:sz w:val="20"/>
+                <w:szCs w:val="20"/>
+              </w:rPr>
+            </w:pPr>
+          </w:p>
+          <w:p>
+            <w:pPr>
+              <w:rPr>
+                <w:bCs/>
+                <w:sz w:val="20"/>
+                <w:szCs w:val="20"/>
+              </w:rPr>
+            </w:pPr>
+          </w:p>
+          <w:p>
+            <w:pPr>
+              <w:rPr>
+                <w:bCs/>
+                <w:sz w:val="20"/>
+                <w:szCs w:val="20"/>
+              </w:rPr>
+            </w:pPr>
+          </w:p>
+          <w:p>
+            <w:pPr>
+              <w:rPr>
+                <w:bCs/>
+                <w:sz w:val="20"/>
+                <w:szCs w:val="20"/>
+              </w:rPr>
+            </w:pPr>
+          </w:p>
         </w:tc>
         <w:tc>
           <w:tcPr>
@@ -1499,7 +1953,27 @@
                 <w:sz w:val="20"/>
                 <w:szCs w:val="20"/>
               </w:rPr>
-              <w:t>(isValid)</w:t>
+              <w:t>(</w:t>
+            </w:r>
+            <w:proofErr w:type="spellStart"/>
+            <w:r>
+              <w:rPr>
+                <w:b/>
+                <w:bCs/>
+                <w:sz w:val="20"/>
+                <w:szCs w:val="20"/>
+              </w:rPr>
+              <w:t>isValid</w:t>
+            </w:r>
+            <w:proofErr w:type="spellEnd"/>
+            <w:r>
+              <w:rPr>
+                <w:b/>
+                <w:bCs/>
+                <w:sz w:val="20"/>
+                <w:szCs w:val="20"/>
+              </w:rPr>
+              <w:t>)</w:t>
             </w:r>
           </w:p>
         </w:tc>
@@ -1521,23 +1995,7 @@
                 <w:sz w:val="20"/>
                 <w:szCs w:val="20"/>
               </w:rPr>
-              <w:t xml:space="preserve">Tests the email object with </w:t>
-            </w:r>
-            <w:r>
-              <w:rPr>
-                <w:bCs/>
-                <w:sz w:val="20"/>
-                <w:szCs w:val="20"/>
-              </w:rPr>
-              <w:t>All</w:t>
-            </w:r>
-            <w:r>
-              <w:rPr>
-                <w:bCs/>
-                <w:sz w:val="20"/>
-                <w:szCs w:val="20"/>
-              </w:rPr>
-              <w:t xml:space="preserve"> attributes set in the constructor </w:t>
+              <w:t xml:space="preserve">Tests the email object with All attributes set in the constructor </w:t>
             </w:r>
           </w:p>
         </w:tc>
@@ -1995,7 +2453,7 @@
                 <w:szCs w:val="20"/>
               </w:rPr>
               <w:lastRenderedPageBreak/>
-              <w:t>101</w:t>
+              <w:t>104</w:t>
             </w:r>
           </w:p>
         </w:tc>
@@ -2017,7 +2475,45 @@
                 <w:sz w:val="20"/>
                 <w:szCs w:val="20"/>
               </w:rPr>
-              <w:t>Validity Checking Function</w:t>
+              <w:t>Check Validity of Email Function</w:t>
+            </w:r>
+          </w:p>
+          <w:p>
+            <w:pPr>
+              <w:rPr>
+                <w:bCs/>
+                <w:sz w:val="20"/>
+                <w:szCs w:val="20"/>
+              </w:rPr>
+            </w:pPr>
+            <w:r>
+              <w:rPr>
+                <w:b/>
+                <w:bCs/>
+                <w:sz w:val="20"/>
+                <w:szCs w:val="20"/>
+              </w:rPr>
+              <w:t>(</w:t>
+            </w:r>
+            <w:proofErr w:type="spellStart"/>
+            <w:r>
+              <w:rPr>
+                <w:b/>
+                <w:bCs/>
+                <w:sz w:val="20"/>
+                <w:szCs w:val="20"/>
+              </w:rPr>
+              <w:t>isValid</w:t>
+            </w:r>
+            <w:proofErr w:type="spellEnd"/>
+            <w:r>
+              <w:rPr>
+                <w:b/>
+                <w:bCs/>
+                <w:sz w:val="20"/>
+                <w:szCs w:val="20"/>
+              </w:rPr>
+              <w:t>)</w:t>
             </w:r>
           </w:p>
         </w:tc>
@@ -2039,7 +2535,7 @@
                 <w:sz w:val="20"/>
                 <w:szCs w:val="20"/>
               </w:rPr>
-              <w:t>How this function will respond when all parameters have been populated with valid values. i.e. not null.</w:t>
+              <w:t>Tests the email object with one attribute set – the from address</w:t>
             </w:r>
           </w:p>
         </w:tc>
@@ -2061,24 +2557,7 @@
                 <w:sz w:val="20"/>
                 <w:szCs w:val="20"/>
               </w:rPr>
-              <w:t>All parameters have been filled in, i.e. Sender’s Email, Receiver’s Email, Subject and Body.</w:t>
-            </w:r>
-          </w:p>
-          <w:p>
-            <w:pPr>
-              <w:rPr>
-                <w:bCs/>
-                <w:sz w:val="20"/>
-                <w:szCs w:val="20"/>
-              </w:rPr>
-            </w:pPr>
-            <w:r>
-              <w:rPr>
-                <w:bCs/>
-                <w:sz w:val="20"/>
-                <w:szCs w:val="20"/>
-              </w:rPr>
-              <w:t>Both emails are in the correct format.</w:t>
+              <w:t>New Company Email Object</w:t>
             </w:r>
           </w:p>
         </w:tc>
@@ -2089,159 +2568,445 @@
           <w:p>
             <w:pPr>
               <w:rPr>
-                <w:sz w:val="20"/>
-                <w:szCs w:val="20"/>
-              </w:rPr>
-            </w:pPr>
-            <w:r>
-              <w:rPr>
+                <w:bCs/>
+                <w:sz w:val="20"/>
+                <w:szCs w:val="20"/>
+              </w:rPr>
+            </w:pPr>
+            <w:r>
+              <w:rPr>
+                <w:bCs/>
                 <w:sz w:val="20"/>
                 <w:szCs w:val="20"/>
               </w:rPr>
               <w:t xml:space="preserve">Sender: </w:t>
             </w:r>
+          </w:p>
+          <w:p>
+            <w:pPr>
+              <w:rPr>
+                <w:bCs/>
+                <w:sz w:val="20"/>
+                <w:szCs w:val="20"/>
+              </w:rPr>
+            </w:pPr>
             <w:hyperlink r:id="rId11" w:history="1">
               <w:r>
                 <w:rPr>
                   <w:rStyle w:val="Hyperlink"/>
+                  <w:bCs/>
                   <w:sz w:val="20"/>
                   <w:szCs w:val="20"/>
                 </w:rPr>
-                <w:t>psyra7@hotmail.co.uk</w:t>
+                <w:t>nottingham@me.co.uk</w:t>
               </w:r>
             </w:hyperlink>
           </w:p>
           <w:p>
             <w:pPr>
               <w:rPr>
-                <w:sz w:val="20"/>
-                <w:szCs w:val="20"/>
-              </w:rPr>
-            </w:pPr>
-            <w:r>
-              <w:rPr>
-                <w:sz w:val="20"/>
-                <w:szCs w:val="20"/>
-              </w:rPr>
-              <w:t xml:space="preserve">Receivers Email: </w:t>
-            </w:r>
+                <w:b/>
+                <w:bCs/>
+                <w:sz w:val="20"/>
+                <w:szCs w:val="20"/>
+              </w:rPr>
+            </w:pPr>
+            <w:r>
+              <w:rPr>
+                <w:b/>
+                <w:bCs/>
+                <w:sz w:val="20"/>
+                <w:szCs w:val="20"/>
+              </w:rPr>
+              <w:t>(kFROMADDR1)</w:t>
+            </w:r>
+          </w:p>
+        </w:tc>
+        <w:tc>
+          <w:tcPr>
+            <w:tcW w:w="1701" w:type="dxa"/>
+          </w:tcPr>
+          <w:p>
+            <w:pPr>
+              <w:rPr>
+                <w:bCs/>
+                <w:sz w:val="20"/>
+                <w:szCs w:val="20"/>
+              </w:rPr>
+            </w:pPr>
+            <w:r>
+              <w:rPr>
+                <w:bCs/>
+                <w:sz w:val="20"/>
+                <w:szCs w:val="20"/>
+              </w:rPr>
+              <w:t>False</w:t>
+            </w:r>
+          </w:p>
+        </w:tc>
+        <w:tc>
+          <w:tcPr>
+            <w:tcW w:w="1417" w:type="dxa"/>
+          </w:tcPr>
+          <w:p>
+            <w:pPr>
+              <w:rPr>
+                <w:bCs/>
+                <w:sz w:val="20"/>
+                <w:szCs w:val="20"/>
+              </w:rPr>
+            </w:pPr>
+            <w:r>
+              <w:rPr>
+                <w:bCs/>
+                <w:sz w:val="20"/>
+                <w:szCs w:val="20"/>
+              </w:rPr>
+              <w:t>False</w:t>
+            </w:r>
+          </w:p>
+        </w:tc>
+        <w:tc>
+          <w:tcPr>
+            <w:tcW w:w="1701" w:type="dxa"/>
+          </w:tcPr>
+          <w:p>
+            <w:pPr>
+              <w:rPr>
+                <w:bCs/>
+                <w:sz w:val="20"/>
+                <w:szCs w:val="20"/>
+              </w:rPr>
+            </w:pPr>
+            <w:r>
+              <w:rPr>
+                <w:bCs/>
+                <w:sz w:val="20"/>
+                <w:szCs w:val="20"/>
+              </w:rPr>
+              <w:t>Aidan Reed</w:t>
+            </w:r>
+          </w:p>
+        </w:tc>
+        <w:tc>
+          <w:tcPr>
+            <w:tcW w:w="2127" w:type="dxa"/>
+          </w:tcPr>
+          <w:p>
+            <w:pPr>
+              <w:rPr>
+                <w:bCs/>
+                <w:sz w:val="20"/>
+                <w:szCs w:val="20"/>
+              </w:rPr>
+            </w:pPr>
+          </w:p>
+        </w:tc>
+        <w:tc>
+          <w:tcPr>
+            <w:tcW w:w="850" w:type="dxa"/>
+          </w:tcPr>
+          <w:p>
+            <w:pPr>
+              <w:rPr>
+                <w:bCs/>
+                <w:sz w:val="20"/>
+                <w:szCs w:val="20"/>
+              </w:rPr>
+            </w:pPr>
+            <w:r>
+              <w:rPr>
+                <w:bCs/>
+                <w:sz w:val="20"/>
+                <w:szCs w:val="20"/>
+              </w:rPr>
+              <w:t>PASS</w:t>
+            </w:r>
+          </w:p>
+        </w:tc>
+        <w:tc>
+          <w:tcPr>
+            <w:tcW w:w="1843" w:type="dxa"/>
+          </w:tcPr>
+          <w:p>
+            <w:pPr>
+              <w:rPr>
+                <w:bCs/>
+                <w:sz w:val="20"/>
+                <w:szCs w:val="20"/>
+              </w:rPr>
+            </w:pPr>
+            <w:r>
+              <w:rPr>
+                <w:bCs/>
+                <w:sz w:val="20"/>
+                <w:szCs w:val="20"/>
+              </w:rPr>
+              <w:t>26.04.2018</w:t>
+            </w:r>
+          </w:p>
+        </w:tc>
+        <w:tc>
+          <w:tcPr>
+            <w:tcW w:w="3544" w:type="dxa"/>
+          </w:tcPr>
+          <w:p>
+            <w:pPr>
+              <w:rPr>
+                <w:bCs/>
+                <w:sz w:val="20"/>
+                <w:szCs w:val="20"/>
+              </w:rPr>
+            </w:pPr>
+            <w:r>
+              <w:rPr>
+                <w:bCs/>
+                <w:sz w:val="20"/>
+                <w:szCs w:val="20"/>
+              </w:rPr>
+              <w:t xml:space="preserve">The following 4 tests of similar nature test the individual cases for each attribute to ensure all attributes are checked in the </w:t>
+            </w:r>
+            <w:proofErr w:type="spellStart"/>
+            <w:r>
+              <w:rPr>
+                <w:bCs/>
+                <w:sz w:val="20"/>
+                <w:szCs w:val="20"/>
+              </w:rPr>
+              <w:t>isValid</w:t>
+            </w:r>
+            <w:proofErr w:type="spellEnd"/>
+            <w:r>
+              <w:rPr>
+                <w:bCs/>
+                <w:sz w:val="20"/>
+                <w:szCs w:val="20"/>
+              </w:rPr>
+              <w:t xml:space="preserve"> Function</w:t>
+            </w:r>
+          </w:p>
+        </w:tc>
+      </w:tr>
+      <w:tr>
+        <w:tc>
+          <w:tcPr>
+            <w:tcW w:w="1129" w:type="dxa"/>
+          </w:tcPr>
+          <w:p>
+            <w:pPr>
+              <w:rPr>
+                <w:bCs/>
+                <w:sz w:val="20"/>
+                <w:szCs w:val="20"/>
+              </w:rPr>
+            </w:pPr>
+            <w:r>
+              <w:rPr>
+                <w:bCs/>
+                <w:sz w:val="20"/>
+                <w:szCs w:val="20"/>
+              </w:rPr>
+              <w:t>105</w:t>
+            </w:r>
+          </w:p>
+        </w:tc>
+        <w:tc>
+          <w:tcPr>
+            <w:tcW w:w="1701" w:type="dxa"/>
+          </w:tcPr>
+          <w:p>
+            <w:pPr>
+              <w:rPr>
+                <w:bCs/>
+                <w:sz w:val="20"/>
+                <w:szCs w:val="20"/>
+              </w:rPr>
+            </w:pPr>
+            <w:r>
+              <w:rPr>
+                <w:bCs/>
+                <w:sz w:val="20"/>
+                <w:szCs w:val="20"/>
+              </w:rPr>
+              <w:t>Check Validity of Email Function</w:t>
+            </w:r>
+          </w:p>
+          <w:p>
+            <w:pPr>
+              <w:rPr>
+                <w:bCs/>
+                <w:sz w:val="20"/>
+                <w:szCs w:val="20"/>
+              </w:rPr>
+            </w:pPr>
+            <w:r>
+              <w:rPr>
+                <w:b/>
+                <w:bCs/>
+                <w:sz w:val="20"/>
+                <w:szCs w:val="20"/>
+              </w:rPr>
+              <w:t>(</w:t>
+            </w:r>
+            <w:proofErr w:type="spellStart"/>
+            <w:r>
+              <w:rPr>
+                <w:b/>
+                <w:bCs/>
+                <w:sz w:val="20"/>
+                <w:szCs w:val="20"/>
+              </w:rPr>
+              <w:t>isValid</w:t>
+            </w:r>
+            <w:proofErr w:type="spellEnd"/>
+            <w:r>
+              <w:rPr>
+                <w:b/>
+                <w:bCs/>
+                <w:sz w:val="20"/>
+                <w:szCs w:val="20"/>
+              </w:rPr>
+              <w:t>)</w:t>
+            </w:r>
+          </w:p>
+        </w:tc>
+        <w:tc>
+          <w:tcPr>
+            <w:tcW w:w="1985" w:type="dxa"/>
+          </w:tcPr>
+          <w:p>
+            <w:pPr>
+              <w:rPr>
+                <w:bCs/>
+                <w:sz w:val="20"/>
+                <w:szCs w:val="20"/>
+              </w:rPr>
+            </w:pPr>
+            <w:r>
+              <w:rPr>
+                <w:bCs/>
+                <w:sz w:val="20"/>
+                <w:szCs w:val="20"/>
+              </w:rPr>
+              <w:t xml:space="preserve">Tests the email object with one attribute set – the </w:t>
+            </w:r>
+            <w:proofErr w:type="gramStart"/>
+            <w:r>
+              <w:rPr>
+                <w:bCs/>
+                <w:sz w:val="20"/>
+                <w:szCs w:val="20"/>
+              </w:rPr>
+              <w:t>To</w:t>
+            </w:r>
+            <w:proofErr w:type="gramEnd"/>
+            <w:r>
+              <w:rPr>
+                <w:bCs/>
+                <w:sz w:val="20"/>
+                <w:szCs w:val="20"/>
+              </w:rPr>
+              <w:t xml:space="preserve"> address</w:t>
+            </w:r>
+          </w:p>
+        </w:tc>
+        <w:tc>
+          <w:tcPr>
+            <w:tcW w:w="992" w:type="dxa"/>
+          </w:tcPr>
+          <w:p>
+            <w:pPr>
+              <w:rPr>
+                <w:bCs/>
+                <w:sz w:val="20"/>
+                <w:szCs w:val="20"/>
+              </w:rPr>
+            </w:pPr>
+            <w:r>
+              <w:rPr>
+                <w:bCs/>
+                <w:sz w:val="20"/>
+                <w:szCs w:val="20"/>
+              </w:rPr>
+              <w:t>New Company Email Object</w:t>
+            </w:r>
+          </w:p>
+        </w:tc>
+        <w:tc>
+          <w:tcPr>
+            <w:tcW w:w="1843" w:type="dxa"/>
+          </w:tcPr>
+          <w:p>
+            <w:pPr>
+              <w:rPr>
+                <w:bCs/>
+                <w:sz w:val="20"/>
+                <w:szCs w:val="20"/>
+              </w:rPr>
+            </w:pPr>
+            <w:r>
+              <w:rPr>
+                <w:bCs/>
+                <w:sz w:val="20"/>
+                <w:szCs w:val="20"/>
+              </w:rPr>
+              <w:t>To</w:t>
+            </w:r>
+            <w:r>
+              <w:rPr>
+                <w:bCs/>
+                <w:sz w:val="20"/>
+                <w:szCs w:val="20"/>
+              </w:rPr>
+              <w:t xml:space="preserve">: </w:t>
+            </w:r>
+          </w:p>
+          <w:p>
+            <w:pPr>
+              <w:rPr>
+                <w:bCs/>
+                <w:sz w:val="20"/>
+                <w:szCs w:val="20"/>
+              </w:rPr>
+            </w:pPr>
             <w:hyperlink r:id="rId12" w:history="1">
               <w:r>
                 <w:rPr>
                   <w:rStyle w:val="Hyperlink"/>
+                  <w:bCs/>
                   <w:sz w:val="20"/>
                   <w:szCs w:val="20"/>
                 </w:rPr>
-                <w:t>psyrrr1@hotmail.co.uk</w:t>
+                <w:t>london@me.co.uk</w:t>
               </w:r>
             </w:hyperlink>
           </w:p>
           <w:p>
             <w:pPr>
               <w:rPr>
-                <w:sz w:val="20"/>
-                <w:szCs w:val="20"/>
-              </w:rPr>
-            </w:pPr>
-            <w:r>
-              <w:rPr>
-                <w:sz w:val="20"/>
-                <w:szCs w:val="20"/>
-              </w:rPr>
-              <w:t xml:space="preserve">Subject: </w:t>
-            </w:r>
-          </w:p>
-          <w:p>
-            <w:pPr>
-              <w:rPr>
-                <w:sz w:val="20"/>
-                <w:szCs w:val="20"/>
-              </w:rPr>
-            </w:pPr>
-            <w:r>
-              <w:rPr>
-                <w:sz w:val="20"/>
-                <w:szCs w:val="20"/>
-              </w:rPr>
-              <w:t>“New Project – New Project Concept”</w:t>
-            </w:r>
-          </w:p>
-          <w:p>
-            <w:pPr>
-              <w:rPr>
-                <w:sz w:val="20"/>
-                <w:szCs w:val="20"/>
-              </w:rPr>
-            </w:pPr>
-            <w:r>
-              <w:rPr>
-                <w:sz w:val="20"/>
-                <w:szCs w:val="20"/>
-              </w:rPr>
-              <w:t>Email Body:</w:t>
-            </w:r>
-          </w:p>
-          <w:p>
-            <w:pPr>
-              <w:rPr>
-                <w:sz w:val="20"/>
-                <w:szCs w:val="20"/>
-              </w:rPr>
-            </w:pPr>
-            <w:r>
-              <w:rPr>
-                <w:sz w:val="20"/>
-                <w:szCs w:val="20"/>
-              </w:rPr>
-              <w:t xml:space="preserve">“Hi, </w:t>
-            </w:r>
-          </w:p>
-          <w:p>
-            <w:pPr>
-              <w:rPr>
-                <w:sz w:val="20"/>
-                <w:szCs w:val="20"/>
-              </w:rPr>
-            </w:pPr>
-            <w:r>
-              <w:rPr>
-                <w:sz w:val="20"/>
-                <w:szCs w:val="20"/>
-              </w:rPr>
-              <w:t>Lorem ipsum dolor sit amet, consectetur adipiscing elit. Donec ullamcorper tellus id nisi mattis, consequat vulputate lorem eleifend. Sed sollicitudin odio eu elit porta, a dictum urna tempus.</w:t>
-            </w:r>
-          </w:p>
-          <w:p>
-            <w:pPr>
-              <w:rPr>
-                <w:sz w:val="20"/>
-                <w:szCs w:val="20"/>
-              </w:rPr>
-            </w:pPr>
-            <w:r>
-              <w:rPr>
-                <w:sz w:val="20"/>
-                <w:szCs w:val="20"/>
-              </w:rPr>
-              <w:t xml:space="preserve">Regards, </w:t>
-            </w:r>
-            <w:r>
-              <w:rPr>
-                <w:sz w:val="20"/>
-                <w:szCs w:val="20"/>
-              </w:rPr>
-              <w:br/>
-              <w:t>Athullya”</w:t>
-            </w:r>
-          </w:p>
-          <w:p>
-            <w:pPr>
-              <w:rPr>
-                <w:bCs/>
-                <w:sz w:val="20"/>
-                <w:szCs w:val="20"/>
-              </w:rPr>
-            </w:pPr>
+                <w:bCs/>
+                <w:sz w:val="20"/>
+                <w:szCs w:val="20"/>
+              </w:rPr>
+            </w:pPr>
+            <w:r>
+              <w:rPr>
+                <w:b/>
+                <w:bCs/>
+                <w:sz w:val="20"/>
+                <w:szCs w:val="20"/>
+              </w:rPr>
+              <w:t>(kTOADDR1</w:t>
+            </w:r>
+            <w:r>
+              <w:rPr>
+                <w:b/>
+                <w:bCs/>
+                <w:sz w:val="20"/>
+                <w:szCs w:val="20"/>
+              </w:rPr>
+              <w:t>)</w:t>
+            </w:r>
           </w:p>
         </w:tc>
         <w:tc>
@@ -2262,7 +3027,7 @@
                 <w:sz w:val="20"/>
                 <w:szCs w:val="20"/>
               </w:rPr>
-              <w:t xml:space="preserve">Function returns true – meaning no errors should be found and the email is valid and ready to be sent. </w:t>
+              <w:t>False</w:t>
             </w:r>
           </w:p>
         </w:tc>
@@ -2278,6 +3043,14 @@
                 <w:szCs w:val="20"/>
               </w:rPr>
             </w:pPr>
+            <w:r>
+              <w:rPr>
+                <w:bCs/>
+                <w:sz w:val="20"/>
+                <w:szCs w:val="20"/>
+              </w:rPr>
+              <w:t>False</w:t>
+            </w:r>
           </w:p>
         </w:tc>
         <w:tc>
@@ -2298,7 +3071,7 @@
                 <w:sz w:val="20"/>
                 <w:szCs w:val="20"/>
               </w:rPr>
-              <w:t>Ram Raja</w:t>
+              <w:t>Aidan Reed</w:t>
             </w:r>
           </w:p>
         </w:tc>
@@ -2328,6 +3101,14 @@
                 <w:szCs w:val="20"/>
               </w:rPr>
             </w:pPr>
+            <w:r>
+              <w:rPr>
+                <w:bCs/>
+                <w:sz w:val="20"/>
+                <w:szCs w:val="20"/>
+              </w:rPr>
+              <w:t>PASS</w:t>
+            </w:r>
           </w:p>
         </w:tc>
         <w:tc>
@@ -2342,6 +3123,14 @@
                 <w:szCs w:val="20"/>
               </w:rPr>
             </w:pPr>
+            <w:r>
+              <w:rPr>
+                <w:bCs/>
+                <w:sz w:val="20"/>
+                <w:szCs w:val="20"/>
+              </w:rPr>
+              <w:t>26.04.2018</w:t>
+            </w:r>
           </w:p>
         </w:tc>
         <w:tc>
@@ -2356,14 +3145,6 @@
                 <w:szCs w:val="20"/>
               </w:rPr>
             </w:pPr>
-            <w:r>
-              <w:rPr>
-                <w:bCs/>
-                <w:sz w:val="20"/>
-                <w:szCs w:val="20"/>
-              </w:rPr>
-              <w:t>The subject line and body may be kept empty.</w:t>
-            </w:r>
           </w:p>
         </w:tc>
       </w:tr>
@@ -2380,6 +3161,14 @@
                 <w:szCs w:val="20"/>
               </w:rPr>
             </w:pPr>
+            <w:r>
+              <w:rPr>
+                <w:bCs/>
+                <w:sz w:val="20"/>
+                <w:szCs w:val="20"/>
+              </w:rPr>
+              <w:t>106</w:t>
+            </w:r>
           </w:p>
         </w:tc>
         <w:tc>
@@ -2400,7 +3189,45 @@
                 <w:sz w:val="20"/>
                 <w:szCs w:val="20"/>
               </w:rPr>
-              <w:t>Validity Checking Function</w:t>
+              <w:t>Check Validity of Email Function</w:t>
+            </w:r>
+          </w:p>
+          <w:p>
+            <w:pPr>
+              <w:rPr>
+                <w:bCs/>
+                <w:sz w:val="20"/>
+                <w:szCs w:val="20"/>
+              </w:rPr>
+            </w:pPr>
+            <w:r>
+              <w:rPr>
+                <w:b/>
+                <w:bCs/>
+                <w:sz w:val="20"/>
+                <w:szCs w:val="20"/>
+              </w:rPr>
+              <w:t>(</w:t>
+            </w:r>
+            <w:proofErr w:type="spellStart"/>
+            <w:r>
+              <w:rPr>
+                <w:b/>
+                <w:bCs/>
+                <w:sz w:val="20"/>
+                <w:szCs w:val="20"/>
+              </w:rPr>
+              <w:t>isValid</w:t>
+            </w:r>
+            <w:proofErr w:type="spellEnd"/>
+            <w:r>
+              <w:rPr>
+                <w:b/>
+                <w:bCs/>
+                <w:sz w:val="20"/>
+                <w:szCs w:val="20"/>
+              </w:rPr>
+              <w:t>)</w:t>
             </w:r>
           </w:p>
         </w:tc>
@@ -2422,16 +3249,15 @@
                 <w:sz w:val="20"/>
                 <w:szCs w:val="20"/>
               </w:rPr>
-              <w:t xml:space="preserve">How this function will respond when all parameters are </w:t>
-            </w:r>
-            <w:r>
-              <w:rPr>
-                <w:bCs/>
-                <w:sz w:val="20"/>
-                <w:szCs w:val="20"/>
-              </w:rPr>
-              <w:lastRenderedPageBreak/>
-              <w:t>null except for receiver’s email.</w:t>
+              <w:t xml:space="preserve">Tests the email object with one attribute set – the </w:t>
+            </w:r>
+            <w:r>
+              <w:rPr>
+                <w:bCs/>
+                <w:sz w:val="20"/>
+                <w:szCs w:val="20"/>
+              </w:rPr>
+              <w:t xml:space="preserve">Subject </w:t>
             </w:r>
           </w:p>
         </w:tc>
@@ -2453,8 +3279,7 @@
                 <w:sz w:val="20"/>
                 <w:szCs w:val="20"/>
               </w:rPr>
-              <w:lastRenderedPageBreak/>
-              <w:t>None</w:t>
+              <w:t>New Company Email Object</w:t>
             </w:r>
           </w:p>
         </w:tc>
@@ -2476,59 +3301,68 @@
                 <w:sz w:val="20"/>
                 <w:szCs w:val="20"/>
               </w:rPr>
-              <w:t>Sender: NULL</w:t>
-            </w:r>
-          </w:p>
-          <w:p>
-            <w:pPr>
-              <w:rPr>
-                <w:bCs/>
-                <w:sz w:val="20"/>
-                <w:szCs w:val="20"/>
-              </w:rPr>
-            </w:pPr>
-            <w:r>
-              <w:rPr>
-                <w:bCs/>
-                <w:sz w:val="20"/>
-                <w:szCs w:val="20"/>
-              </w:rPr>
-              <w:lastRenderedPageBreak/>
-              <w:t>Receiver: psyar8@hotmail.com</w:t>
-            </w:r>
-          </w:p>
-          <w:p>
-            <w:pPr>
-              <w:rPr>
-                <w:bCs/>
-                <w:sz w:val="20"/>
-                <w:szCs w:val="20"/>
-              </w:rPr>
-            </w:pPr>
-            <w:r>
-              <w:rPr>
-                <w:bCs/>
-                <w:sz w:val="20"/>
-                <w:szCs w:val="20"/>
-              </w:rPr>
-              <w:t>Subject: NULL</w:t>
-            </w:r>
-          </w:p>
-          <w:p>
-            <w:pPr>
-              <w:rPr>
-                <w:bCs/>
-                <w:sz w:val="20"/>
-                <w:szCs w:val="20"/>
-              </w:rPr>
-            </w:pPr>
-            <w:r>
-              <w:rPr>
-                <w:bCs/>
-                <w:sz w:val="20"/>
-                <w:szCs w:val="20"/>
-              </w:rPr>
-              <w:t>Body: NULL</w:t>
+              <w:t>Subject</w:t>
+            </w:r>
+            <w:r>
+              <w:rPr>
+                <w:bCs/>
+                <w:sz w:val="20"/>
+                <w:szCs w:val="20"/>
+              </w:rPr>
+              <w:t xml:space="preserve">: </w:t>
+            </w:r>
+          </w:p>
+          <w:p>
+            <w:pPr>
+              <w:rPr>
+                <w:bCs/>
+                <w:sz w:val="20"/>
+                <w:szCs w:val="20"/>
+              </w:rPr>
+            </w:pPr>
+            <w:r>
+              <w:rPr>
+                <w:bCs/>
+                <w:sz w:val="20"/>
+                <w:szCs w:val="20"/>
+              </w:rPr>
+              <w:t>“New Email System Requirements”</w:t>
+            </w:r>
+          </w:p>
+          <w:p>
+            <w:pPr>
+              <w:rPr>
+                <w:bCs/>
+                <w:sz w:val="20"/>
+                <w:szCs w:val="20"/>
+              </w:rPr>
+            </w:pPr>
+            <w:r>
+              <w:rPr>
+                <w:b/>
+                <w:bCs/>
+                <w:sz w:val="20"/>
+                <w:szCs w:val="20"/>
+              </w:rPr>
+              <w:t>(k</w:t>
+            </w:r>
+            <w:r>
+              <w:rPr>
+                <w:b/>
+                <w:bCs/>
+                <w:sz w:val="20"/>
+                <w:szCs w:val="20"/>
+              </w:rPr>
+              <w:t>SUBJECT1</w:t>
+            </w:r>
+            <w:r>
+              <w:rPr>
+                <w:b/>
+                <w:bCs/>
+                <w:sz w:val="20"/>
+                <w:szCs w:val="20"/>
+              </w:rPr>
+              <w:t>)</w:t>
             </w:r>
           </w:p>
         </w:tc>
@@ -2550,17 +3384,7 @@
                 <w:sz w:val="20"/>
                 <w:szCs w:val="20"/>
               </w:rPr>
-              <w:lastRenderedPageBreak/>
-              <w:t xml:space="preserve">Function returns false – meaning the email cannot be sent </w:t>
-            </w:r>
-            <w:r>
-              <w:rPr>
-                <w:bCs/>
-                <w:sz w:val="20"/>
-                <w:szCs w:val="20"/>
-              </w:rPr>
-              <w:lastRenderedPageBreak/>
-              <w:t>as no emails are specified.</w:t>
+              <w:t>False</w:t>
             </w:r>
           </w:p>
         </w:tc>
@@ -2576,6 +3400,14 @@
                 <w:szCs w:val="20"/>
               </w:rPr>
             </w:pPr>
+            <w:r>
+              <w:rPr>
+                <w:bCs/>
+                <w:sz w:val="20"/>
+                <w:szCs w:val="20"/>
+              </w:rPr>
+              <w:t>False</w:t>
+            </w:r>
           </w:p>
         </w:tc>
         <w:tc>
@@ -2596,7 +3428,7 @@
                 <w:sz w:val="20"/>
                 <w:szCs w:val="20"/>
               </w:rPr>
-              <w:t>Athullya Roy</w:t>
+              <w:t>Aidan Reed</w:t>
             </w:r>
           </w:p>
         </w:tc>
@@ -2626,6 +3458,14 @@
                 <w:szCs w:val="20"/>
               </w:rPr>
             </w:pPr>
+            <w:r>
+              <w:rPr>
+                <w:bCs/>
+                <w:sz w:val="20"/>
+                <w:szCs w:val="20"/>
+              </w:rPr>
+              <w:t>PASS</w:t>
+            </w:r>
           </w:p>
         </w:tc>
         <w:tc>
@@ -2640,6 +3480,14 @@
                 <w:szCs w:val="20"/>
               </w:rPr>
             </w:pPr>
+            <w:r>
+              <w:rPr>
+                <w:bCs/>
+                <w:sz w:val="20"/>
+                <w:szCs w:val="20"/>
+              </w:rPr>
+              <w:t>26.04.2018</w:t>
+            </w:r>
           </w:p>
         </w:tc>
         <w:tc>
@@ -2670,6 +3518,14 @@
                 <w:szCs w:val="20"/>
               </w:rPr>
             </w:pPr>
+            <w:r>
+              <w:rPr>
+                <w:bCs/>
+                <w:sz w:val="20"/>
+                <w:szCs w:val="20"/>
+              </w:rPr>
+              <w:t>107</w:t>
+            </w:r>
           </w:p>
         </w:tc>
         <w:tc>
@@ -2690,7 +3546,45 @@
                 <w:sz w:val="20"/>
                 <w:szCs w:val="20"/>
               </w:rPr>
-              <w:t>toString() override</w:t>
+              <w:t>Check Validity of Email Function</w:t>
+            </w:r>
+          </w:p>
+          <w:p>
+            <w:pPr>
+              <w:rPr>
+                <w:bCs/>
+                <w:sz w:val="20"/>
+                <w:szCs w:val="20"/>
+              </w:rPr>
+            </w:pPr>
+            <w:r>
+              <w:rPr>
+                <w:b/>
+                <w:bCs/>
+                <w:sz w:val="20"/>
+                <w:szCs w:val="20"/>
+              </w:rPr>
+              <w:t>(</w:t>
+            </w:r>
+            <w:proofErr w:type="spellStart"/>
+            <w:r>
+              <w:rPr>
+                <w:b/>
+                <w:bCs/>
+                <w:sz w:val="20"/>
+                <w:szCs w:val="20"/>
+              </w:rPr>
+              <w:t>isValid</w:t>
+            </w:r>
+            <w:proofErr w:type="spellEnd"/>
+            <w:r>
+              <w:rPr>
+                <w:b/>
+                <w:bCs/>
+                <w:sz w:val="20"/>
+                <w:szCs w:val="20"/>
+              </w:rPr>
+              <w:t>)</w:t>
             </w:r>
           </w:p>
         </w:tc>
@@ -2706,6 +3600,22 @@
                 <w:szCs w:val="20"/>
               </w:rPr>
             </w:pPr>
+            <w:r>
+              <w:rPr>
+                <w:bCs/>
+                <w:sz w:val="20"/>
+                <w:szCs w:val="20"/>
+              </w:rPr>
+              <w:t xml:space="preserve">Tests the email object with one attribute set – the </w:t>
+            </w:r>
+            <w:r>
+              <w:rPr>
+                <w:bCs/>
+                <w:sz w:val="20"/>
+                <w:szCs w:val="20"/>
+              </w:rPr>
+              <w:t>message body</w:t>
+            </w:r>
           </w:p>
         </w:tc>
         <w:tc>
@@ -2720,6 +3630,14 @@
                 <w:szCs w:val="20"/>
               </w:rPr>
             </w:pPr>
+            <w:r>
+              <w:rPr>
+                <w:bCs/>
+                <w:sz w:val="20"/>
+                <w:szCs w:val="20"/>
+              </w:rPr>
+              <w:t>New Company Email Object</w:t>
+            </w:r>
           </w:p>
         </w:tc>
         <w:tc>
@@ -2734,6 +3652,93 @@
                 <w:szCs w:val="20"/>
               </w:rPr>
             </w:pPr>
+            <w:r>
+              <w:rPr>
+                <w:bCs/>
+                <w:sz w:val="20"/>
+                <w:szCs w:val="20"/>
+              </w:rPr>
+              <w:t>Email Message</w:t>
+            </w:r>
+            <w:r>
+              <w:rPr>
+                <w:bCs/>
+                <w:sz w:val="20"/>
+                <w:szCs w:val="20"/>
+              </w:rPr>
+              <w:t xml:space="preserve">: </w:t>
+            </w:r>
+          </w:p>
+          <w:p>
+            <w:pPr>
+              <w:rPr>
+                <w:bCs/>
+                <w:sz w:val="20"/>
+                <w:szCs w:val="20"/>
+              </w:rPr>
+            </w:pPr>
+            <w:r>
+              <w:rPr>
+                <w:bCs/>
+                <w:sz w:val="20"/>
+                <w:szCs w:val="20"/>
+              </w:rPr>
+              <w:t xml:space="preserve">“This </w:t>
+            </w:r>
+            <w:proofErr w:type="gramStart"/>
+            <w:r>
+              <w:rPr>
+                <w:bCs/>
+                <w:sz w:val="20"/>
+                <w:szCs w:val="20"/>
+              </w:rPr>
+              <w:t>is  a</w:t>
+            </w:r>
+            <w:proofErr w:type="gramEnd"/>
+            <w:r>
+              <w:rPr>
+                <w:bCs/>
+                <w:sz w:val="20"/>
+                <w:szCs w:val="20"/>
+              </w:rPr>
+              <w:t xml:space="preserve"> test email for unit testing”</w:t>
+            </w:r>
+          </w:p>
+          <w:p>
+            <w:pPr>
+              <w:rPr>
+                <w:bCs/>
+                <w:sz w:val="20"/>
+                <w:szCs w:val="20"/>
+              </w:rPr>
+            </w:pPr>
+            <w:r>
+              <w:rPr>
+                <w:b/>
+                <w:bCs/>
+                <w:sz w:val="20"/>
+                <w:szCs w:val="20"/>
+              </w:rPr>
+              <w:t>(k</w:t>
+            </w:r>
+            <w:r>
+              <w:rPr>
+                <w:b/>
+                <w:bCs/>
+                <w:sz w:val="20"/>
+                <w:szCs w:val="20"/>
+              </w:rPr>
+              <w:t>EMAILBODY1</w:t>
+            </w:r>
+            <w:r>
+              <w:rPr>
+                <w:b/>
+                <w:bCs/>
+                <w:sz w:val="20"/>
+                <w:szCs w:val="20"/>
+              </w:rPr>
+              <w:t>)</w:t>
+            </w:r>
           </w:p>
         </w:tc>
         <w:tc>
@@ -2748,6 +3753,14 @@
                 <w:szCs w:val="20"/>
               </w:rPr>
             </w:pPr>
+            <w:r>
+              <w:rPr>
+                <w:bCs/>
+                <w:sz w:val="20"/>
+                <w:szCs w:val="20"/>
+              </w:rPr>
+              <w:t>False</w:t>
+            </w:r>
           </w:p>
         </w:tc>
         <w:tc>
@@ -2762,6 +3775,14 @@
                 <w:szCs w:val="20"/>
               </w:rPr>
             </w:pPr>
+            <w:r>
+              <w:rPr>
+                <w:bCs/>
+                <w:sz w:val="20"/>
+                <w:szCs w:val="20"/>
+              </w:rPr>
+              <w:t>False</w:t>
+            </w:r>
           </w:p>
         </w:tc>
         <w:tc>
@@ -2776,6 +3797,14 @@
                 <w:szCs w:val="20"/>
               </w:rPr>
             </w:pPr>
+            <w:r>
+              <w:rPr>
+                <w:bCs/>
+                <w:sz w:val="20"/>
+                <w:szCs w:val="20"/>
+              </w:rPr>
+              <w:t>Aidan Reed</w:t>
+            </w:r>
           </w:p>
         </w:tc>
         <w:tc>
@@ -2804,6 +3833,14 @@
                 <w:szCs w:val="20"/>
               </w:rPr>
             </w:pPr>
+            <w:r>
+              <w:rPr>
+                <w:bCs/>
+                <w:sz w:val="20"/>
+                <w:szCs w:val="20"/>
+              </w:rPr>
+              <w:t>PASS</w:t>
+            </w:r>
           </w:p>
         </w:tc>
         <w:tc>
@@ -2818,6 +3855,14 @@
                 <w:szCs w:val="20"/>
               </w:rPr>
             </w:pPr>
+            <w:r>
+              <w:rPr>
+                <w:bCs/>
+                <w:sz w:val="20"/>
+                <w:szCs w:val="20"/>
+              </w:rPr>
+              <w:t>26.04.2018</w:t>
+            </w:r>
           </w:p>
         </w:tc>
         <w:tc>
@@ -2832,6 +3877,1503 @@
                 <w:szCs w:val="20"/>
               </w:rPr>
             </w:pPr>
+          </w:p>
+        </w:tc>
+      </w:tr>
+      <w:tr>
+        <w:tc>
+          <w:tcPr>
+            <w:tcW w:w="1129" w:type="dxa"/>
+          </w:tcPr>
+          <w:p>
+            <w:pPr>
+              <w:rPr>
+                <w:bCs/>
+                <w:sz w:val="20"/>
+                <w:szCs w:val="20"/>
+              </w:rPr>
+            </w:pPr>
+            <w:r>
+              <w:rPr>
+                <w:bCs/>
+                <w:sz w:val="20"/>
+                <w:szCs w:val="20"/>
+              </w:rPr>
+              <w:t>108</w:t>
+            </w:r>
+          </w:p>
+        </w:tc>
+        <w:tc>
+          <w:tcPr>
+            <w:tcW w:w="1701" w:type="dxa"/>
+          </w:tcPr>
+          <w:p>
+            <w:pPr>
+              <w:rPr>
+                <w:bCs/>
+                <w:sz w:val="20"/>
+                <w:szCs w:val="20"/>
+              </w:rPr>
+            </w:pPr>
+            <w:proofErr w:type="spellStart"/>
+            <w:proofErr w:type="gramStart"/>
+            <w:r>
+              <w:rPr>
+                <w:bCs/>
+                <w:sz w:val="20"/>
+                <w:szCs w:val="20"/>
+              </w:rPr>
+              <w:t>toString</w:t>
+            </w:r>
+            <w:proofErr w:type="spellEnd"/>
+            <w:r>
+              <w:rPr>
+                <w:bCs/>
+                <w:sz w:val="20"/>
+                <w:szCs w:val="20"/>
+              </w:rPr>
+              <w:t>(</w:t>
+            </w:r>
+            <w:proofErr w:type="gramEnd"/>
+            <w:r>
+              <w:rPr>
+                <w:bCs/>
+                <w:sz w:val="20"/>
+                <w:szCs w:val="20"/>
+              </w:rPr>
+              <w:t>) override</w:t>
+            </w:r>
+          </w:p>
+          <w:p>
+            <w:pPr>
+              <w:rPr>
+                <w:b/>
+                <w:bCs/>
+                <w:sz w:val="20"/>
+                <w:szCs w:val="20"/>
+              </w:rPr>
+            </w:pPr>
+            <w:r>
+              <w:rPr>
+                <w:b/>
+                <w:bCs/>
+                <w:sz w:val="20"/>
+                <w:szCs w:val="20"/>
+              </w:rPr>
+              <w:t>(</w:t>
+            </w:r>
+            <w:proofErr w:type="spellStart"/>
+            <w:r>
+              <w:rPr>
+                <w:b/>
+                <w:bCs/>
+                <w:sz w:val="20"/>
+                <w:szCs w:val="20"/>
+              </w:rPr>
+              <w:t>toString</w:t>
+            </w:r>
+            <w:proofErr w:type="spellEnd"/>
+            <w:r>
+              <w:rPr>
+                <w:b/>
+                <w:bCs/>
+                <w:sz w:val="20"/>
+                <w:szCs w:val="20"/>
+              </w:rPr>
+              <w:t>)</w:t>
+            </w:r>
+          </w:p>
+        </w:tc>
+        <w:tc>
+          <w:tcPr>
+            <w:tcW w:w="1985" w:type="dxa"/>
+          </w:tcPr>
+          <w:p>
+            <w:pPr>
+              <w:rPr>
+                <w:bCs/>
+                <w:sz w:val="20"/>
+                <w:szCs w:val="20"/>
+              </w:rPr>
+            </w:pPr>
+            <w:r>
+              <w:rPr>
+                <w:bCs/>
+                <w:sz w:val="20"/>
+                <w:szCs w:val="20"/>
+              </w:rPr>
+              <w:t xml:space="preserve">Checks the </w:t>
+            </w:r>
+            <w:proofErr w:type="spellStart"/>
+            <w:r>
+              <w:rPr>
+                <w:bCs/>
+                <w:sz w:val="20"/>
+                <w:szCs w:val="20"/>
+              </w:rPr>
+              <w:t>toString</w:t>
+            </w:r>
+            <w:proofErr w:type="spellEnd"/>
+            <w:r>
+              <w:rPr>
+                <w:bCs/>
+                <w:sz w:val="20"/>
+                <w:szCs w:val="20"/>
+              </w:rPr>
+              <w:t xml:space="preserve"> override method returns a value of type string</w:t>
+            </w:r>
+          </w:p>
+        </w:tc>
+        <w:tc>
+          <w:tcPr>
+            <w:tcW w:w="992" w:type="dxa"/>
+          </w:tcPr>
+          <w:p>
+            <w:pPr>
+              <w:rPr>
+                <w:bCs/>
+                <w:sz w:val="20"/>
+                <w:szCs w:val="20"/>
+              </w:rPr>
+            </w:pPr>
+            <w:r>
+              <w:rPr>
+                <w:bCs/>
+                <w:sz w:val="20"/>
+                <w:szCs w:val="20"/>
+              </w:rPr>
+              <w:t>New Company Email Object</w:t>
+            </w:r>
+          </w:p>
+        </w:tc>
+        <w:tc>
+          <w:tcPr>
+            <w:tcW w:w="1843" w:type="dxa"/>
+          </w:tcPr>
+          <w:p>
+            <w:pPr>
+              <w:rPr>
+                <w:bCs/>
+                <w:sz w:val="20"/>
+                <w:szCs w:val="20"/>
+              </w:rPr>
+            </w:pPr>
+            <w:r>
+              <w:rPr>
+                <w:bCs/>
+                <w:sz w:val="20"/>
+                <w:szCs w:val="20"/>
+              </w:rPr>
+              <w:t>N/A</w:t>
+            </w:r>
+          </w:p>
+        </w:tc>
+        <w:tc>
+          <w:tcPr>
+            <w:tcW w:w="1701" w:type="dxa"/>
+          </w:tcPr>
+          <w:p>
+            <w:pPr>
+              <w:rPr>
+                <w:bCs/>
+                <w:sz w:val="20"/>
+                <w:szCs w:val="20"/>
+              </w:rPr>
+            </w:pPr>
+            <w:r>
+              <w:rPr>
+                <w:bCs/>
+                <w:sz w:val="20"/>
+                <w:szCs w:val="20"/>
+              </w:rPr>
+              <w:t>(String)</w:t>
+            </w:r>
+          </w:p>
+        </w:tc>
+        <w:tc>
+          <w:tcPr>
+            <w:tcW w:w="1417" w:type="dxa"/>
+          </w:tcPr>
+          <w:p>
+            <w:pPr>
+              <w:rPr>
+                <w:bCs/>
+                <w:sz w:val="20"/>
+                <w:szCs w:val="20"/>
+              </w:rPr>
+            </w:pPr>
+            <w:r>
+              <w:rPr>
+                <w:bCs/>
+                <w:sz w:val="20"/>
+                <w:szCs w:val="20"/>
+              </w:rPr>
+              <w:t>(String)</w:t>
+            </w:r>
+          </w:p>
+        </w:tc>
+        <w:tc>
+          <w:tcPr>
+            <w:tcW w:w="1701" w:type="dxa"/>
+          </w:tcPr>
+          <w:p>
+            <w:pPr>
+              <w:rPr>
+                <w:bCs/>
+                <w:sz w:val="20"/>
+                <w:szCs w:val="20"/>
+              </w:rPr>
+            </w:pPr>
+            <w:r>
+              <w:rPr>
+                <w:bCs/>
+                <w:sz w:val="20"/>
+                <w:szCs w:val="20"/>
+              </w:rPr>
+              <w:t>Aidan Reed</w:t>
+            </w:r>
+          </w:p>
+        </w:tc>
+        <w:tc>
+          <w:tcPr>
+            <w:tcW w:w="2127" w:type="dxa"/>
+          </w:tcPr>
+          <w:p>
+            <w:pPr>
+              <w:rPr>
+                <w:bCs/>
+                <w:sz w:val="20"/>
+                <w:szCs w:val="20"/>
+              </w:rPr>
+            </w:pPr>
+          </w:p>
+        </w:tc>
+        <w:tc>
+          <w:tcPr>
+            <w:tcW w:w="850" w:type="dxa"/>
+          </w:tcPr>
+          <w:p>
+            <w:pPr>
+              <w:rPr>
+                <w:bCs/>
+                <w:sz w:val="20"/>
+                <w:szCs w:val="20"/>
+              </w:rPr>
+            </w:pPr>
+            <w:r>
+              <w:rPr>
+                <w:bCs/>
+                <w:sz w:val="20"/>
+                <w:szCs w:val="20"/>
+              </w:rPr>
+              <w:t>PASS</w:t>
+            </w:r>
+          </w:p>
+        </w:tc>
+        <w:tc>
+          <w:tcPr>
+            <w:tcW w:w="1843" w:type="dxa"/>
+          </w:tcPr>
+          <w:p>
+            <w:pPr>
+              <w:rPr>
+                <w:bCs/>
+                <w:sz w:val="20"/>
+                <w:szCs w:val="20"/>
+              </w:rPr>
+            </w:pPr>
+            <w:r>
+              <w:rPr>
+                <w:bCs/>
+                <w:sz w:val="20"/>
+                <w:szCs w:val="20"/>
+              </w:rPr>
+              <w:t>26.04.2018</w:t>
+            </w:r>
+          </w:p>
+        </w:tc>
+        <w:tc>
+          <w:tcPr>
+            <w:tcW w:w="3544" w:type="dxa"/>
+          </w:tcPr>
+          <w:p>
+            <w:pPr>
+              <w:rPr>
+                <w:bCs/>
+                <w:sz w:val="20"/>
+                <w:szCs w:val="20"/>
+              </w:rPr>
+            </w:pPr>
+          </w:p>
+        </w:tc>
+      </w:tr>
+      <w:tr>
+        <w:tc>
+          <w:tcPr>
+            <w:tcW w:w="1129" w:type="dxa"/>
+          </w:tcPr>
+          <w:p>
+            <w:pPr>
+              <w:rPr>
+                <w:bCs/>
+                <w:sz w:val="20"/>
+                <w:szCs w:val="20"/>
+              </w:rPr>
+            </w:pPr>
+            <w:r>
+              <w:rPr>
+                <w:bCs/>
+                <w:sz w:val="20"/>
+                <w:szCs w:val="20"/>
+              </w:rPr>
+              <w:t>109</w:t>
+            </w:r>
+          </w:p>
+        </w:tc>
+        <w:tc>
+          <w:tcPr>
+            <w:tcW w:w="1701" w:type="dxa"/>
+          </w:tcPr>
+          <w:p>
+            <w:pPr>
+              <w:rPr>
+                <w:bCs/>
+                <w:sz w:val="20"/>
+                <w:szCs w:val="20"/>
+              </w:rPr>
+            </w:pPr>
+            <w:proofErr w:type="spellStart"/>
+            <w:proofErr w:type="gramStart"/>
+            <w:r>
+              <w:rPr>
+                <w:bCs/>
+                <w:sz w:val="20"/>
+                <w:szCs w:val="20"/>
+              </w:rPr>
+              <w:t>toString</w:t>
+            </w:r>
+            <w:proofErr w:type="spellEnd"/>
+            <w:r>
+              <w:rPr>
+                <w:bCs/>
+                <w:sz w:val="20"/>
+                <w:szCs w:val="20"/>
+              </w:rPr>
+              <w:t>(</w:t>
+            </w:r>
+            <w:proofErr w:type="gramEnd"/>
+            <w:r>
+              <w:rPr>
+                <w:bCs/>
+                <w:sz w:val="20"/>
+                <w:szCs w:val="20"/>
+              </w:rPr>
+              <w:t>) override</w:t>
+            </w:r>
+          </w:p>
+          <w:p>
+            <w:pPr>
+              <w:rPr>
+                <w:b/>
+                <w:bCs/>
+                <w:sz w:val="20"/>
+                <w:szCs w:val="20"/>
+              </w:rPr>
+            </w:pPr>
+            <w:r>
+              <w:rPr>
+                <w:b/>
+                <w:bCs/>
+                <w:sz w:val="20"/>
+                <w:szCs w:val="20"/>
+              </w:rPr>
+              <w:t>(</w:t>
+            </w:r>
+            <w:proofErr w:type="spellStart"/>
+            <w:r>
+              <w:rPr>
+                <w:b/>
+                <w:bCs/>
+                <w:sz w:val="20"/>
+                <w:szCs w:val="20"/>
+              </w:rPr>
+              <w:t>toString</w:t>
+            </w:r>
+            <w:proofErr w:type="spellEnd"/>
+            <w:r>
+              <w:rPr>
+                <w:b/>
+                <w:bCs/>
+                <w:sz w:val="20"/>
+                <w:szCs w:val="20"/>
+              </w:rPr>
+              <w:t>)</w:t>
+            </w:r>
+          </w:p>
+        </w:tc>
+        <w:tc>
+          <w:tcPr>
+            <w:tcW w:w="1985" w:type="dxa"/>
+          </w:tcPr>
+          <w:p>
+            <w:pPr>
+              <w:rPr>
+                <w:bCs/>
+                <w:sz w:val="20"/>
+                <w:szCs w:val="20"/>
+              </w:rPr>
+            </w:pPr>
+            <w:r>
+              <w:rPr>
+                <w:bCs/>
+                <w:sz w:val="20"/>
+                <w:szCs w:val="20"/>
+              </w:rPr>
+              <w:t xml:space="preserve">Checks the </w:t>
+            </w:r>
+            <w:r>
+              <w:rPr>
+                <w:bCs/>
+                <w:sz w:val="20"/>
+                <w:szCs w:val="20"/>
+              </w:rPr>
+              <w:t>correct subject is returned when set during the test</w:t>
+            </w:r>
+          </w:p>
+        </w:tc>
+        <w:tc>
+          <w:tcPr>
+            <w:tcW w:w="992" w:type="dxa"/>
+          </w:tcPr>
+          <w:p>
+            <w:pPr>
+              <w:rPr>
+                <w:bCs/>
+                <w:sz w:val="20"/>
+                <w:szCs w:val="20"/>
+              </w:rPr>
+            </w:pPr>
+            <w:r>
+              <w:rPr>
+                <w:bCs/>
+                <w:sz w:val="20"/>
+                <w:szCs w:val="20"/>
+              </w:rPr>
+              <w:t>New Company Email Object</w:t>
+            </w:r>
+          </w:p>
+        </w:tc>
+        <w:tc>
+          <w:tcPr>
+            <w:tcW w:w="1843" w:type="dxa"/>
+          </w:tcPr>
+          <w:p>
+            <w:pPr>
+              <w:rPr>
+                <w:bCs/>
+                <w:sz w:val="20"/>
+                <w:szCs w:val="20"/>
+              </w:rPr>
+            </w:pPr>
+            <w:r>
+              <w:rPr>
+                <w:bCs/>
+                <w:sz w:val="20"/>
+                <w:szCs w:val="20"/>
+              </w:rPr>
+              <w:t xml:space="preserve">Subject: </w:t>
+            </w:r>
+          </w:p>
+          <w:p>
+            <w:pPr>
+              <w:rPr>
+                <w:bCs/>
+                <w:sz w:val="20"/>
+                <w:szCs w:val="20"/>
+              </w:rPr>
+            </w:pPr>
+            <w:r>
+              <w:rPr>
+                <w:bCs/>
+                <w:sz w:val="20"/>
+                <w:szCs w:val="20"/>
+              </w:rPr>
+              <w:t>“New Email System Requirements”</w:t>
+            </w:r>
+          </w:p>
+          <w:p>
+            <w:pPr>
+              <w:rPr>
+                <w:bCs/>
+                <w:sz w:val="20"/>
+                <w:szCs w:val="20"/>
+              </w:rPr>
+            </w:pPr>
+            <w:r>
+              <w:rPr>
+                <w:b/>
+                <w:bCs/>
+                <w:sz w:val="20"/>
+                <w:szCs w:val="20"/>
+              </w:rPr>
+              <w:t>(kSUBJECT1)</w:t>
+            </w:r>
+          </w:p>
+        </w:tc>
+        <w:tc>
+          <w:tcPr>
+            <w:tcW w:w="1701" w:type="dxa"/>
+          </w:tcPr>
+          <w:p>
+            <w:pPr>
+              <w:rPr>
+                <w:bCs/>
+                <w:sz w:val="20"/>
+                <w:szCs w:val="20"/>
+              </w:rPr>
+            </w:pPr>
+            <w:r>
+              <w:rPr>
+                <w:bCs/>
+                <w:sz w:val="20"/>
+                <w:szCs w:val="20"/>
+              </w:rPr>
+              <w:t>“New Email System Requirements”</w:t>
+            </w:r>
+          </w:p>
+          <w:p>
+            <w:pPr>
+              <w:rPr>
+                <w:bCs/>
+                <w:sz w:val="20"/>
+                <w:szCs w:val="20"/>
+              </w:rPr>
+            </w:pPr>
+          </w:p>
+        </w:tc>
+        <w:tc>
+          <w:tcPr>
+            <w:tcW w:w="1417" w:type="dxa"/>
+          </w:tcPr>
+          <w:p>
+            <w:pPr>
+              <w:rPr>
+                <w:bCs/>
+                <w:sz w:val="20"/>
+                <w:szCs w:val="20"/>
+              </w:rPr>
+            </w:pPr>
+            <w:r>
+              <w:rPr>
+                <w:bCs/>
+                <w:sz w:val="20"/>
+                <w:szCs w:val="20"/>
+              </w:rPr>
+              <w:t>“New Email System Requirements”</w:t>
+            </w:r>
+          </w:p>
+          <w:p>
+            <w:pPr>
+              <w:rPr>
+                <w:bCs/>
+                <w:sz w:val="20"/>
+                <w:szCs w:val="20"/>
+              </w:rPr>
+            </w:pPr>
+          </w:p>
+        </w:tc>
+        <w:tc>
+          <w:tcPr>
+            <w:tcW w:w="1701" w:type="dxa"/>
+          </w:tcPr>
+          <w:p>
+            <w:pPr>
+              <w:rPr>
+                <w:bCs/>
+                <w:sz w:val="20"/>
+                <w:szCs w:val="20"/>
+              </w:rPr>
+            </w:pPr>
+            <w:r>
+              <w:rPr>
+                <w:bCs/>
+                <w:sz w:val="20"/>
+                <w:szCs w:val="20"/>
+              </w:rPr>
+              <w:t>Aidan Reed</w:t>
+            </w:r>
+          </w:p>
+        </w:tc>
+        <w:tc>
+          <w:tcPr>
+            <w:tcW w:w="2127" w:type="dxa"/>
+          </w:tcPr>
+          <w:p>
+            <w:pPr>
+              <w:rPr>
+                <w:bCs/>
+                <w:sz w:val="20"/>
+                <w:szCs w:val="20"/>
+              </w:rPr>
+            </w:pPr>
+          </w:p>
+        </w:tc>
+        <w:tc>
+          <w:tcPr>
+            <w:tcW w:w="850" w:type="dxa"/>
+          </w:tcPr>
+          <w:p>
+            <w:pPr>
+              <w:rPr>
+                <w:bCs/>
+                <w:sz w:val="20"/>
+                <w:szCs w:val="20"/>
+              </w:rPr>
+            </w:pPr>
+            <w:r>
+              <w:rPr>
+                <w:bCs/>
+                <w:sz w:val="20"/>
+                <w:szCs w:val="20"/>
+              </w:rPr>
+              <w:t>PASS</w:t>
+            </w:r>
+          </w:p>
+        </w:tc>
+        <w:tc>
+          <w:tcPr>
+            <w:tcW w:w="1843" w:type="dxa"/>
+          </w:tcPr>
+          <w:p>
+            <w:pPr>
+              <w:rPr>
+                <w:bCs/>
+                <w:sz w:val="20"/>
+                <w:szCs w:val="20"/>
+              </w:rPr>
+            </w:pPr>
+            <w:r>
+              <w:rPr>
+                <w:bCs/>
+                <w:sz w:val="20"/>
+                <w:szCs w:val="20"/>
+              </w:rPr>
+              <w:t>26.04.2018</w:t>
+            </w:r>
+          </w:p>
+        </w:tc>
+        <w:tc>
+          <w:tcPr>
+            <w:tcW w:w="3544" w:type="dxa"/>
+          </w:tcPr>
+          <w:p>
+            <w:pPr>
+              <w:rPr>
+                <w:bCs/>
+                <w:sz w:val="20"/>
+                <w:szCs w:val="20"/>
+              </w:rPr>
+            </w:pPr>
+          </w:p>
+        </w:tc>
+      </w:tr>
+      <w:tr>
+        <w:tc>
+          <w:tcPr>
+            <w:tcW w:w="1129" w:type="dxa"/>
+          </w:tcPr>
+          <w:p>
+            <w:pPr>
+              <w:rPr>
+                <w:bCs/>
+                <w:sz w:val="20"/>
+                <w:szCs w:val="20"/>
+              </w:rPr>
+            </w:pPr>
+            <w:r>
+              <w:rPr>
+                <w:bCs/>
+                <w:sz w:val="20"/>
+                <w:szCs w:val="20"/>
+              </w:rPr>
+              <w:t>110</w:t>
+            </w:r>
+          </w:p>
+        </w:tc>
+        <w:tc>
+          <w:tcPr>
+            <w:tcW w:w="1701" w:type="dxa"/>
+          </w:tcPr>
+          <w:p>
+            <w:pPr>
+              <w:rPr>
+                <w:bCs/>
+                <w:sz w:val="20"/>
+                <w:szCs w:val="20"/>
+              </w:rPr>
+            </w:pPr>
+            <w:proofErr w:type="spellStart"/>
+            <w:proofErr w:type="gramStart"/>
+            <w:r>
+              <w:rPr>
+                <w:bCs/>
+                <w:sz w:val="20"/>
+                <w:szCs w:val="20"/>
+              </w:rPr>
+              <w:t>toString</w:t>
+            </w:r>
+            <w:proofErr w:type="spellEnd"/>
+            <w:r>
+              <w:rPr>
+                <w:bCs/>
+                <w:sz w:val="20"/>
+                <w:szCs w:val="20"/>
+              </w:rPr>
+              <w:t>(</w:t>
+            </w:r>
+            <w:proofErr w:type="gramEnd"/>
+            <w:r>
+              <w:rPr>
+                <w:bCs/>
+                <w:sz w:val="20"/>
+                <w:szCs w:val="20"/>
+              </w:rPr>
+              <w:t>) override</w:t>
+            </w:r>
+          </w:p>
+          <w:p>
+            <w:pPr>
+              <w:rPr>
+                <w:bCs/>
+                <w:sz w:val="20"/>
+                <w:szCs w:val="20"/>
+              </w:rPr>
+            </w:pPr>
+            <w:r>
+              <w:rPr>
+                <w:b/>
+                <w:bCs/>
+                <w:sz w:val="20"/>
+                <w:szCs w:val="20"/>
+              </w:rPr>
+              <w:lastRenderedPageBreak/>
+              <w:t>(</w:t>
+            </w:r>
+            <w:proofErr w:type="spellStart"/>
+            <w:r>
+              <w:rPr>
+                <w:b/>
+                <w:bCs/>
+                <w:sz w:val="20"/>
+                <w:szCs w:val="20"/>
+              </w:rPr>
+              <w:t>toString</w:t>
+            </w:r>
+            <w:proofErr w:type="spellEnd"/>
+            <w:r>
+              <w:rPr>
+                <w:b/>
+                <w:bCs/>
+                <w:sz w:val="20"/>
+                <w:szCs w:val="20"/>
+              </w:rPr>
+              <w:t>)</w:t>
+            </w:r>
+          </w:p>
+        </w:tc>
+        <w:tc>
+          <w:tcPr>
+            <w:tcW w:w="1985" w:type="dxa"/>
+          </w:tcPr>
+          <w:p>
+            <w:pPr>
+              <w:rPr>
+                <w:bCs/>
+                <w:sz w:val="20"/>
+                <w:szCs w:val="20"/>
+              </w:rPr>
+            </w:pPr>
+            <w:r>
+              <w:rPr>
+                <w:bCs/>
+                <w:sz w:val="20"/>
+                <w:szCs w:val="20"/>
+              </w:rPr>
+              <w:lastRenderedPageBreak/>
+              <w:t xml:space="preserve">Checks the correct subject is returned </w:t>
+            </w:r>
+            <w:proofErr w:type="spellStart"/>
+            <w:r>
+              <w:rPr>
+                <w:bCs/>
+                <w:sz w:val="20"/>
+                <w:szCs w:val="20"/>
+              </w:rPr>
+              <w:t>when</w:t>
+            </w:r>
+            <w:proofErr w:type="spellEnd"/>
+            <w:r>
+              <w:rPr>
+                <w:bCs/>
+                <w:sz w:val="20"/>
+                <w:szCs w:val="20"/>
+              </w:rPr>
+              <w:t xml:space="preserve"> set during </w:t>
+            </w:r>
+            <w:r>
+              <w:rPr>
+                <w:bCs/>
+                <w:sz w:val="20"/>
+                <w:szCs w:val="20"/>
+              </w:rPr>
+              <w:lastRenderedPageBreak/>
+              <w:t>the test</w:t>
+            </w:r>
+            <w:r>
+              <w:rPr>
+                <w:bCs/>
+                <w:sz w:val="20"/>
+                <w:szCs w:val="20"/>
+              </w:rPr>
+              <w:t xml:space="preserve"> to an empty string</w:t>
+            </w:r>
+          </w:p>
+        </w:tc>
+        <w:tc>
+          <w:tcPr>
+            <w:tcW w:w="992" w:type="dxa"/>
+          </w:tcPr>
+          <w:p>
+            <w:pPr>
+              <w:rPr>
+                <w:bCs/>
+                <w:sz w:val="20"/>
+                <w:szCs w:val="20"/>
+              </w:rPr>
+            </w:pPr>
+            <w:r>
+              <w:rPr>
+                <w:bCs/>
+                <w:sz w:val="20"/>
+                <w:szCs w:val="20"/>
+              </w:rPr>
+              <w:lastRenderedPageBreak/>
+              <w:t>New Compan</w:t>
+            </w:r>
+            <w:r>
+              <w:rPr>
+                <w:bCs/>
+                <w:sz w:val="20"/>
+                <w:szCs w:val="20"/>
+              </w:rPr>
+              <w:lastRenderedPageBreak/>
+              <w:t>y Email Object</w:t>
+            </w:r>
+          </w:p>
+        </w:tc>
+        <w:tc>
+          <w:tcPr>
+            <w:tcW w:w="1843" w:type="dxa"/>
+          </w:tcPr>
+          <w:p>
+            <w:pPr>
+              <w:rPr>
+                <w:bCs/>
+                <w:sz w:val="20"/>
+                <w:szCs w:val="20"/>
+              </w:rPr>
+            </w:pPr>
+            <w:r>
+              <w:rPr>
+                <w:bCs/>
+                <w:sz w:val="20"/>
+                <w:szCs w:val="20"/>
+              </w:rPr>
+              <w:lastRenderedPageBreak/>
+              <w:t xml:space="preserve">Subject: </w:t>
+            </w:r>
+          </w:p>
+          <w:p>
+            <w:pPr>
+              <w:rPr>
+                <w:bCs/>
+                <w:sz w:val="20"/>
+                <w:szCs w:val="20"/>
+              </w:rPr>
+            </w:pPr>
+            <w:r>
+              <w:rPr>
+                <w:bCs/>
+                <w:sz w:val="20"/>
+                <w:szCs w:val="20"/>
+              </w:rPr>
+              <w:t>“”</w:t>
+            </w:r>
+          </w:p>
+        </w:tc>
+        <w:tc>
+          <w:tcPr>
+            <w:tcW w:w="1701" w:type="dxa"/>
+          </w:tcPr>
+          <w:p>
+            <w:pPr>
+              <w:rPr>
+                <w:bCs/>
+                <w:sz w:val="20"/>
+                <w:szCs w:val="20"/>
+              </w:rPr>
+            </w:pPr>
+            <w:r>
+              <w:rPr>
+                <w:bCs/>
+                <w:sz w:val="20"/>
+                <w:szCs w:val="20"/>
+              </w:rPr>
+              <w:t>“</w:t>
+            </w:r>
+            <w:r>
+              <w:rPr>
+                <w:bCs/>
+                <w:sz w:val="20"/>
+                <w:szCs w:val="20"/>
+              </w:rPr>
+              <w:t>no subject</w:t>
+            </w:r>
+            <w:r>
+              <w:rPr>
+                <w:bCs/>
+                <w:sz w:val="20"/>
+                <w:szCs w:val="20"/>
+              </w:rPr>
+              <w:t>”</w:t>
+            </w:r>
+          </w:p>
+          <w:p>
+            <w:pPr>
+              <w:rPr>
+                <w:bCs/>
+                <w:sz w:val="20"/>
+                <w:szCs w:val="20"/>
+              </w:rPr>
+            </w:pPr>
+          </w:p>
+        </w:tc>
+        <w:tc>
+          <w:tcPr>
+            <w:tcW w:w="1417" w:type="dxa"/>
+          </w:tcPr>
+          <w:p>
+            <w:pPr>
+              <w:rPr>
+                <w:bCs/>
+                <w:sz w:val="20"/>
+                <w:szCs w:val="20"/>
+              </w:rPr>
+            </w:pPr>
+            <w:r>
+              <w:rPr>
+                <w:bCs/>
+                <w:sz w:val="20"/>
+                <w:szCs w:val="20"/>
+              </w:rPr>
+              <w:t>“</w:t>
+            </w:r>
+            <w:r>
+              <w:rPr>
+                <w:bCs/>
+                <w:sz w:val="20"/>
+                <w:szCs w:val="20"/>
+              </w:rPr>
+              <w:t>no subject”</w:t>
+            </w:r>
+          </w:p>
+          <w:p>
+            <w:pPr>
+              <w:rPr>
+                <w:bCs/>
+                <w:sz w:val="20"/>
+                <w:szCs w:val="20"/>
+              </w:rPr>
+            </w:pPr>
+          </w:p>
+        </w:tc>
+        <w:tc>
+          <w:tcPr>
+            <w:tcW w:w="1701" w:type="dxa"/>
+          </w:tcPr>
+          <w:p>
+            <w:pPr>
+              <w:rPr>
+                <w:bCs/>
+                <w:sz w:val="20"/>
+                <w:szCs w:val="20"/>
+              </w:rPr>
+            </w:pPr>
+            <w:r>
+              <w:rPr>
+                <w:bCs/>
+                <w:sz w:val="20"/>
+                <w:szCs w:val="20"/>
+              </w:rPr>
+              <w:t>Aidan Reed</w:t>
+            </w:r>
+          </w:p>
+        </w:tc>
+        <w:tc>
+          <w:tcPr>
+            <w:tcW w:w="2127" w:type="dxa"/>
+          </w:tcPr>
+          <w:p>
+            <w:pPr>
+              <w:rPr>
+                <w:bCs/>
+                <w:sz w:val="20"/>
+                <w:szCs w:val="20"/>
+              </w:rPr>
+            </w:pPr>
+          </w:p>
+        </w:tc>
+        <w:tc>
+          <w:tcPr>
+            <w:tcW w:w="850" w:type="dxa"/>
+          </w:tcPr>
+          <w:p>
+            <w:pPr>
+              <w:rPr>
+                <w:bCs/>
+                <w:sz w:val="20"/>
+                <w:szCs w:val="20"/>
+              </w:rPr>
+            </w:pPr>
+            <w:r>
+              <w:rPr>
+                <w:bCs/>
+                <w:sz w:val="20"/>
+                <w:szCs w:val="20"/>
+              </w:rPr>
+              <w:t>PASS</w:t>
+            </w:r>
+          </w:p>
+        </w:tc>
+        <w:tc>
+          <w:tcPr>
+            <w:tcW w:w="1843" w:type="dxa"/>
+          </w:tcPr>
+          <w:p>
+            <w:pPr>
+              <w:rPr>
+                <w:bCs/>
+                <w:sz w:val="20"/>
+                <w:szCs w:val="20"/>
+              </w:rPr>
+            </w:pPr>
+            <w:r>
+              <w:rPr>
+                <w:bCs/>
+                <w:sz w:val="20"/>
+                <w:szCs w:val="20"/>
+              </w:rPr>
+              <w:t>26.04.2018</w:t>
+            </w:r>
+          </w:p>
+        </w:tc>
+        <w:tc>
+          <w:tcPr>
+            <w:tcW w:w="3544" w:type="dxa"/>
+          </w:tcPr>
+          <w:p>
+            <w:pPr>
+              <w:rPr>
+                <w:bCs/>
+                <w:sz w:val="20"/>
+                <w:szCs w:val="20"/>
+              </w:rPr>
+            </w:pPr>
+          </w:p>
+        </w:tc>
+      </w:tr>
+      <w:tr>
+        <w:tc>
+          <w:tcPr>
+            <w:tcW w:w="1129" w:type="dxa"/>
+          </w:tcPr>
+          <w:p>
+            <w:pPr>
+              <w:rPr>
+                <w:bCs/>
+                <w:sz w:val="20"/>
+                <w:szCs w:val="20"/>
+              </w:rPr>
+            </w:pPr>
+            <w:r>
+              <w:rPr>
+                <w:bCs/>
+                <w:sz w:val="20"/>
+                <w:szCs w:val="20"/>
+              </w:rPr>
+              <w:t>111</w:t>
+            </w:r>
+          </w:p>
+        </w:tc>
+        <w:tc>
+          <w:tcPr>
+            <w:tcW w:w="1701" w:type="dxa"/>
+          </w:tcPr>
+          <w:p>
+            <w:pPr>
+              <w:rPr>
+                <w:bCs/>
+                <w:sz w:val="20"/>
+                <w:szCs w:val="20"/>
+              </w:rPr>
+            </w:pPr>
+            <w:proofErr w:type="spellStart"/>
+            <w:proofErr w:type="gramStart"/>
+            <w:r>
+              <w:rPr>
+                <w:bCs/>
+                <w:sz w:val="20"/>
+                <w:szCs w:val="20"/>
+              </w:rPr>
+              <w:t>toString</w:t>
+            </w:r>
+            <w:proofErr w:type="spellEnd"/>
+            <w:r>
+              <w:rPr>
+                <w:bCs/>
+                <w:sz w:val="20"/>
+                <w:szCs w:val="20"/>
+              </w:rPr>
+              <w:t>(</w:t>
+            </w:r>
+            <w:proofErr w:type="gramEnd"/>
+            <w:r>
+              <w:rPr>
+                <w:bCs/>
+                <w:sz w:val="20"/>
+                <w:szCs w:val="20"/>
+              </w:rPr>
+              <w:t>) override</w:t>
+            </w:r>
+          </w:p>
+          <w:p>
+            <w:pPr>
+              <w:rPr>
+                <w:bCs/>
+                <w:sz w:val="20"/>
+                <w:szCs w:val="20"/>
+              </w:rPr>
+            </w:pPr>
+            <w:r>
+              <w:rPr>
+                <w:b/>
+                <w:bCs/>
+                <w:sz w:val="20"/>
+                <w:szCs w:val="20"/>
+              </w:rPr>
+              <w:t>(</w:t>
+            </w:r>
+            <w:proofErr w:type="spellStart"/>
+            <w:r>
+              <w:rPr>
+                <w:b/>
+                <w:bCs/>
+                <w:sz w:val="20"/>
+                <w:szCs w:val="20"/>
+              </w:rPr>
+              <w:t>toString</w:t>
+            </w:r>
+            <w:proofErr w:type="spellEnd"/>
+            <w:r>
+              <w:rPr>
+                <w:b/>
+                <w:bCs/>
+                <w:sz w:val="20"/>
+                <w:szCs w:val="20"/>
+              </w:rPr>
+              <w:t>)</w:t>
+            </w:r>
+          </w:p>
+        </w:tc>
+        <w:tc>
+          <w:tcPr>
+            <w:tcW w:w="1985" w:type="dxa"/>
+          </w:tcPr>
+          <w:p>
+            <w:pPr>
+              <w:rPr>
+                <w:bCs/>
+                <w:sz w:val="20"/>
+                <w:szCs w:val="20"/>
+              </w:rPr>
+            </w:pPr>
+            <w:r>
+              <w:rPr>
+                <w:bCs/>
+                <w:sz w:val="20"/>
+                <w:szCs w:val="20"/>
+              </w:rPr>
+              <w:t xml:space="preserve">Checks the correct subject is returned when </w:t>
+            </w:r>
+            <w:r>
+              <w:rPr>
+                <w:bCs/>
+                <w:sz w:val="20"/>
+                <w:szCs w:val="20"/>
+              </w:rPr>
+              <w:t xml:space="preserve">not set </w:t>
+            </w:r>
+            <w:proofErr w:type="spellStart"/>
+            <w:r>
+              <w:rPr>
+                <w:bCs/>
+                <w:sz w:val="20"/>
+                <w:szCs w:val="20"/>
+              </w:rPr>
+              <w:t>i.e</w:t>
+            </w:r>
+            <w:proofErr w:type="spellEnd"/>
+            <w:r>
+              <w:rPr>
+                <w:bCs/>
+                <w:sz w:val="20"/>
+                <w:szCs w:val="20"/>
+              </w:rPr>
+              <w:t xml:space="preserve"> null</w:t>
+            </w:r>
+          </w:p>
+        </w:tc>
+        <w:tc>
+          <w:tcPr>
+            <w:tcW w:w="992" w:type="dxa"/>
+          </w:tcPr>
+          <w:p>
+            <w:pPr>
+              <w:rPr>
+                <w:bCs/>
+                <w:sz w:val="20"/>
+                <w:szCs w:val="20"/>
+              </w:rPr>
+            </w:pPr>
+            <w:r>
+              <w:rPr>
+                <w:bCs/>
+                <w:sz w:val="20"/>
+                <w:szCs w:val="20"/>
+              </w:rPr>
+              <w:t>New Company Email Object</w:t>
+            </w:r>
+          </w:p>
+        </w:tc>
+        <w:tc>
+          <w:tcPr>
+            <w:tcW w:w="1843" w:type="dxa"/>
+          </w:tcPr>
+          <w:p>
+            <w:pPr>
+              <w:rPr>
+                <w:bCs/>
+                <w:sz w:val="20"/>
+                <w:szCs w:val="20"/>
+              </w:rPr>
+            </w:pPr>
+            <w:r>
+              <w:rPr>
+                <w:bCs/>
+                <w:sz w:val="20"/>
+                <w:szCs w:val="20"/>
+              </w:rPr>
+              <w:t xml:space="preserve">Subject: </w:t>
+            </w:r>
+          </w:p>
+          <w:p>
+            <w:pPr>
+              <w:rPr>
+                <w:bCs/>
+                <w:sz w:val="20"/>
+                <w:szCs w:val="20"/>
+              </w:rPr>
+            </w:pPr>
+            <w:r>
+              <w:rPr>
+                <w:bCs/>
+                <w:sz w:val="20"/>
+                <w:szCs w:val="20"/>
+              </w:rPr>
+              <w:t>“”</w:t>
+            </w:r>
+          </w:p>
+        </w:tc>
+        <w:tc>
+          <w:tcPr>
+            <w:tcW w:w="1701" w:type="dxa"/>
+          </w:tcPr>
+          <w:p>
+            <w:pPr>
+              <w:rPr>
+                <w:bCs/>
+                <w:sz w:val="20"/>
+                <w:szCs w:val="20"/>
+              </w:rPr>
+            </w:pPr>
+            <w:r>
+              <w:rPr>
+                <w:bCs/>
+                <w:sz w:val="20"/>
+                <w:szCs w:val="20"/>
+              </w:rPr>
+              <w:t>“no subject”</w:t>
+            </w:r>
+          </w:p>
+          <w:p>
+            <w:pPr>
+              <w:rPr>
+                <w:bCs/>
+                <w:sz w:val="20"/>
+                <w:szCs w:val="20"/>
+              </w:rPr>
+            </w:pPr>
+          </w:p>
+        </w:tc>
+        <w:tc>
+          <w:tcPr>
+            <w:tcW w:w="1417" w:type="dxa"/>
+          </w:tcPr>
+          <w:p>
+            <w:pPr>
+              <w:rPr>
+                <w:bCs/>
+                <w:sz w:val="20"/>
+                <w:szCs w:val="20"/>
+              </w:rPr>
+            </w:pPr>
+            <w:r>
+              <w:rPr>
+                <w:bCs/>
+                <w:sz w:val="20"/>
+                <w:szCs w:val="20"/>
+              </w:rPr>
+              <w:t>Null pointer exception</w:t>
+            </w:r>
+          </w:p>
+          <w:p>
+            <w:pPr>
+              <w:rPr>
+                <w:bCs/>
+                <w:sz w:val="20"/>
+                <w:szCs w:val="20"/>
+              </w:rPr>
+            </w:pPr>
+          </w:p>
+        </w:tc>
+        <w:tc>
+          <w:tcPr>
+            <w:tcW w:w="1701" w:type="dxa"/>
+          </w:tcPr>
+          <w:p>
+            <w:pPr>
+              <w:rPr>
+                <w:bCs/>
+                <w:sz w:val="20"/>
+                <w:szCs w:val="20"/>
+              </w:rPr>
+            </w:pPr>
+            <w:r>
+              <w:rPr>
+                <w:bCs/>
+                <w:sz w:val="20"/>
+                <w:szCs w:val="20"/>
+              </w:rPr>
+              <w:t>Aidan Reed</w:t>
+            </w:r>
+          </w:p>
+        </w:tc>
+        <w:tc>
+          <w:tcPr>
+            <w:tcW w:w="2127" w:type="dxa"/>
+          </w:tcPr>
+          <w:p>
+            <w:pPr>
+              <w:rPr>
+                <w:bCs/>
+                <w:sz w:val="20"/>
+                <w:szCs w:val="20"/>
+              </w:rPr>
+            </w:pPr>
+          </w:p>
+        </w:tc>
+        <w:tc>
+          <w:tcPr>
+            <w:tcW w:w="850" w:type="dxa"/>
+          </w:tcPr>
+          <w:p>
+            <w:pPr>
+              <w:rPr>
+                <w:bCs/>
+                <w:sz w:val="20"/>
+                <w:szCs w:val="20"/>
+              </w:rPr>
+            </w:pPr>
+            <w:r>
+              <w:rPr>
+                <w:bCs/>
+                <w:sz w:val="20"/>
+                <w:szCs w:val="20"/>
+              </w:rPr>
+              <w:t>FAIL</w:t>
+            </w:r>
+          </w:p>
+        </w:tc>
+        <w:tc>
+          <w:tcPr>
+            <w:tcW w:w="1843" w:type="dxa"/>
+          </w:tcPr>
+          <w:p>
+            <w:pPr>
+              <w:rPr>
+                <w:bCs/>
+                <w:sz w:val="20"/>
+                <w:szCs w:val="20"/>
+              </w:rPr>
+            </w:pPr>
+            <w:r>
+              <w:rPr>
+                <w:bCs/>
+                <w:sz w:val="20"/>
+                <w:szCs w:val="20"/>
+              </w:rPr>
+              <w:t>26.04.2018</w:t>
+            </w:r>
+          </w:p>
+        </w:tc>
+        <w:tc>
+          <w:tcPr>
+            <w:tcW w:w="3544" w:type="dxa"/>
+          </w:tcPr>
+          <w:p>
+            <w:pPr>
+              <w:rPr>
+                <w:bCs/>
+                <w:sz w:val="20"/>
+                <w:szCs w:val="20"/>
+              </w:rPr>
+            </w:pPr>
+            <w:r>
+              <w:rPr>
+                <w:bCs/>
+                <w:sz w:val="20"/>
+                <w:szCs w:val="20"/>
+              </w:rPr>
+              <w:t>This fails as the method tries to return null as type string and causes a null pointer exception</w:t>
+            </w:r>
+            <w:r>
+              <w:rPr>
+                <w:bCs/>
+                <w:sz w:val="20"/>
+                <w:szCs w:val="20"/>
+              </w:rPr>
+              <w:t>. Although the class description does not include this behavior the test was included to find potential bugs that cause the system to crass</w:t>
+            </w:r>
           </w:p>
         </w:tc>
       </w:tr>
@@ -3114,6 +5656,7 @@
     <w:p/>
     <w:p>
       <w:r>
+        <w:lastRenderedPageBreak/>
         <w:t>Bug Fix List</w:t>
       </w:r>
     </w:p>
@@ -3151,7 +5694,6 @@
           </w:tcPr>
           <w:p>
             <w:r>
-              <w:lastRenderedPageBreak/>
               <w:t>Problem ID</w:t>
             </w:r>
           </w:p>
@@ -3360,13 +5902,29 @@
               <w:t xml:space="preserve">after setting the email Message </w:t>
             </w:r>
             <w:r>
-              <w:t>using setMe</w:t>
-            </w:r>
-            <w:r>
-              <w:t xml:space="preserve">ssage method </w:t>
-            </w:r>
-            <w:r>
-              <w:t>and trying to compare the message to the one set using the emailMethod Message</w:t>
+              <w:t xml:space="preserve">using </w:t>
+            </w:r>
+            <w:proofErr w:type="spellStart"/>
+            <w:r>
+              <w:t>setMe</w:t>
+            </w:r>
+            <w:r>
+              <w:t>ssage</w:t>
+            </w:r>
+            <w:proofErr w:type="spellEnd"/>
+            <w:r>
+              <w:t xml:space="preserve"> method </w:t>
+            </w:r>
+            <w:r>
+              <w:t xml:space="preserve">and trying to compare the message to the one set using the </w:t>
+            </w:r>
+            <w:proofErr w:type="spellStart"/>
+            <w:r>
+              <w:t>emailMethod</w:t>
+            </w:r>
+            <w:proofErr w:type="spellEnd"/>
+            <w:r>
+              <w:t xml:space="preserve"> Message</w:t>
             </w:r>
             <w:r>
               <w:t xml:space="preserve"> </w:t>
@@ -3382,8 +5940,13 @@
               <w:cnfStyle w:val="000000000000" w:firstRow="0" w:lastRow="0" w:firstColumn="0" w:lastColumn="0" w:oddVBand="0" w:evenVBand="0" w:oddHBand="0" w:evenHBand="0" w:firstRowFirstColumn="0" w:firstRowLastColumn="0" w:lastRowFirstColumn="0" w:lastRowLastColumn="0"/>
             </w:pPr>
             <w:r>
-              <w:t>40 CompanyProject.class</w:t>
-            </w:r>
+              <w:t xml:space="preserve">40 </w:t>
+            </w:r>
+            <w:proofErr w:type="spellStart"/>
+            <w:r>
+              <w:t>CompanyProject.class</w:t>
+            </w:r>
+            <w:proofErr w:type="spellEnd"/>
           </w:p>
         </w:tc>
         <w:tc>
@@ -3418,7 +5981,23 @@
               <w:cnfStyle w:val="000000000000" w:firstRow="0" w:lastRow="0" w:firstColumn="0" w:lastColumn="0" w:oddVBand="0" w:evenVBand="0" w:oddHBand="0" w:evenHBand="0" w:firstRowFirstColumn="0" w:firstRowLastColumn="0" w:lastRowFirstColumn="0" w:lastRowLastColumn="0"/>
             </w:pPr>
             <w:r>
-              <w:t>It appears instead of returning the email message it calls the emailMessage function again remove the () for the method call and look to rename the method to “getEmailMessage”</w:t>
+              <w:t xml:space="preserve">It appears instead of returning the email message it calls the </w:t>
+            </w:r>
+            <w:proofErr w:type="spellStart"/>
+            <w:r>
+              <w:t>emailMessage</w:t>
+            </w:r>
+            <w:proofErr w:type="spellEnd"/>
+            <w:r>
+              <w:t xml:space="preserve"> function again remove the () for the method call and look to rename the method to “</w:t>
+            </w:r>
+            <w:proofErr w:type="spellStart"/>
+            <w:r>
+              <w:t>getEmailMessage</w:t>
+            </w:r>
+            <w:proofErr w:type="spellEnd"/>
+            <w:r>
+              <w:t>”</w:t>
             </w:r>
           </w:p>
         </w:tc>
@@ -3500,11 +6079,203 @@
               <w:cnfStyle w:val="000000000000" w:firstRow="0" w:lastRow="0" w:firstColumn="0" w:lastColumn="0" w:oddVBand="0" w:evenVBand="0" w:oddHBand="0" w:evenHBand="0" w:firstRowFirstColumn="0" w:firstRowLastColumn="0" w:lastRowFirstColumn="0" w:lastRowLastColumn="0"/>
             </w:pPr>
             <w:r>
-              <w:t xml:space="preserve">The emailMessage method bug was found when performing tests </w:t>
-            </w:r>
-            <w:r>
-              <w:t>for setMessage</w:t>
-            </w:r>
+              <w:t xml:space="preserve">The </w:t>
+            </w:r>
+            <w:proofErr w:type="spellStart"/>
+            <w:r>
+              <w:t>emailMessage</w:t>
+            </w:r>
+            <w:proofErr w:type="spellEnd"/>
+            <w:r>
+              <w:t xml:space="preserve"> method bug was found when performing tests </w:t>
+            </w:r>
+            <w:r>
+              <w:t xml:space="preserve">for </w:t>
+            </w:r>
+            <w:proofErr w:type="spellStart"/>
+            <w:r>
+              <w:t>setMessage</w:t>
+            </w:r>
+            <w:proofErr w:type="spellEnd"/>
+          </w:p>
+        </w:tc>
+      </w:tr>
+      <w:tr>
+        <w:tc>
+          <w:tcPr>
+            <w:cnfStyle w:val="001000000000" w:firstRow="0" w:lastRow="0" w:firstColumn="1" w:lastColumn="0" w:oddVBand="0" w:evenVBand="0" w:oddHBand="0" w:evenHBand="0" w:firstRowFirstColumn="0" w:firstRowLastColumn="0" w:lastRowFirstColumn="0" w:lastRowLastColumn="0"/>
+            <w:tcW w:w="1129" w:type="dxa"/>
+          </w:tcPr>
+          <w:p>
+            <w:r>
+              <w:t>2</w:t>
+            </w:r>
+          </w:p>
+        </w:tc>
+        <w:tc>
+          <w:tcPr>
+            <w:tcW w:w="3261" w:type="dxa"/>
+          </w:tcPr>
+          <w:p>
+            <w:pPr>
+              <w:cnfStyle w:val="000000000000" w:firstRow="0" w:lastRow="0" w:firstColumn="0" w:lastColumn="0" w:oddVBand="0" w:evenVBand="0" w:oddHBand="0" w:evenHBand="0" w:firstRowFirstColumn="0" w:firstRowLastColumn="0" w:lastRowFirstColumn="0" w:lastRowLastColumn="0"/>
+            </w:pPr>
+            <w:r>
+              <w:t xml:space="preserve">Null Pointer exception when trying to print the subject of </w:t>
+            </w:r>
+            <w:proofErr w:type="spellStart"/>
+            <w:proofErr w:type="gramStart"/>
+            <w:r>
+              <w:t>a</w:t>
+            </w:r>
+            <w:proofErr w:type="spellEnd"/>
+            <w:proofErr w:type="gramEnd"/>
+            <w:r>
+              <w:t xml:space="preserve"> email that has not been set</w:t>
+            </w:r>
+          </w:p>
+        </w:tc>
+        <w:tc>
+          <w:tcPr>
+            <w:tcW w:w="1417" w:type="dxa"/>
+          </w:tcPr>
+          <w:p>
+            <w:pPr>
+              <w:cnfStyle w:val="000000000000" w:firstRow="0" w:lastRow="0" w:firstColumn="0" w:lastColumn="0" w:oddVBand="0" w:evenVBand="0" w:oddHBand="0" w:evenHBand="0" w:firstRowFirstColumn="0" w:firstRowLastColumn="0" w:lastRowFirstColumn="0" w:lastRowLastColumn="0"/>
+            </w:pPr>
+            <w:r>
+              <w:t xml:space="preserve">73 </w:t>
+            </w:r>
+            <w:proofErr w:type="spellStart"/>
+            <w:r>
+              <w:t>CompanyEmail.class</w:t>
+            </w:r>
+            <w:proofErr w:type="spellEnd"/>
+          </w:p>
+        </w:tc>
+        <w:tc>
+          <w:tcPr>
+            <w:tcW w:w="1134" w:type="dxa"/>
+          </w:tcPr>
+          <w:p>
+            <w:pPr>
+              <w:cnfStyle w:val="000000000000" w:firstRow="0" w:lastRow="0" w:firstColumn="0" w:lastColumn="0" w:oddVBand="0" w:evenVBand="0" w:oddHBand="0" w:evenHBand="0" w:firstRowFirstColumn="0" w:firstRowLastColumn="0" w:lastRowFirstColumn="0" w:lastRowLastColumn="0"/>
+            </w:pPr>
+            <w:r>
+              <w:t>111</w:t>
+            </w:r>
+          </w:p>
+        </w:tc>
+        <w:tc>
+          <w:tcPr>
+            <w:tcW w:w="1701" w:type="dxa"/>
+          </w:tcPr>
+          <w:p>
+            <w:pPr>
+              <w:cnfStyle w:val="000000000000" w:firstRow="0" w:lastRow="0" w:firstColumn="0" w:lastColumn="0" w:oddVBand="0" w:evenVBand="0" w:oddHBand="0" w:evenHBand="0" w:firstRowFirstColumn="0" w:firstRowLastColumn="0" w:lastRowFirstColumn="0" w:lastRowLastColumn="0"/>
+            </w:pPr>
+          </w:p>
+        </w:tc>
+        <w:tc>
+          <w:tcPr>
+            <w:tcW w:w="1701" w:type="dxa"/>
+          </w:tcPr>
+          <w:p>
+            <w:pPr>
+              <w:cnfStyle w:val="000000000000" w:firstRow="0" w:lastRow="0" w:firstColumn="0" w:lastColumn="0" w:oddVBand="0" w:evenVBand="0" w:oddHBand="0" w:evenHBand="0" w:firstRowFirstColumn="0" w:firstRowLastColumn="0" w:lastRowFirstColumn="0" w:lastRowLastColumn="0"/>
+            </w:pPr>
+            <w:r>
+              <w:t xml:space="preserve">Perform a check to see if the member variable is null and return the no subject string </w:t>
+            </w:r>
+          </w:p>
+        </w:tc>
+        <w:tc>
+          <w:tcPr>
+            <w:tcW w:w="1134" w:type="dxa"/>
+          </w:tcPr>
+          <w:p>
+            <w:pPr>
+              <w:cnfStyle w:val="000000000000" w:firstRow="0" w:lastRow="0" w:firstColumn="0" w:lastColumn="0" w:oddVBand="0" w:evenVBand="0" w:oddHBand="0" w:evenHBand="0" w:firstRowFirstColumn="0" w:firstRowLastColumn="0" w:lastRowFirstColumn="0" w:lastRowLastColumn="0"/>
+            </w:pPr>
+            <w:r>
+              <w:t>High1</w:t>
+            </w:r>
+          </w:p>
+        </w:tc>
+        <w:tc>
+          <w:tcPr>
+            <w:tcW w:w="1276" w:type="dxa"/>
+          </w:tcPr>
+          <w:p>
+            <w:pPr>
+              <w:cnfStyle w:val="000000000000" w:firstRow="0" w:lastRow="0" w:firstColumn="0" w:lastColumn="0" w:oddVBand="0" w:evenVBand="0" w:oddHBand="0" w:evenHBand="0" w:firstRowFirstColumn="0" w:firstRowLastColumn="0" w:lastRowFirstColumn="0" w:lastRowLastColumn="0"/>
+            </w:pPr>
+            <w:r>
+              <w:t>26.04.2018</w:t>
+            </w:r>
+          </w:p>
+        </w:tc>
+        <w:tc>
+          <w:tcPr>
+            <w:tcW w:w="1134" w:type="dxa"/>
+          </w:tcPr>
+          <w:p>
+            <w:pPr>
+              <w:cnfStyle w:val="000000000000" w:firstRow="0" w:lastRow="0" w:firstColumn="0" w:lastColumn="0" w:oddVBand="0" w:evenVBand="0" w:oddHBand="0" w:evenHBand="0" w:firstRowFirstColumn="0" w:firstRowLastColumn="0" w:lastRowFirstColumn="0" w:lastRowLastColumn="0"/>
+            </w:pPr>
+          </w:p>
+        </w:tc>
+        <w:tc>
+          <w:tcPr>
+            <w:tcW w:w="1276" w:type="dxa"/>
+          </w:tcPr>
+          <w:p>
+            <w:pPr>
+              <w:cnfStyle w:val="000000000000" w:firstRow="0" w:lastRow="0" w:firstColumn="0" w:lastColumn="0" w:oddVBand="0" w:evenVBand="0" w:oddHBand="0" w:evenHBand="0" w:firstRowFirstColumn="0" w:firstRowLastColumn="0" w:lastRowFirstColumn="0" w:lastRowLastColumn="0"/>
+            </w:pPr>
+          </w:p>
+        </w:tc>
+        <w:tc>
+          <w:tcPr>
+            <w:tcW w:w="1275" w:type="dxa"/>
+          </w:tcPr>
+          <w:p>
+            <w:pPr>
+              <w:cnfStyle w:val="000000000000" w:firstRow="0" w:lastRow="0" w:firstColumn="0" w:lastColumn="0" w:oddVBand="0" w:evenVBand="0" w:oddHBand="0" w:evenHBand="0" w:firstRowFirstColumn="0" w:firstRowLastColumn="0" w:lastRowFirstColumn="0" w:lastRowLastColumn="0"/>
+            </w:pPr>
+            <w:r>
+              <w:t>Aidan Reed</w:t>
+            </w:r>
+          </w:p>
+        </w:tc>
+        <w:tc>
+          <w:tcPr>
+            <w:tcW w:w="1560" w:type="dxa"/>
+          </w:tcPr>
+          <w:p>
+            <w:pPr>
+              <w:cnfStyle w:val="000000000000" w:firstRow="0" w:lastRow="0" w:firstColumn="0" w:lastColumn="0" w:oddVBand="0" w:evenVBand="0" w:oddHBand="0" w:evenHBand="0" w:firstRowFirstColumn="0" w:firstRowLastColumn="0" w:lastRowFirstColumn="0" w:lastRowLastColumn="0"/>
+            </w:pPr>
+          </w:p>
+        </w:tc>
+        <w:tc>
+          <w:tcPr>
+            <w:tcW w:w="2976" w:type="dxa"/>
+          </w:tcPr>
+          <w:p>
+            <w:pPr>
+              <w:cnfStyle w:val="000000000000" w:firstRow="0" w:lastRow="0" w:firstColumn="0" w:lastColumn="0" w:oddVBand="0" w:evenVBand="0" w:oddHBand="0" w:evenHBand="0" w:firstRowFirstColumn="0" w:firstRowLastColumn="0" w:lastRowFirstColumn="0" w:lastRowLastColumn="0"/>
+            </w:pPr>
+            <w:r>
+              <w:rPr>
+                <w:bCs/>
+                <w:sz w:val="20"/>
+                <w:szCs w:val="20"/>
+              </w:rPr>
+              <w:t>Although the class description does not include this behavior the test was included to find potential bugs that cause the system to crass</w:t>
+            </w:r>
+            <w:bookmarkStart w:id="0" w:name="_GoBack"/>
+            <w:bookmarkEnd w:id="0"/>
           </w:p>
         </w:tc>
       </w:tr>
@@ -7970,7 +10741,7 @@
 </file>
 
 <file path=customXml/itemProps1.xml><?xml version="1.0" encoding="utf-8"?>
-<ds:datastoreItem xmlns:ds="http://schemas.openxmlformats.org/officeDocument/2006/customXml" ds:itemID="{7D0CFFCC-9450-114D-813C-23B04128A43F}">
+<ds:datastoreItem xmlns:ds="http://schemas.openxmlformats.org/officeDocument/2006/customXml" ds:itemID="{2B8CC14C-09EA-CE4E-99B9-B294FD01EDE2}">
   <ds:schemaRefs>
     <ds:schemaRef ds:uri="http://schemas.openxmlformats.org/officeDocument/2006/bibliography"/>
   </ds:schemaRefs>

</xml_diff>

<commit_message>
Added new test for rexgex for setTo and setFrom Email addresses
</commit_message>
<xml_diff>
--- a/CompanyEmail Aidan.docx
+++ b/CompanyEmail Aidan.docx
@@ -292,9 +292,139 @@
             <w:rStyle w:val="Hyperlink"/>
             <w:bCs/>
           </w:rPr>
-          <w:t>joe.bloggs@gmail.com</w:t>
+          <w:t>joe.bloggs@gmail.co</w:t>
+        </w:r>
+        <w:r>
+          <w:rPr>
+            <w:rStyle w:val="Hyperlink"/>
+            <w:bCs/>
+          </w:rPr>
+          <w:t>m</w:t>
         </w:r>
       </w:hyperlink>
+      <w:r>
+        <w:rPr>
+          <w:bCs/>
+        </w:rPr>
+        <w:br/>
+      </w:r>
+      <w:r>
+        <w:rPr>
+          <w:b/>
+          <w:bCs/>
+        </w:rPr>
+        <w:t>kBAD</w:t>
+      </w:r>
+      <w:r>
+        <w:rPr>
+          <w:b/>
+          <w:bCs/>
+        </w:rPr>
+        <w:t>EMAIL1</w:t>
+      </w:r>
+      <w:r>
+        <w:rPr>
+          <w:b/>
+          <w:bCs/>
+        </w:rPr>
+        <w:t xml:space="preserve"> = </w:t>
+      </w:r>
+      <w:r>
+        <w:rPr>
+          <w:bCs/>
+        </w:rPr>
+        <w:t xml:space="preserve">joe.bloggs@ </w:t>
+      </w:r>
+      <w:r>
+        <w:rPr>
+          <w:bCs/>
+        </w:rPr>
+        <w:br/>
+      </w:r>
+      <w:r>
+        <w:rPr>
+          <w:b/>
+          <w:bCs/>
+        </w:rPr>
+        <w:t>kBAD</w:t>
+      </w:r>
+      <w:r>
+        <w:rPr>
+          <w:b/>
+          <w:bCs/>
+        </w:rPr>
+        <w:t xml:space="preserve">EMAIL2 </w:t>
+      </w:r>
+      <w:r>
+        <w:rPr>
+          <w:b/>
+          <w:bCs/>
+        </w:rPr>
+        <w:t xml:space="preserve">= </w:t>
+      </w:r>
+      <w:hyperlink r:id="rId10" w:history="1">
+        <w:r>
+          <w:rPr>
+            <w:rStyle w:val="Hyperlink"/>
+            <w:bCs/>
+          </w:rPr>
+          <w:t>joe.@bloggs</w:t>
+        </w:r>
+      </w:hyperlink>
+      <w:r>
+        <w:rPr>
+          <w:bCs/>
+        </w:rPr>
+        <w:br/>
+      </w:r>
+      <w:r>
+        <w:rPr>
+          <w:b/>
+          <w:bCs/>
+        </w:rPr>
+        <w:t xml:space="preserve">kBADEMAIL3 = </w:t>
+      </w:r>
+      <w:hyperlink r:id="rId11" w:history="1">
+        <w:r>
+          <w:rPr>
+            <w:rStyle w:val="Hyperlink"/>
+            <w:bCs/>
+          </w:rPr>
+          <w:t>joe.bloggs@gmail@.com</w:t>
+        </w:r>
+      </w:hyperlink>
+      <w:r>
+        <w:rPr>
+          <w:bCs/>
+        </w:rPr>
+        <w:br/>
+      </w:r>
+      <w:r>
+        <w:rPr>
+          <w:b/>
+          <w:bCs/>
+        </w:rPr>
+        <w:t>kBADEMAIL4</w:t>
+      </w:r>
+      <w:r>
+        <w:rPr>
+          <w:b/>
+          <w:bCs/>
+        </w:rPr>
+        <w:t xml:space="preserve"> = </w:t>
+      </w:r>
+      <w:r>
+        <w:rPr>
+          <w:bCs/>
+        </w:rPr>
+        <w:t>@joe.bloggs@gmail.com</w:t>
+      </w:r>
+      <w:r>
+        <w:rPr>
+          <w:bCs/>
+        </w:rPr>
+        <w:t xml:space="preserve"> </w:t>
+      </w:r>
       <w:r>
         <w:rPr>
           <w:bCs/>
@@ -314,7 +444,7 @@
         </w:rPr>
         <w:t xml:space="preserve"> = </w:t>
       </w:r>
-      <w:hyperlink r:id="rId10" w:history="1">
+      <w:hyperlink r:id="rId12" w:history="1">
         <w:r>
           <w:rPr>
             <w:rStyle w:val="Hyperlink"/>
@@ -672,7 +802,6 @@
               </w:rPr>
             </w:pPr>
             <w:r>
-              <w:lastRenderedPageBreak/>
               <w:t xml:space="preserve">Test ID </w:t>
             </w:r>
           </w:p>
@@ -1051,14 +1180,7 @@
                 <w:sz w:val="20"/>
                 <w:szCs w:val="20"/>
               </w:rPr>
-              <w:t>E</w:t>
-            </w:r>
-            <w:r>
-              <w:rPr>
-                <w:sz w:val="20"/>
-                <w:szCs w:val="20"/>
-              </w:rPr>
-              <w:t>rror as “emailMessage()” method returns itself rather than the variable “emailMessage”.</w:t>
+              <w:t>Error as “emailMessage()” method returns itself rather than the variable “emailMessage”.</w:t>
             </w:r>
           </w:p>
         </w:tc>
@@ -1665,14 +1787,7 @@
                 <w:sz w:val="20"/>
                 <w:szCs w:val="20"/>
               </w:rPr>
-              <w:t>Ram</w:t>
-            </w:r>
-            <w:r>
-              <w:rPr>
-                <w:sz w:val="20"/>
-                <w:szCs w:val="20"/>
-              </w:rPr>
-              <w:t xml:space="preserve"> Raja</w:t>
+              <w:t>Ram Raja</w:t>
             </w:r>
           </w:p>
         </w:tc>
@@ -1687,14 +1802,7 @@
                 <w:sz w:val="20"/>
                 <w:szCs w:val="20"/>
               </w:rPr>
-              <w:t>E</w:t>
-            </w:r>
-            <w:r>
-              <w:rPr>
-                <w:sz w:val="20"/>
-                <w:szCs w:val="20"/>
-              </w:rPr>
-              <w:t>rror as “emailMessage()” method returns itself rather than the variable “emailMessage”.</w:t>
+              <w:t>Error as “emailMessage()” method returns itself rather than the variable “emailMessage”.</w:t>
             </w:r>
           </w:p>
         </w:tc>
@@ -7939,16 +8047,7 @@
                 <w:sz w:val="20"/>
                 <w:szCs w:val="20"/>
               </w:rPr>
-              <w:t>Object</w:t>
-            </w:r>
-            <w:r>
-              <w:rPr>
-                <w:bCs/>
-                <w:color w:val="000000" w:themeColor="text1"/>
-                <w:sz w:val="20"/>
-                <w:szCs w:val="20"/>
-              </w:rPr>
-              <w:t xml:space="preserve"> with Message set using setMessage method and </w:t>
+              <w:t xml:space="preserve">Object with Message set using setMessage method and </w:t>
             </w:r>
             <w:r>
               <w:rPr>
@@ -10138,23 +10237,7 @@
                 <w:sz w:val="20"/>
                 <w:szCs w:val="20"/>
               </w:rPr>
-              <w:t>object and set</w:t>
-            </w:r>
-            <w:r>
-              <w:rPr>
-                <w:bCs/>
-                <w:sz w:val="20"/>
-                <w:szCs w:val="20"/>
-              </w:rPr>
-              <w:t>To</w:t>
-            </w:r>
-            <w:r>
-              <w:rPr>
-                <w:bCs/>
-                <w:sz w:val="20"/>
-                <w:szCs w:val="20"/>
-              </w:rPr>
-              <w:t xml:space="preserve"> method passing </w:t>
+              <w:t xml:space="preserve">object and setTo method passing </w:t>
             </w:r>
             <w:r>
               <w:rPr>
@@ -10544,23 +10627,7 @@
                 <w:sz w:val="20"/>
                 <w:szCs w:val="20"/>
               </w:rPr>
-              <w:t>object and set</w:t>
-            </w:r>
-            <w:r>
-              <w:rPr>
-                <w:bCs/>
-                <w:sz w:val="20"/>
-                <w:szCs w:val="20"/>
-              </w:rPr>
-              <w:t>Subject</w:t>
-            </w:r>
-            <w:r>
-              <w:rPr>
-                <w:bCs/>
-                <w:sz w:val="20"/>
-                <w:szCs w:val="20"/>
-              </w:rPr>
-              <w:t xml:space="preserve"> method passing </w:t>
+              <w:t xml:space="preserve">object and setSubject method passing </w:t>
             </w:r>
             <w:r>
               <w:rPr>
@@ -10969,23 +11036,7 @@
                 <w:sz w:val="20"/>
                 <w:szCs w:val="20"/>
               </w:rPr>
-              <w:t xml:space="preserve">object and </w:t>
-            </w:r>
-            <w:r>
-              <w:rPr>
-                <w:bCs/>
-                <w:sz w:val="20"/>
-                <w:szCs w:val="20"/>
-              </w:rPr>
-              <w:t>setMessage</w:t>
-            </w:r>
-            <w:r>
-              <w:rPr>
-                <w:bCs/>
-                <w:sz w:val="20"/>
-                <w:szCs w:val="20"/>
-              </w:rPr>
-              <w:t xml:space="preserve"> </w:t>
+              <w:t xml:space="preserve">object and setMessage </w:t>
             </w:r>
             <w:r>
               <w:rPr>
@@ -12212,15 +12263,7 @@
                 <w:sz w:val="20"/>
                 <w:szCs w:val="20"/>
               </w:rPr>
-              <w:t>object and setSubject method passing</w:t>
-            </w:r>
-            <w:r>
-              <w:rPr>
-                <w:bCs/>
-                <w:sz w:val="20"/>
-                <w:szCs w:val="20"/>
-              </w:rPr>
-              <w:t xml:space="preserve"> “” empty string</w:t>
+              <w:t>object and setSubject method passing “” empty string</w:t>
             </w:r>
           </w:p>
         </w:tc>
@@ -12424,7 +12467,8 @@
         <w:tc>
           <w:tcPr>
             <w:tcW w:w="704" w:type="dxa"/>
-            <w:shd w:val="clear" w:color="auto" w:fill="FFD5D1"/>
+            <w:vMerge w:val="restart"/>
+            <w:shd w:val="clear" w:color="auto" w:fill="EFFFE9"/>
           </w:tcPr>
           <w:p>
             <w:pPr>
@@ -12447,6 +12491,7 @@
         <w:tc>
           <w:tcPr>
             <w:tcW w:w="1418" w:type="dxa"/>
+            <w:vMerge w:val="restart"/>
           </w:tcPr>
           <w:p>
             <w:pPr>
@@ -12487,6 +12532,7 @@
         <w:tc>
           <w:tcPr>
             <w:tcW w:w="2693" w:type="dxa"/>
+            <w:vMerge w:val="restart"/>
           </w:tcPr>
           <w:p>
             <w:pPr>
@@ -12509,6 +12555,7 @@
         <w:tc>
           <w:tcPr>
             <w:tcW w:w="1276" w:type="dxa"/>
+            <w:vMerge w:val="restart"/>
           </w:tcPr>
           <w:p>
             <w:pPr>
@@ -12531,6 +12578,7 @@
         <w:tc>
           <w:tcPr>
             <w:tcW w:w="1134" w:type="dxa"/>
+            <w:vMerge w:val="restart"/>
           </w:tcPr>
           <w:p>
             <w:pPr>
@@ -12553,6 +12601,7 @@
         <w:tc>
           <w:tcPr>
             <w:tcW w:w="1842" w:type="dxa"/>
+            <w:vMerge w:val="restart"/>
           </w:tcPr>
           <w:p>
             <w:pPr>
@@ -12602,45 +12651,30 @@
         <w:tc>
           <w:tcPr>
             <w:tcW w:w="1701" w:type="dxa"/>
-          </w:tcPr>
-          <w:p>
-            <w:pPr>
-              <w:rPr>
-                <w:bCs/>
-                <w:sz w:val="20"/>
-                <w:szCs w:val="20"/>
-              </w:rPr>
-            </w:pPr>
-            <w:r>
-              <w:rPr>
-                <w:bCs/>
-                <w:sz w:val="20"/>
-                <w:szCs w:val="20"/>
-              </w:rPr>
-              <w:t xml:space="preserve">Subject: </w:t>
-            </w:r>
-          </w:p>
-          <w:p>
-            <w:pPr>
-              <w:rPr>
-                <w:bCs/>
-                <w:sz w:val="20"/>
-                <w:szCs w:val="20"/>
-              </w:rPr>
-            </w:pPr>
-            <w:r>
-              <w:rPr>
-                <w:bCs/>
-                <w:sz w:val="20"/>
-                <w:szCs w:val="20"/>
-              </w:rPr>
-              <w:t>“”</w:t>
+            <w:vMerge w:val="restart"/>
+          </w:tcPr>
+          <w:p>
+            <w:pPr>
+              <w:rPr>
+                <w:bCs/>
+                <w:sz w:val="20"/>
+                <w:szCs w:val="20"/>
+              </w:rPr>
+            </w:pPr>
+            <w:r>
+              <w:rPr>
+                <w:bCs/>
+                <w:sz w:val="20"/>
+                <w:szCs w:val="20"/>
+              </w:rPr>
+              <w:t>N/A</w:t>
             </w:r>
           </w:p>
         </w:tc>
         <w:tc>
           <w:tcPr>
             <w:tcW w:w="1418" w:type="dxa"/>
+            <w:vMerge w:val="restart"/>
           </w:tcPr>
           <w:p>
             <w:pPr>
@@ -12807,6 +12841,7 @@
         <w:tc>
           <w:tcPr>
             <w:tcW w:w="704" w:type="dxa"/>
+            <w:vMerge/>
             <w:shd w:val="clear" w:color="auto" w:fill="EFFFE9"/>
           </w:tcPr>
           <w:p>
@@ -12817,168 +12852,111 @@
                 <w:szCs w:val="20"/>
               </w:rPr>
             </w:pPr>
-            <w:r>
-              <w:rPr>
-                <w:bCs/>
-                <w:sz w:val="20"/>
-                <w:szCs w:val="20"/>
-              </w:rPr>
-              <w:t>131</w:t>
-            </w:r>
           </w:p>
         </w:tc>
         <w:tc>
           <w:tcPr>
             <w:tcW w:w="1418" w:type="dxa"/>
-          </w:tcPr>
-          <w:p>
-            <w:pPr>
-              <w:rPr>
-                <w:bCs/>
-                <w:sz w:val="20"/>
-                <w:szCs w:val="20"/>
-              </w:rPr>
-            </w:pPr>
-            <w:r>
-              <w:rPr>
-                <w:bCs/>
-                <w:sz w:val="20"/>
-                <w:szCs w:val="20"/>
-              </w:rPr>
-              <w:t xml:space="preserve">Check class member variables are private </w:t>
-            </w:r>
+            <w:vMerge/>
+          </w:tcPr>
+          <w:p>
+            <w:pPr>
+              <w:rPr>
+                <w:bCs/>
+                <w:sz w:val="20"/>
+                <w:szCs w:val="20"/>
+              </w:rPr>
+            </w:pPr>
           </w:p>
         </w:tc>
         <w:tc>
           <w:tcPr>
             <w:tcW w:w="2693" w:type="dxa"/>
-          </w:tcPr>
-          <w:p>
-            <w:pPr>
-              <w:rPr>
-                <w:bCs/>
-                <w:sz w:val="20"/>
-                <w:szCs w:val="20"/>
-              </w:rPr>
-            </w:pPr>
-            <w:r>
-              <w:rPr>
-                <w:bCs/>
-                <w:sz w:val="20"/>
-                <w:szCs w:val="20"/>
-              </w:rPr>
-              <w:t>Checks from address, to address, subject line and email message variables are all set to private</w:t>
-            </w:r>
+            <w:vMerge/>
+          </w:tcPr>
+          <w:p>
+            <w:pPr>
+              <w:rPr>
+                <w:bCs/>
+                <w:sz w:val="20"/>
+                <w:szCs w:val="20"/>
+              </w:rPr>
+            </w:pPr>
           </w:p>
         </w:tc>
         <w:tc>
           <w:tcPr>
             <w:tcW w:w="1276" w:type="dxa"/>
-          </w:tcPr>
-          <w:p>
-            <w:pPr>
-              <w:rPr>
-                <w:bCs/>
-                <w:sz w:val="20"/>
-                <w:szCs w:val="20"/>
-              </w:rPr>
-            </w:pPr>
-            <w:r>
-              <w:rPr>
-                <w:bCs/>
-                <w:sz w:val="20"/>
-                <w:szCs w:val="20"/>
-              </w:rPr>
-              <w:t>Code review</w:t>
-            </w:r>
+            <w:vMerge/>
+          </w:tcPr>
+          <w:p>
+            <w:pPr>
+              <w:rPr>
+                <w:bCs/>
+                <w:sz w:val="20"/>
+                <w:szCs w:val="20"/>
+              </w:rPr>
+            </w:pPr>
           </w:p>
         </w:tc>
         <w:tc>
           <w:tcPr>
             <w:tcW w:w="1134" w:type="dxa"/>
-          </w:tcPr>
-          <w:p>
-            <w:pPr>
-              <w:rPr>
-                <w:bCs/>
-                <w:sz w:val="20"/>
-                <w:szCs w:val="20"/>
-              </w:rPr>
-            </w:pPr>
-            <w:r>
-              <w:rPr>
-                <w:bCs/>
-                <w:sz w:val="20"/>
-                <w:szCs w:val="20"/>
-              </w:rPr>
-              <w:t>Ram Raja &amp; Aidan Reed</w:t>
-            </w:r>
+            <w:vMerge/>
+          </w:tcPr>
+          <w:p>
+            <w:pPr>
+              <w:rPr>
+                <w:bCs/>
+                <w:sz w:val="20"/>
+                <w:szCs w:val="20"/>
+              </w:rPr>
+            </w:pPr>
           </w:p>
         </w:tc>
         <w:tc>
           <w:tcPr>
             <w:tcW w:w="1842" w:type="dxa"/>
-          </w:tcPr>
-          <w:p>
-            <w:pPr>
-              <w:rPr>
-                <w:bCs/>
-                <w:sz w:val="20"/>
-                <w:szCs w:val="20"/>
-              </w:rPr>
-            </w:pPr>
-            <w:r>
-              <w:rPr>
-                <w:bCs/>
-                <w:sz w:val="20"/>
-                <w:szCs w:val="20"/>
-              </w:rPr>
-              <w:t>N/A</w:t>
-            </w:r>
+            <w:vMerge/>
+          </w:tcPr>
+          <w:p>
+            <w:pPr>
+              <w:rPr>
+                <w:bCs/>
+                <w:sz w:val="20"/>
+                <w:szCs w:val="20"/>
+              </w:rPr>
+            </w:pPr>
           </w:p>
         </w:tc>
         <w:tc>
           <w:tcPr>
             <w:tcW w:w="1701" w:type="dxa"/>
-          </w:tcPr>
-          <w:p>
-            <w:pPr>
-              <w:rPr>
-                <w:bCs/>
-                <w:sz w:val="20"/>
-                <w:szCs w:val="20"/>
-              </w:rPr>
-            </w:pPr>
-            <w:r>
-              <w:rPr>
-                <w:bCs/>
-                <w:sz w:val="20"/>
-                <w:szCs w:val="20"/>
-              </w:rPr>
-              <w:t>N/A</w:t>
-            </w:r>
+            <w:vMerge/>
+          </w:tcPr>
+          <w:p>
+            <w:pPr>
+              <w:rPr>
+                <w:bCs/>
+                <w:sz w:val="20"/>
+                <w:szCs w:val="20"/>
+              </w:rPr>
+            </w:pPr>
           </w:p>
         </w:tc>
         <w:tc>
           <w:tcPr>
             <w:tcW w:w="1418" w:type="dxa"/>
-          </w:tcPr>
-          <w:p>
-            <w:pPr>
-              <w:rPr>
-                <w:bCs/>
-                <w:sz w:val="20"/>
-                <w:szCs w:val="20"/>
-              </w:rPr>
-            </w:pPr>
-            <w:r>
-              <w:rPr>
-                <w:bCs/>
-                <w:sz w:val="20"/>
-                <w:szCs w:val="20"/>
-              </w:rPr>
-              <w:t>True for all 4 variables</w:t>
-            </w:r>
+            <w:vMerge/>
+          </w:tcPr>
+          <w:p>
+            <w:pPr>
+              <w:rPr>
+                <w:bCs/>
+                <w:sz w:val="20"/>
+                <w:szCs w:val="20"/>
+              </w:rPr>
+            </w:pPr>
           </w:p>
         </w:tc>
         <w:tc>
@@ -13000,8 +12978,17 @@
                 <w:sz w:val="20"/>
                 <w:szCs w:val="20"/>
               </w:rPr>
-              <w:t>True</w:t>
-            </w:r>
+              <w:t>“[no subject]”</w:t>
+            </w:r>
+          </w:p>
+          <w:p>
+            <w:pPr>
+              <w:rPr>
+                <w:bCs/>
+                <w:sz w:val="20"/>
+                <w:szCs w:val="20"/>
+              </w:rPr>
+            </w:pPr>
           </w:p>
         </w:tc>
         <w:tc>
@@ -13046,7 +13033,7 @@
                 <w:sz w:val="20"/>
                 <w:szCs w:val="20"/>
               </w:rPr>
-              <w:t>27.04.2018</w:t>
+              <w:t>27/04/2018</w:t>
             </w:r>
           </w:p>
         </w:tc>
@@ -13077,6 +13064,1189 @@
           <w:tcPr>
             <w:tcW w:w="4111" w:type="dxa"/>
             <w:shd w:val="clear" w:color="auto" w:fill="EFFFE9"/>
+          </w:tcPr>
+          <w:p>
+            <w:pPr>
+              <w:rPr>
+                <w:bCs/>
+                <w:sz w:val="20"/>
+                <w:szCs w:val="20"/>
+              </w:rPr>
+            </w:pPr>
+            <w:r>
+              <w:rPr>
+                <w:sz w:val="20"/>
+                <w:szCs w:val="20"/>
+              </w:rPr>
+              <w:t>Test passed after change to code w</w:t>
+            </w:r>
+            <w:r>
+              <w:rPr>
+                <w:sz w:val="20"/>
+                <w:szCs w:val="20"/>
+              </w:rPr>
+              <w:t>ith ChangeID CHG002</w:t>
+            </w:r>
+          </w:p>
+        </w:tc>
+      </w:tr>
+      <w:tr>
+        <w:tc>
+          <w:tcPr>
+            <w:tcW w:w="704" w:type="dxa"/>
+            <w:shd w:val="clear" w:color="auto" w:fill="EFFFE9"/>
+          </w:tcPr>
+          <w:p>
+            <w:pPr>
+              <w:rPr>
+                <w:bCs/>
+                <w:sz w:val="20"/>
+                <w:szCs w:val="20"/>
+              </w:rPr>
+            </w:pPr>
+            <w:r>
+              <w:rPr>
+                <w:bCs/>
+                <w:sz w:val="20"/>
+                <w:szCs w:val="20"/>
+              </w:rPr>
+              <w:lastRenderedPageBreak/>
+              <w:t>131</w:t>
+            </w:r>
+          </w:p>
+        </w:tc>
+        <w:tc>
+          <w:tcPr>
+            <w:tcW w:w="1418" w:type="dxa"/>
+          </w:tcPr>
+          <w:p>
+            <w:pPr>
+              <w:rPr>
+                <w:bCs/>
+                <w:sz w:val="20"/>
+                <w:szCs w:val="20"/>
+              </w:rPr>
+            </w:pPr>
+            <w:r>
+              <w:rPr>
+                <w:bCs/>
+                <w:sz w:val="20"/>
+                <w:szCs w:val="20"/>
+              </w:rPr>
+              <w:t xml:space="preserve">Check class member variables are private </w:t>
+            </w:r>
+          </w:p>
+        </w:tc>
+        <w:tc>
+          <w:tcPr>
+            <w:tcW w:w="2693" w:type="dxa"/>
+          </w:tcPr>
+          <w:p>
+            <w:pPr>
+              <w:rPr>
+                <w:bCs/>
+                <w:sz w:val="20"/>
+                <w:szCs w:val="20"/>
+              </w:rPr>
+            </w:pPr>
+            <w:r>
+              <w:rPr>
+                <w:bCs/>
+                <w:sz w:val="20"/>
+                <w:szCs w:val="20"/>
+              </w:rPr>
+              <w:t>Checks from address, to address, subject line and email message variables are all set to private</w:t>
+            </w:r>
+          </w:p>
+        </w:tc>
+        <w:tc>
+          <w:tcPr>
+            <w:tcW w:w="1276" w:type="dxa"/>
+          </w:tcPr>
+          <w:p>
+            <w:pPr>
+              <w:rPr>
+                <w:bCs/>
+                <w:sz w:val="20"/>
+                <w:szCs w:val="20"/>
+              </w:rPr>
+            </w:pPr>
+            <w:r>
+              <w:rPr>
+                <w:bCs/>
+                <w:sz w:val="20"/>
+                <w:szCs w:val="20"/>
+              </w:rPr>
+              <w:t>Code review</w:t>
+            </w:r>
+          </w:p>
+        </w:tc>
+        <w:tc>
+          <w:tcPr>
+            <w:tcW w:w="1134" w:type="dxa"/>
+          </w:tcPr>
+          <w:p>
+            <w:pPr>
+              <w:rPr>
+                <w:bCs/>
+                <w:sz w:val="20"/>
+                <w:szCs w:val="20"/>
+              </w:rPr>
+            </w:pPr>
+            <w:r>
+              <w:rPr>
+                <w:bCs/>
+                <w:sz w:val="20"/>
+                <w:szCs w:val="20"/>
+              </w:rPr>
+              <w:t>Ram Raja &amp; Aidan Reed</w:t>
+            </w:r>
+          </w:p>
+        </w:tc>
+        <w:tc>
+          <w:tcPr>
+            <w:tcW w:w="1842" w:type="dxa"/>
+          </w:tcPr>
+          <w:p>
+            <w:pPr>
+              <w:rPr>
+                <w:bCs/>
+                <w:sz w:val="20"/>
+                <w:szCs w:val="20"/>
+              </w:rPr>
+            </w:pPr>
+            <w:r>
+              <w:rPr>
+                <w:bCs/>
+                <w:sz w:val="20"/>
+                <w:szCs w:val="20"/>
+              </w:rPr>
+              <w:t>N/A</w:t>
+            </w:r>
+          </w:p>
+        </w:tc>
+        <w:tc>
+          <w:tcPr>
+            <w:tcW w:w="1701" w:type="dxa"/>
+          </w:tcPr>
+          <w:p>
+            <w:pPr>
+              <w:rPr>
+                <w:bCs/>
+                <w:sz w:val="20"/>
+                <w:szCs w:val="20"/>
+              </w:rPr>
+            </w:pPr>
+            <w:r>
+              <w:rPr>
+                <w:bCs/>
+                <w:sz w:val="20"/>
+                <w:szCs w:val="20"/>
+              </w:rPr>
+              <w:t>N/A</w:t>
+            </w:r>
+          </w:p>
+        </w:tc>
+        <w:tc>
+          <w:tcPr>
+            <w:tcW w:w="1418" w:type="dxa"/>
+          </w:tcPr>
+          <w:p>
+            <w:pPr>
+              <w:rPr>
+                <w:bCs/>
+                <w:sz w:val="20"/>
+                <w:szCs w:val="20"/>
+              </w:rPr>
+            </w:pPr>
+            <w:r>
+              <w:rPr>
+                <w:bCs/>
+                <w:sz w:val="20"/>
+                <w:szCs w:val="20"/>
+              </w:rPr>
+              <w:t>True for all 4 variables</w:t>
+            </w:r>
+          </w:p>
+        </w:tc>
+        <w:tc>
+          <w:tcPr>
+            <w:tcW w:w="1417" w:type="dxa"/>
+            <w:shd w:val="clear" w:color="auto" w:fill="EFFFE9"/>
+          </w:tcPr>
+          <w:p>
+            <w:pPr>
+              <w:rPr>
+                <w:bCs/>
+                <w:sz w:val="20"/>
+                <w:szCs w:val="20"/>
+              </w:rPr>
+            </w:pPr>
+            <w:r>
+              <w:rPr>
+                <w:bCs/>
+                <w:sz w:val="20"/>
+                <w:szCs w:val="20"/>
+              </w:rPr>
+              <w:t>True</w:t>
+            </w:r>
+          </w:p>
+        </w:tc>
+        <w:tc>
+          <w:tcPr>
+            <w:tcW w:w="851" w:type="dxa"/>
+            <w:shd w:val="clear" w:color="auto" w:fill="EFFFE9"/>
+          </w:tcPr>
+          <w:p>
+            <w:pPr>
+              <w:rPr>
+                <w:bCs/>
+                <w:sz w:val="20"/>
+                <w:szCs w:val="20"/>
+              </w:rPr>
+            </w:pPr>
+            <w:r>
+              <w:rPr>
+                <w:bCs/>
+                <w:sz w:val="20"/>
+                <w:szCs w:val="20"/>
+              </w:rPr>
+              <w:t>PASS</w:t>
+            </w:r>
+          </w:p>
+        </w:tc>
+        <w:tc>
+          <w:tcPr>
+            <w:tcW w:w="1276" w:type="dxa"/>
+            <w:shd w:val="clear" w:color="auto" w:fill="EFFFE9"/>
+          </w:tcPr>
+          <w:p>
+            <w:pPr>
+              <w:rPr>
+                <w:bCs/>
+                <w:sz w:val="20"/>
+                <w:szCs w:val="20"/>
+              </w:rPr>
+            </w:pPr>
+            <w:r>
+              <w:rPr>
+                <w:bCs/>
+                <w:sz w:val="20"/>
+                <w:szCs w:val="20"/>
+              </w:rPr>
+              <w:t>27.04.2018</w:t>
+            </w:r>
+          </w:p>
+        </w:tc>
+        <w:tc>
+          <w:tcPr>
+            <w:tcW w:w="1275" w:type="dxa"/>
+            <w:shd w:val="clear" w:color="auto" w:fill="EFFFE9"/>
+          </w:tcPr>
+          <w:p>
+            <w:pPr>
+              <w:rPr>
+                <w:bCs/>
+                <w:sz w:val="20"/>
+                <w:szCs w:val="20"/>
+              </w:rPr>
+            </w:pPr>
+            <w:r>
+              <w:rPr>
+                <w:bCs/>
+                <w:sz w:val="20"/>
+                <w:szCs w:val="20"/>
+              </w:rPr>
+              <w:t>Aidan Reed</w:t>
+            </w:r>
+          </w:p>
+        </w:tc>
+        <w:tc>
+          <w:tcPr>
+            <w:tcW w:w="4111" w:type="dxa"/>
+            <w:shd w:val="clear" w:color="auto" w:fill="EFFFE9"/>
+          </w:tcPr>
+          <w:p>
+            <w:pPr>
+              <w:rPr>
+                <w:bCs/>
+                <w:sz w:val="20"/>
+                <w:szCs w:val="20"/>
+              </w:rPr>
+            </w:pPr>
+          </w:p>
+        </w:tc>
+      </w:tr>
+      <w:tr>
+        <w:tc>
+          <w:tcPr>
+            <w:tcW w:w="704" w:type="dxa"/>
+            <w:shd w:val="clear" w:color="auto" w:fill="FFD5D1"/>
+          </w:tcPr>
+          <w:p>
+            <w:pPr>
+              <w:rPr>
+                <w:bCs/>
+                <w:sz w:val="20"/>
+                <w:szCs w:val="20"/>
+              </w:rPr>
+            </w:pPr>
+            <w:r>
+              <w:rPr>
+                <w:bCs/>
+                <w:sz w:val="20"/>
+                <w:szCs w:val="20"/>
+              </w:rPr>
+              <w:t>132</w:t>
+            </w:r>
+          </w:p>
+        </w:tc>
+        <w:tc>
+          <w:tcPr>
+            <w:tcW w:w="1418" w:type="dxa"/>
+          </w:tcPr>
+          <w:p>
+            <w:pPr>
+              <w:rPr>
+                <w:b/>
+                <w:bCs/>
+                <w:sz w:val="20"/>
+                <w:szCs w:val="20"/>
+              </w:rPr>
+            </w:pPr>
+            <w:r>
+              <w:rPr>
+                <w:bCs/>
+                <w:sz w:val="20"/>
+                <w:szCs w:val="20"/>
+              </w:rPr>
+              <w:t xml:space="preserve">Check </w:t>
+            </w:r>
+            <w:r>
+              <w:rPr>
+                <w:bCs/>
+                <w:sz w:val="20"/>
+                <w:szCs w:val="20"/>
+              </w:rPr>
+              <w:t>validity</w:t>
+            </w:r>
+            <w:r>
+              <w:rPr>
+                <w:bCs/>
+                <w:sz w:val="20"/>
+                <w:szCs w:val="20"/>
+              </w:rPr>
+              <w:t xml:space="preserve"> of</w:t>
+            </w:r>
+            <w:r>
+              <w:rPr>
+                <w:bCs/>
+                <w:sz w:val="20"/>
+                <w:szCs w:val="20"/>
+              </w:rPr>
+              <w:t xml:space="preserve"> Full email in set</w:t>
+            </w:r>
+            <w:r>
+              <w:rPr>
+                <w:bCs/>
+                <w:sz w:val="20"/>
+                <w:szCs w:val="20"/>
+              </w:rPr>
+              <w:t>From</w:t>
+            </w:r>
+            <w:r>
+              <w:rPr>
+                <w:bCs/>
+                <w:sz w:val="20"/>
+                <w:szCs w:val="20"/>
+              </w:rPr>
+              <w:br/>
+            </w:r>
+            <w:r>
+              <w:rPr>
+                <w:b/>
+                <w:bCs/>
+                <w:sz w:val="20"/>
+                <w:szCs w:val="20"/>
+              </w:rPr>
+              <w:t>(setFrom)</w:t>
+            </w:r>
+          </w:p>
+        </w:tc>
+        <w:tc>
+          <w:tcPr>
+            <w:tcW w:w="2693" w:type="dxa"/>
+          </w:tcPr>
+          <w:p>
+            <w:pPr>
+              <w:rPr>
+                <w:bCs/>
+                <w:sz w:val="20"/>
+                <w:szCs w:val="20"/>
+              </w:rPr>
+            </w:pPr>
+            <w:r>
+              <w:rPr>
+                <w:bCs/>
+                <w:sz w:val="20"/>
+                <w:szCs w:val="20"/>
+              </w:rPr>
+              <w:t>Checks the validity of the email address instead of just checking for a @</w:t>
+            </w:r>
+          </w:p>
+        </w:tc>
+        <w:tc>
+          <w:tcPr>
+            <w:tcW w:w="1276" w:type="dxa"/>
+          </w:tcPr>
+          <w:p>
+            <w:pPr>
+              <w:rPr>
+                <w:bCs/>
+                <w:sz w:val="20"/>
+                <w:szCs w:val="20"/>
+              </w:rPr>
+            </w:pPr>
+            <w:r>
+              <w:rPr>
+                <w:bCs/>
+                <w:sz w:val="20"/>
+                <w:szCs w:val="20"/>
+              </w:rPr>
+              <w:t>Code Review</w:t>
+            </w:r>
+          </w:p>
+        </w:tc>
+        <w:tc>
+          <w:tcPr>
+            <w:tcW w:w="1134" w:type="dxa"/>
+          </w:tcPr>
+          <w:p>
+            <w:pPr>
+              <w:rPr>
+                <w:bCs/>
+                <w:sz w:val="20"/>
+                <w:szCs w:val="20"/>
+              </w:rPr>
+            </w:pPr>
+            <w:r>
+              <w:rPr>
+                <w:bCs/>
+                <w:sz w:val="20"/>
+                <w:szCs w:val="20"/>
+              </w:rPr>
+              <w:t>Ram Raja</w:t>
+            </w:r>
+          </w:p>
+        </w:tc>
+        <w:tc>
+          <w:tcPr>
+            <w:tcW w:w="1842" w:type="dxa"/>
+          </w:tcPr>
+          <w:p>
+            <w:pPr>
+              <w:rPr>
+                <w:b/>
+                <w:bCs/>
+                <w:sz w:val="20"/>
+                <w:szCs w:val="20"/>
+              </w:rPr>
+            </w:pPr>
+            <w:r>
+              <w:rPr>
+                <w:bCs/>
+                <w:sz w:val="20"/>
+                <w:szCs w:val="20"/>
+              </w:rPr>
+              <w:t xml:space="preserve">Uses </w:t>
+            </w:r>
+            <w:r>
+              <w:rPr>
+                <w:b/>
+                <w:bCs/>
+                <w:color w:val="006A89" w:themeColor="accent1"/>
+                <w:sz w:val="20"/>
+                <w:szCs w:val="20"/>
+              </w:rPr>
+              <w:t>nullEmail</w:t>
+            </w:r>
+            <w:r>
+              <w:rPr>
+                <w:bCs/>
+                <w:color w:val="006A89" w:themeColor="accent1"/>
+                <w:sz w:val="20"/>
+                <w:szCs w:val="20"/>
+              </w:rPr>
+              <w:t xml:space="preserve"> </w:t>
+            </w:r>
+            <w:r>
+              <w:rPr>
+                <w:bCs/>
+                <w:sz w:val="20"/>
+                <w:szCs w:val="20"/>
+              </w:rPr>
+              <w:t>object</w:t>
+            </w:r>
+          </w:p>
+        </w:tc>
+        <w:tc>
+          <w:tcPr>
+            <w:tcW w:w="1701" w:type="dxa"/>
+          </w:tcPr>
+          <w:p>
+            <w:pPr>
+              <w:rPr>
+                <w:b/>
+                <w:bCs/>
+                <w:sz w:val="20"/>
+                <w:szCs w:val="20"/>
+              </w:rPr>
+            </w:pPr>
+            <w:r>
+              <w:rPr>
+                <w:b/>
+                <w:bCs/>
+                <w:sz w:val="20"/>
+                <w:szCs w:val="20"/>
+              </w:rPr>
+              <w:t xml:space="preserve">Sender </w:t>
+            </w:r>
+          </w:p>
+          <w:p>
+            <w:pPr>
+              <w:rPr>
+                <w:bCs/>
+                <w:sz w:val="20"/>
+                <w:szCs w:val="20"/>
+              </w:rPr>
+            </w:pPr>
+            <w:r>
+              <w:rPr>
+                <w:b/>
+                <w:bCs/>
+                <w:sz w:val="20"/>
+                <w:szCs w:val="20"/>
+              </w:rPr>
+              <w:t>kBADEMAIL1</w:t>
+            </w:r>
+            <w:r>
+              <w:rPr>
+                <w:b/>
+                <w:bCs/>
+                <w:sz w:val="20"/>
+                <w:szCs w:val="20"/>
+              </w:rPr>
+              <w:br/>
+              <w:t>kBADEMAIL2</w:t>
+            </w:r>
+            <w:r>
+              <w:rPr>
+                <w:b/>
+                <w:bCs/>
+                <w:sz w:val="20"/>
+                <w:szCs w:val="20"/>
+              </w:rPr>
+              <w:br/>
+              <w:t>kBADEMAIL3</w:t>
+            </w:r>
+            <w:r>
+              <w:rPr>
+                <w:b/>
+                <w:bCs/>
+                <w:sz w:val="20"/>
+                <w:szCs w:val="20"/>
+              </w:rPr>
+              <w:br/>
+              <w:t>kBADEMAIL4</w:t>
+            </w:r>
+          </w:p>
+        </w:tc>
+        <w:tc>
+          <w:tcPr>
+            <w:tcW w:w="1418" w:type="dxa"/>
+          </w:tcPr>
+          <w:p>
+            <w:pPr>
+              <w:rPr>
+                <w:bCs/>
+                <w:sz w:val="20"/>
+                <w:szCs w:val="20"/>
+              </w:rPr>
+            </w:pPr>
+            <w:r>
+              <w:rPr>
+                <w:bCs/>
+                <w:sz w:val="20"/>
+                <w:szCs w:val="20"/>
+              </w:rPr>
+              <w:t xml:space="preserve">Null when calling </w:t>
+            </w:r>
+            <w:r>
+              <w:rPr>
+                <w:bCs/>
+                <w:sz w:val="20"/>
+                <w:szCs w:val="20"/>
+              </w:rPr>
+              <w:t>fromAddress</w:t>
+            </w:r>
+          </w:p>
+        </w:tc>
+        <w:tc>
+          <w:tcPr>
+            <w:tcW w:w="1417" w:type="dxa"/>
+            <w:shd w:val="clear" w:color="auto" w:fill="FFD5D1"/>
+          </w:tcPr>
+          <w:p>
+            <w:pPr>
+              <w:rPr>
+                <w:bCs/>
+                <w:sz w:val="20"/>
+                <w:szCs w:val="20"/>
+              </w:rPr>
+            </w:pPr>
+            <w:r>
+              <w:rPr>
+                <w:b/>
+                <w:bCs/>
+                <w:sz w:val="20"/>
+                <w:szCs w:val="20"/>
+              </w:rPr>
+              <w:t>kBADEMAIL1</w:t>
+            </w:r>
+            <w:r>
+              <w:rPr>
+                <w:b/>
+                <w:bCs/>
+                <w:sz w:val="20"/>
+                <w:szCs w:val="20"/>
+              </w:rPr>
+              <w:br/>
+              <w:t>kBADEMAIL2</w:t>
+            </w:r>
+            <w:r>
+              <w:rPr>
+                <w:b/>
+                <w:bCs/>
+                <w:sz w:val="20"/>
+                <w:szCs w:val="20"/>
+              </w:rPr>
+              <w:br/>
+              <w:t>kBADEMAIL3</w:t>
+            </w:r>
+            <w:r>
+              <w:rPr>
+                <w:b/>
+                <w:bCs/>
+                <w:sz w:val="20"/>
+                <w:szCs w:val="20"/>
+              </w:rPr>
+              <w:br/>
+              <w:t>kBADEMAIL4</w:t>
+            </w:r>
+          </w:p>
+        </w:tc>
+        <w:tc>
+          <w:tcPr>
+            <w:tcW w:w="851" w:type="dxa"/>
+            <w:shd w:val="clear" w:color="auto" w:fill="FFD5D1"/>
+          </w:tcPr>
+          <w:p>
+            <w:pPr>
+              <w:rPr>
+                <w:bCs/>
+                <w:sz w:val="20"/>
+                <w:szCs w:val="20"/>
+              </w:rPr>
+            </w:pPr>
+            <w:r>
+              <w:rPr>
+                <w:bCs/>
+                <w:sz w:val="20"/>
+                <w:szCs w:val="20"/>
+              </w:rPr>
+              <w:t>FAIL</w:t>
+            </w:r>
+          </w:p>
+        </w:tc>
+        <w:tc>
+          <w:tcPr>
+            <w:tcW w:w="1276" w:type="dxa"/>
+            <w:shd w:val="clear" w:color="auto" w:fill="FFD5D1"/>
+          </w:tcPr>
+          <w:p>
+            <w:pPr>
+              <w:rPr>
+                <w:bCs/>
+                <w:sz w:val="20"/>
+                <w:szCs w:val="20"/>
+              </w:rPr>
+            </w:pPr>
+            <w:r>
+              <w:rPr>
+                <w:bCs/>
+                <w:sz w:val="20"/>
+                <w:szCs w:val="20"/>
+              </w:rPr>
+              <w:t>27/04/2018</w:t>
+            </w:r>
+          </w:p>
+        </w:tc>
+        <w:tc>
+          <w:tcPr>
+            <w:tcW w:w="1275" w:type="dxa"/>
+            <w:shd w:val="clear" w:color="auto" w:fill="FFD5D1"/>
+          </w:tcPr>
+          <w:p>
+            <w:pPr>
+              <w:rPr>
+                <w:bCs/>
+                <w:sz w:val="20"/>
+                <w:szCs w:val="20"/>
+              </w:rPr>
+            </w:pPr>
+            <w:r>
+              <w:rPr>
+                <w:bCs/>
+                <w:sz w:val="20"/>
+                <w:szCs w:val="20"/>
+              </w:rPr>
+              <w:t>Aidan Reed</w:t>
+            </w:r>
+          </w:p>
+        </w:tc>
+        <w:tc>
+          <w:tcPr>
+            <w:tcW w:w="4111" w:type="dxa"/>
+            <w:shd w:val="clear" w:color="auto" w:fill="FFD5D1"/>
+          </w:tcPr>
+          <w:p>
+            <w:pPr>
+              <w:rPr>
+                <w:bCs/>
+                <w:sz w:val="20"/>
+                <w:szCs w:val="20"/>
+              </w:rPr>
+            </w:pPr>
+          </w:p>
+        </w:tc>
+      </w:tr>
+      <w:tr>
+        <w:tc>
+          <w:tcPr>
+            <w:tcW w:w="704" w:type="dxa"/>
+            <w:shd w:val="clear" w:color="auto" w:fill="FFD5D1"/>
+          </w:tcPr>
+          <w:p>
+            <w:pPr>
+              <w:rPr>
+                <w:bCs/>
+                <w:sz w:val="20"/>
+                <w:szCs w:val="20"/>
+              </w:rPr>
+            </w:pPr>
+            <w:r>
+              <w:rPr>
+                <w:bCs/>
+                <w:sz w:val="20"/>
+                <w:szCs w:val="20"/>
+              </w:rPr>
+              <w:t>133</w:t>
+            </w:r>
+          </w:p>
+        </w:tc>
+        <w:tc>
+          <w:tcPr>
+            <w:tcW w:w="1418" w:type="dxa"/>
+          </w:tcPr>
+          <w:p>
+            <w:pPr>
+              <w:rPr>
+                <w:bCs/>
+                <w:sz w:val="20"/>
+                <w:szCs w:val="20"/>
+              </w:rPr>
+            </w:pPr>
+            <w:r>
+              <w:rPr>
+                <w:bCs/>
+                <w:sz w:val="20"/>
+                <w:szCs w:val="20"/>
+              </w:rPr>
+              <w:t>Check validity of Full email in set</w:t>
+            </w:r>
+            <w:r>
+              <w:rPr>
+                <w:bCs/>
+                <w:sz w:val="20"/>
+                <w:szCs w:val="20"/>
+              </w:rPr>
+              <w:t>To</w:t>
+            </w:r>
+            <w:r>
+              <w:rPr>
+                <w:bCs/>
+                <w:sz w:val="20"/>
+                <w:szCs w:val="20"/>
+              </w:rPr>
+              <w:br/>
+            </w:r>
+            <w:r>
+              <w:rPr>
+                <w:b/>
+                <w:bCs/>
+                <w:sz w:val="20"/>
+                <w:szCs w:val="20"/>
+              </w:rPr>
+              <w:t>(set</w:t>
+            </w:r>
+            <w:r>
+              <w:rPr>
+                <w:b/>
+                <w:bCs/>
+                <w:sz w:val="20"/>
+                <w:szCs w:val="20"/>
+              </w:rPr>
+              <w:t>To)</w:t>
+            </w:r>
+          </w:p>
+        </w:tc>
+        <w:tc>
+          <w:tcPr>
+            <w:tcW w:w="2693" w:type="dxa"/>
+          </w:tcPr>
+          <w:p>
+            <w:pPr>
+              <w:rPr>
+                <w:bCs/>
+                <w:sz w:val="20"/>
+                <w:szCs w:val="20"/>
+              </w:rPr>
+            </w:pPr>
+            <w:r>
+              <w:rPr>
+                <w:bCs/>
+                <w:sz w:val="20"/>
+                <w:szCs w:val="20"/>
+              </w:rPr>
+              <w:t>Checks the validity of the email address instead of just checking for a @</w:t>
+            </w:r>
+          </w:p>
+        </w:tc>
+        <w:tc>
+          <w:tcPr>
+            <w:tcW w:w="1276" w:type="dxa"/>
+          </w:tcPr>
+          <w:p>
+            <w:pPr>
+              <w:rPr>
+                <w:bCs/>
+                <w:sz w:val="20"/>
+                <w:szCs w:val="20"/>
+              </w:rPr>
+            </w:pPr>
+            <w:r>
+              <w:rPr>
+                <w:bCs/>
+                <w:sz w:val="20"/>
+                <w:szCs w:val="20"/>
+              </w:rPr>
+              <w:t>Code Review</w:t>
+            </w:r>
+          </w:p>
+        </w:tc>
+        <w:tc>
+          <w:tcPr>
+            <w:tcW w:w="1134" w:type="dxa"/>
+          </w:tcPr>
+          <w:p>
+            <w:pPr>
+              <w:rPr>
+                <w:bCs/>
+                <w:sz w:val="20"/>
+                <w:szCs w:val="20"/>
+              </w:rPr>
+            </w:pPr>
+            <w:r>
+              <w:rPr>
+                <w:bCs/>
+                <w:sz w:val="20"/>
+                <w:szCs w:val="20"/>
+              </w:rPr>
+              <w:t>Ram Raja</w:t>
+            </w:r>
+          </w:p>
+        </w:tc>
+        <w:tc>
+          <w:tcPr>
+            <w:tcW w:w="1842" w:type="dxa"/>
+          </w:tcPr>
+          <w:p>
+            <w:pPr>
+              <w:rPr>
+                <w:b/>
+                <w:bCs/>
+                <w:sz w:val="20"/>
+                <w:szCs w:val="20"/>
+              </w:rPr>
+            </w:pPr>
+            <w:r>
+              <w:rPr>
+                <w:bCs/>
+                <w:sz w:val="20"/>
+                <w:szCs w:val="20"/>
+              </w:rPr>
+              <w:t xml:space="preserve">Uses </w:t>
+            </w:r>
+            <w:r>
+              <w:rPr>
+                <w:b/>
+                <w:bCs/>
+                <w:color w:val="006A89" w:themeColor="accent1"/>
+                <w:sz w:val="20"/>
+                <w:szCs w:val="20"/>
+              </w:rPr>
+              <w:t>nullEmail</w:t>
+            </w:r>
+            <w:r>
+              <w:rPr>
+                <w:bCs/>
+                <w:color w:val="006A89" w:themeColor="accent1"/>
+                <w:sz w:val="20"/>
+                <w:szCs w:val="20"/>
+              </w:rPr>
+              <w:t xml:space="preserve"> </w:t>
+            </w:r>
+            <w:r>
+              <w:rPr>
+                <w:bCs/>
+                <w:sz w:val="20"/>
+                <w:szCs w:val="20"/>
+              </w:rPr>
+              <w:t>object</w:t>
+            </w:r>
+          </w:p>
+        </w:tc>
+        <w:tc>
+          <w:tcPr>
+            <w:tcW w:w="1701" w:type="dxa"/>
+          </w:tcPr>
+          <w:p>
+            <w:pPr>
+              <w:rPr>
+                <w:b/>
+                <w:bCs/>
+                <w:sz w:val="20"/>
+                <w:szCs w:val="20"/>
+              </w:rPr>
+            </w:pPr>
+            <w:r>
+              <w:rPr>
+                <w:b/>
+                <w:bCs/>
+                <w:sz w:val="20"/>
+                <w:szCs w:val="20"/>
+              </w:rPr>
+              <w:t>To</w:t>
+            </w:r>
+          </w:p>
+          <w:p>
+            <w:pPr>
+              <w:rPr>
+                <w:bCs/>
+                <w:sz w:val="20"/>
+                <w:szCs w:val="20"/>
+              </w:rPr>
+            </w:pPr>
+            <w:r>
+              <w:rPr>
+                <w:b/>
+                <w:bCs/>
+                <w:sz w:val="20"/>
+                <w:szCs w:val="20"/>
+              </w:rPr>
+              <w:t>kBADEMAIL1</w:t>
+            </w:r>
+            <w:r>
+              <w:rPr>
+                <w:b/>
+                <w:bCs/>
+                <w:sz w:val="20"/>
+                <w:szCs w:val="20"/>
+              </w:rPr>
+              <w:br/>
+              <w:t>kBADEMAIL2</w:t>
+            </w:r>
+            <w:r>
+              <w:rPr>
+                <w:b/>
+                <w:bCs/>
+                <w:sz w:val="20"/>
+                <w:szCs w:val="20"/>
+              </w:rPr>
+              <w:br/>
+              <w:t>kBADEMAIL3</w:t>
+            </w:r>
+            <w:r>
+              <w:rPr>
+                <w:b/>
+                <w:bCs/>
+                <w:sz w:val="20"/>
+                <w:szCs w:val="20"/>
+              </w:rPr>
+              <w:br/>
+              <w:t>kBADEMAIL4</w:t>
+            </w:r>
+          </w:p>
+        </w:tc>
+        <w:tc>
+          <w:tcPr>
+            <w:tcW w:w="1418" w:type="dxa"/>
+          </w:tcPr>
+          <w:p>
+            <w:pPr>
+              <w:rPr>
+                <w:bCs/>
+                <w:sz w:val="20"/>
+                <w:szCs w:val="20"/>
+              </w:rPr>
+            </w:pPr>
+            <w:r>
+              <w:rPr>
+                <w:bCs/>
+                <w:sz w:val="20"/>
+                <w:szCs w:val="20"/>
+              </w:rPr>
+              <w:t>Null when calling toAddress</w:t>
+            </w:r>
+          </w:p>
+        </w:tc>
+        <w:tc>
+          <w:tcPr>
+            <w:tcW w:w="1417" w:type="dxa"/>
+            <w:shd w:val="clear" w:color="auto" w:fill="FFD5D1"/>
+          </w:tcPr>
+          <w:p>
+            <w:pPr>
+              <w:rPr>
+                <w:bCs/>
+                <w:sz w:val="20"/>
+                <w:szCs w:val="20"/>
+              </w:rPr>
+            </w:pPr>
+            <w:r>
+              <w:rPr>
+                <w:b/>
+                <w:bCs/>
+                <w:sz w:val="20"/>
+                <w:szCs w:val="20"/>
+              </w:rPr>
+              <w:t>kBADEMAIL1</w:t>
+            </w:r>
+            <w:r>
+              <w:rPr>
+                <w:b/>
+                <w:bCs/>
+                <w:sz w:val="20"/>
+                <w:szCs w:val="20"/>
+              </w:rPr>
+              <w:br/>
+              <w:t>kBADEMAIL2</w:t>
+            </w:r>
+            <w:r>
+              <w:rPr>
+                <w:b/>
+                <w:bCs/>
+                <w:sz w:val="20"/>
+                <w:szCs w:val="20"/>
+              </w:rPr>
+              <w:br/>
+              <w:t>kBADEMAIL3</w:t>
+            </w:r>
+            <w:r>
+              <w:rPr>
+                <w:b/>
+                <w:bCs/>
+                <w:sz w:val="20"/>
+                <w:szCs w:val="20"/>
+              </w:rPr>
+              <w:br/>
+              <w:t>kBADEMAIL4</w:t>
+            </w:r>
+          </w:p>
+        </w:tc>
+        <w:tc>
+          <w:tcPr>
+            <w:tcW w:w="851" w:type="dxa"/>
+            <w:shd w:val="clear" w:color="auto" w:fill="FFD5D1"/>
+          </w:tcPr>
+          <w:p>
+            <w:pPr>
+              <w:rPr>
+                <w:bCs/>
+                <w:sz w:val="20"/>
+                <w:szCs w:val="20"/>
+              </w:rPr>
+            </w:pPr>
+            <w:r>
+              <w:rPr>
+                <w:bCs/>
+                <w:sz w:val="20"/>
+                <w:szCs w:val="20"/>
+              </w:rPr>
+              <w:t>FAIL</w:t>
+            </w:r>
+          </w:p>
+        </w:tc>
+        <w:tc>
+          <w:tcPr>
+            <w:tcW w:w="1276" w:type="dxa"/>
+            <w:shd w:val="clear" w:color="auto" w:fill="FFD5D1"/>
+          </w:tcPr>
+          <w:p>
+            <w:pPr>
+              <w:rPr>
+                <w:bCs/>
+                <w:sz w:val="20"/>
+                <w:szCs w:val="20"/>
+              </w:rPr>
+            </w:pPr>
+            <w:r>
+              <w:rPr>
+                <w:bCs/>
+                <w:sz w:val="20"/>
+                <w:szCs w:val="20"/>
+              </w:rPr>
+              <w:t>27/04/2018</w:t>
+            </w:r>
+          </w:p>
+        </w:tc>
+        <w:tc>
+          <w:tcPr>
+            <w:tcW w:w="1275" w:type="dxa"/>
+            <w:shd w:val="clear" w:color="auto" w:fill="FFD5D1"/>
+          </w:tcPr>
+          <w:p>
+            <w:pPr>
+              <w:rPr>
+                <w:bCs/>
+                <w:sz w:val="20"/>
+                <w:szCs w:val="20"/>
+              </w:rPr>
+            </w:pPr>
+            <w:r>
+              <w:rPr>
+                <w:bCs/>
+                <w:sz w:val="20"/>
+                <w:szCs w:val="20"/>
+              </w:rPr>
+              <w:t>Aidan Reed</w:t>
+            </w:r>
+          </w:p>
+        </w:tc>
+        <w:tc>
+          <w:tcPr>
+            <w:tcW w:w="4111" w:type="dxa"/>
+            <w:shd w:val="clear" w:color="auto" w:fill="FFD5D1"/>
           </w:tcPr>
           <w:p>
             <w:pPr>
@@ -13111,15 +14281,15 @@
       </w:tblPr>
       <w:tblGrid>
         <w:gridCol w:w="1105"/>
-        <w:gridCol w:w="1261"/>
+        <w:gridCol w:w="1260"/>
         <w:gridCol w:w="979"/>
-        <w:gridCol w:w="4588"/>
-        <w:gridCol w:w="1701"/>
-        <w:gridCol w:w="1560"/>
+        <w:gridCol w:w="4580"/>
+        <w:gridCol w:w="1724"/>
+        <w:gridCol w:w="1559"/>
         <w:gridCol w:w="1417"/>
-        <w:gridCol w:w="1843"/>
-        <w:gridCol w:w="2177"/>
-        <w:gridCol w:w="3918"/>
+        <w:gridCol w:w="1841"/>
+        <w:gridCol w:w="2173"/>
+        <w:gridCol w:w="3911"/>
       </w:tblGrid>
       <w:tr>
         <w:tc>
@@ -13282,6 +14452,10 @@
             <w:r>
               <w:t>CompanyEmail</w:t>
             </w:r>
+            <w:r>
+              <w:br/>
+              <w:t>(emailMessage)</w:t>
+            </w:r>
           </w:p>
         </w:tc>
         <w:tc>
@@ -13349,15 +14523,141 @@
           <w:tcPr>
             <w:tcW w:w="1261" w:type="dxa"/>
           </w:tcPr>
+          <w:p>
+            <w:r>
+              <w:t>5aa2fcf</w:t>
+            </w:r>
+          </w:p>
+        </w:tc>
+        <w:tc>
+          <w:tcPr>
+            <w:tcW w:w="979" w:type="dxa"/>
+          </w:tcPr>
+          <w:p>
+            <w:r>
+              <w:t>BUG0</w:t>
+            </w:r>
+            <w:r>
+              <w:t>0</w:t>
+            </w:r>
+            <w:r>
+              <w:t>3</w:t>
+            </w:r>
+          </w:p>
+        </w:tc>
+        <w:tc>
+          <w:tcPr>
+            <w:tcW w:w="4588" w:type="dxa"/>
+          </w:tcPr>
+          <w:p>
+            <w:r>
+              <w:t xml:space="preserve">Null Pointer exception when </w:t>
+            </w:r>
+            <w:r>
+              <w:t>using toString when the subject has not been set. Add a condition to the method to check if null and print “[no subject</w:t>
+            </w:r>
+            <w:r>
+              <w:t xml:space="preserve"> set</w:t>
+            </w:r>
+            <w:r>
+              <w:t>]”</w:t>
+            </w:r>
+            <w:r>
+              <w:t xml:space="preserve"> if null</w:t>
+            </w:r>
+          </w:p>
+        </w:tc>
+        <w:tc>
+          <w:tcPr>
+            <w:tcW w:w="1701" w:type="dxa"/>
+          </w:tcPr>
+          <w:p>
+            <w:r>
+              <w:t>CompanyEmail</w:t>
+            </w:r>
+            <w:r>
+              <w:br/>
+              <w:t>toString()</w:t>
+            </w:r>
+          </w:p>
+        </w:tc>
+        <w:tc>
+          <w:tcPr>
+            <w:tcW w:w="1560" w:type="dxa"/>
+          </w:tcPr>
+          <w:p>
+            <w:r>
+              <w:t>26</w:t>
+            </w:r>
+            <w:r>
+              <w:t>/04/</w:t>
+            </w:r>
+            <w:r>
+              <w:t>2018</w:t>
+            </w:r>
+          </w:p>
+        </w:tc>
+        <w:tc>
+          <w:tcPr>
+            <w:tcW w:w="1417" w:type="dxa"/>
+          </w:tcPr>
+          <w:p>
+            <w:r>
+              <w:t>27/04/2018</w:t>
+            </w:r>
+          </w:p>
+        </w:tc>
+        <w:tc>
+          <w:tcPr>
+            <w:tcW w:w="1843" w:type="dxa"/>
+          </w:tcPr>
+          <w:p>
+            <w:r>
+              <w:t>Aidan Reed</w:t>
+            </w:r>
+          </w:p>
+        </w:tc>
+        <w:tc>
+          <w:tcPr>
+            <w:tcW w:w="2177" w:type="dxa"/>
+          </w:tcPr>
           <w:p/>
         </w:tc>
         <w:tc>
           <w:tcPr>
+            <w:tcW w:w="3918" w:type="dxa"/>
+          </w:tcPr>
+          <w:p>
+            <w:r>
+              <w:t>Added a null check to toString method to prevent null pointer exception</w:t>
+            </w:r>
+          </w:p>
+        </w:tc>
+      </w:tr>
+      <w:tr>
+        <w:tc>
+          <w:tcPr>
+            <w:tcW w:w="1105" w:type="dxa"/>
+          </w:tcPr>
+          <w:p>
+            <w:r>
+              <w:t>CHGE003</w:t>
+            </w:r>
+          </w:p>
+        </w:tc>
+        <w:tc>
+          <w:tcPr>
+            <w:tcW w:w="1261" w:type="dxa"/>
+          </w:tcPr>
+          <w:p/>
+        </w:tc>
+        <w:tc>
+          <w:tcPr>
             <w:tcW w:w="979" w:type="dxa"/>
           </w:tcPr>
           <w:p>
             <w:r>
-              <w:t>BUG03</w:t>
+              <w:t>BUG001</w:t>
             </w:r>
           </w:p>
         </w:tc>
@@ -13367,19 +14667,7 @@
           </w:tcPr>
           <w:p>
             <w:r>
-              <w:t xml:space="preserve">Null Pointer exception when </w:t>
-            </w:r>
-            <w:r>
-              <w:t>using toString when the subject has not been set. Add a condition to the method to check if null and print “[no subject</w:t>
-            </w:r>
-            <w:r>
-              <w:t xml:space="preserve"> set</w:t>
-            </w:r>
-            <w:r>
-              <w:t>]”</w:t>
-            </w:r>
-            <w:r>
-              <w:t xml:space="preserve"> if null</w:t>
+              <w:t>SetTo and From methods check for @ in address but not position. Include regular expression to validate combinations of addresses</w:t>
             </w:r>
           </w:p>
         </w:tc>
@@ -13399,7 +14687,10 @@
           </w:tcPr>
           <w:p>
             <w:r>
-              <w:t>26.04.2018</w:t>
+              <w:t>26/04/</w:t>
+            </w:r>
+            <w:r>
+              <w:t>018</w:t>
             </w:r>
           </w:p>
         </w:tc>
@@ -13413,7 +14704,11 @@
           <w:tcPr>
             <w:tcW w:w="1843" w:type="dxa"/>
           </w:tcPr>
-          <w:p/>
+          <w:p>
+            <w:r>
+              <w:t>Aidan Reed</w:t>
+            </w:r>
+          </w:p>
         </w:tc>
         <w:tc>
           <w:tcPr>
@@ -13456,8 +14751,8 @@
         <w:gridCol w:w="2410"/>
         <w:gridCol w:w="1134"/>
         <w:gridCol w:w="1417"/>
-        <w:gridCol w:w="992"/>
-        <w:gridCol w:w="1134"/>
+        <w:gridCol w:w="709"/>
+        <w:gridCol w:w="1417"/>
         <w:gridCol w:w="1560"/>
         <w:gridCol w:w="992"/>
         <w:gridCol w:w="1701"/>
@@ -13591,6 +14886,48 @@
         </w:tc>
         <w:tc>
           <w:tcPr>
+            <w:tcW w:w="709" w:type="dxa"/>
+            <w:shd w:val="clear" w:color="auto" w:fill="D9D9D9" w:themeFill="background1" w:themeFillShade="D9"/>
+          </w:tcPr>
+          <w:p>
+            <w:pPr>
+              <w:cnfStyle w:val="100000000000" w:firstRow="1" w:lastRow="0" w:firstColumn="0" w:lastColumn="0" w:oddVBand="0" w:evenVBand="0" w:oddHBand="0" w:evenHBand="0" w:firstRowFirstColumn="0" w:firstRowLastColumn="0" w:lastRowFirstColumn="0" w:lastRowLastColumn="0"/>
+            </w:pPr>
+            <w:r>
+              <w:t>Fixed? (Yes/ No)</w:t>
+            </w:r>
+          </w:p>
+        </w:tc>
+        <w:tc>
+          <w:tcPr>
+            <w:tcW w:w="1417" w:type="dxa"/>
+            <w:shd w:val="clear" w:color="auto" w:fill="D9D9D9" w:themeFill="background1" w:themeFillShade="D9"/>
+          </w:tcPr>
+          <w:p>
+            <w:pPr>
+              <w:cnfStyle w:val="100000000000" w:firstRow="1" w:lastRow="0" w:firstColumn="0" w:lastColumn="0" w:oddVBand="0" w:evenVBand="0" w:oddHBand="0" w:evenHBand="0" w:firstRowFirstColumn="0" w:firstRowLastColumn="0" w:lastRowFirstColumn="0" w:lastRowLastColumn="0"/>
+            </w:pPr>
+            <w:r>
+              <w:t>Date Problem fixed</w:t>
+            </w:r>
+          </w:p>
+        </w:tc>
+        <w:tc>
+          <w:tcPr>
+            <w:tcW w:w="1560" w:type="dxa"/>
+            <w:shd w:val="clear" w:color="auto" w:fill="D9D9D9" w:themeFill="background1" w:themeFillShade="D9"/>
+          </w:tcPr>
+          <w:p>
+            <w:pPr>
+              <w:cnfStyle w:val="100000000000" w:firstRow="1" w:lastRow="0" w:firstColumn="0" w:lastColumn="0" w:oddVBand="0" w:evenVBand="0" w:oddHBand="0" w:evenHBand="0" w:firstRowFirstColumn="0" w:firstRowLastColumn="0" w:lastRowFirstColumn="0" w:lastRowLastColumn="0"/>
+            </w:pPr>
+            <w:r>
+              <w:t>Who identified/fixed the test?</w:t>
+            </w:r>
+          </w:p>
+        </w:tc>
+        <w:tc>
+          <w:tcPr>
             <w:tcW w:w="992" w:type="dxa"/>
             <w:shd w:val="clear" w:color="auto" w:fill="D9D9D9" w:themeFill="background1" w:themeFillShade="D9"/>
           </w:tcPr>
@@ -13599,48 +14936,6 @@
               <w:cnfStyle w:val="100000000000" w:firstRow="1" w:lastRow="0" w:firstColumn="0" w:lastColumn="0" w:oddVBand="0" w:evenVBand="0" w:oddHBand="0" w:evenHBand="0" w:firstRowFirstColumn="0" w:firstRowLastColumn="0" w:lastRowFirstColumn="0" w:lastRowLastColumn="0"/>
             </w:pPr>
             <w:r>
-              <w:t>Fixed? (Yes/ No)</w:t>
-            </w:r>
-          </w:p>
-        </w:tc>
-        <w:tc>
-          <w:tcPr>
-            <w:tcW w:w="1134" w:type="dxa"/>
-            <w:shd w:val="clear" w:color="auto" w:fill="D9D9D9" w:themeFill="background1" w:themeFillShade="D9"/>
-          </w:tcPr>
-          <w:p>
-            <w:pPr>
-              <w:cnfStyle w:val="100000000000" w:firstRow="1" w:lastRow="0" w:firstColumn="0" w:lastColumn="0" w:oddVBand="0" w:evenVBand="0" w:oddHBand="0" w:evenHBand="0" w:firstRowFirstColumn="0" w:firstRowLastColumn="0" w:lastRowFirstColumn="0" w:lastRowLastColumn="0"/>
-            </w:pPr>
-            <w:r>
-              <w:t>Date Problem fixed</w:t>
-            </w:r>
-          </w:p>
-        </w:tc>
-        <w:tc>
-          <w:tcPr>
-            <w:tcW w:w="1560" w:type="dxa"/>
-            <w:shd w:val="clear" w:color="auto" w:fill="D9D9D9" w:themeFill="background1" w:themeFillShade="D9"/>
-          </w:tcPr>
-          <w:p>
-            <w:pPr>
-              <w:cnfStyle w:val="100000000000" w:firstRow="1" w:lastRow="0" w:firstColumn="0" w:lastColumn="0" w:oddVBand="0" w:evenVBand="0" w:oddHBand="0" w:evenHBand="0" w:firstRowFirstColumn="0" w:firstRowLastColumn="0" w:lastRowFirstColumn="0" w:lastRowLastColumn="0"/>
-            </w:pPr>
-            <w:r>
-              <w:t>Who identified/fixed the test?</w:t>
-            </w:r>
-          </w:p>
-        </w:tc>
-        <w:tc>
-          <w:tcPr>
-            <w:tcW w:w="992" w:type="dxa"/>
-            <w:shd w:val="clear" w:color="auto" w:fill="D9D9D9" w:themeFill="background1" w:themeFillShade="D9"/>
-          </w:tcPr>
-          <w:p>
-            <w:pPr>
-              <w:cnfStyle w:val="100000000000" w:firstRow="1" w:lastRow="0" w:firstColumn="0" w:lastColumn="0" w:oddVBand="0" w:evenVBand="0" w:oddHBand="0" w:evenHBand="0" w:firstRowFirstColumn="0" w:firstRowLastColumn="0" w:lastRowFirstColumn="0" w:lastRowLastColumn="0"/>
-            </w:pPr>
-            <w:r>
               <w:t>Who Fixed it</w:t>
             </w:r>
           </w:p>
@@ -13695,11 +14990,7 @@
               <w:cnfStyle w:val="000000000000" w:firstRow="0" w:lastRow="0" w:firstColumn="0" w:lastColumn="0" w:oddVBand="0" w:evenVBand="0" w:oddHBand="0" w:evenHBand="0" w:firstRowFirstColumn="0" w:firstRowLastColumn="0" w:lastRowFirstColumn="0" w:lastRowLastColumn="0"/>
             </w:pPr>
             <w:r>
-              <w:t xml:space="preserve">The setFrom() and setTo() email methods only check for a “@” being present in the entered string, not at any specific position. Therefore, an incorrect email </w:t>
-            </w:r>
-            <w:r>
-              <w:lastRenderedPageBreak/>
-              <w:t>address could be entered. i.e. “psyrr1nottinghamac.uk@”</w:t>
+              <w:t>The setFrom() and setTo() email methods only check for a “@” being present in the entered string, not at any specific position. Therefore, an incorrect email address could be entered. i.e. “psyrr1nottinghamac.uk@”</w:t>
             </w:r>
           </w:p>
         </w:tc>
@@ -13712,20 +15003,13 @@
               <w:cnfStyle w:val="000000000000" w:firstRow="0" w:lastRow="0" w:firstColumn="0" w:lastColumn="0" w:oddVBand="0" w:evenVBand="0" w:oddHBand="0" w:evenHBand="0" w:firstRowFirstColumn="0" w:firstRowLastColumn="0" w:lastRowFirstColumn="0" w:lastRowLastColumn="0"/>
             </w:pPr>
             <w:r>
-              <w:lastRenderedPageBreak/>
-              <w:t>L</w:t>
-            </w:r>
-            <w:r>
-              <w:t xml:space="preserve">ine </w:t>
+              <w:t xml:space="preserve">Line </w:t>
             </w:r>
             <w:r>
               <w:t xml:space="preserve">39 </w:t>
             </w:r>
             <w:r>
-              <w:t>L</w:t>
-            </w:r>
-            <w:r>
-              <w:t>ine 45</w:t>
+              <w:t>Line 45</w:t>
             </w:r>
           </w:p>
         </w:tc>
@@ -13737,6 +15021,19 @@
             <w:pPr>
               <w:cnfStyle w:val="000000000000" w:firstRow="0" w:lastRow="0" w:firstColumn="0" w:lastColumn="0" w:oddVBand="0" w:evenVBand="0" w:oddHBand="0" w:evenHBand="0" w:firstRowFirstColumn="0" w:firstRowLastColumn="0" w:lastRowFirstColumn="0" w:lastRowLastColumn="0"/>
             </w:pPr>
+            <w:r>
+              <w:t>132</w:t>
+            </w:r>
+          </w:p>
+          <w:p>
+            <w:pPr>
+              <w:cnfStyle w:val="000000000000" w:firstRow="0" w:lastRow="0" w:firstColumn="0" w:lastColumn="0" w:oddVBand="0" w:evenVBand="0" w:oddHBand="0" w:evenHBand="0" w:firstRowFirstColumn="0" w:firstRowLastColumn="0" w:lastRowFirstColumn="0" w:lastRowLastColumn="0"/>
+            </w:pPr>
+            <w:r>
+              <w:t>133</w:t>
+            </w:r>
+            <w:bookmarkStart w:id="3" w:name="_GoBack"/>
+            <w:bookmarkEnd w:id="3"/>
           </w:p>
         </w:tc>
         <w:tc>
@@ -13747,6 +15044,9 @@
             <w:pPr>
               <w:cnfStyle w:val="000000000000" w:firstRow="0" w:lastRow="0" w:firstColumn="0" w:lastColumn="0" w:oddVBand="0" w:evenVBand="0" w:oddHBand="0" w:evenHBand="0" w:firstRowFirstColumn="0" w:firstRowLastColumn="0" w:lastRowFirstColumn="0" w:lastRowLastColumn="0"/>
             </w:pPr>
+            <w:r>
+              <w:t>CHGE003</w:t>
+            </w:r>
           </w:p>
         </w:tc>
         <w:tc>
@@ -13790,7 +15090,7 @@
         </w:tc>
         <w:tc>
           <w:tcPr>
-            <w:tcW w:w="992" w:type="dxa"/>
+            <w:tcW w:w="709" w:type="dxa"/>
           </w:tcPr>
           <w:p>
             <w:pPr>
@@ -13803,7 +15103,7 @@
         </w:tc>
         <w:tc>
           <w:tcPr>
-            <w:tcW w:w="1134" w:type="dxa"/>
+            <w:tcW w:w="1417" w:type="dxa"/>
           </w:tcPr>
           <w:p>
             <w:pPr>
@@ -13997,7 +15297,7 @@
         </w:tc>
         <w:tc>
           <w:tcPr>
-            <w:tcW w:w="992" w:type="dxa"/>
+            <w:tcW w:w="709" w:type="dxa"/>
           </w:tcPr>
           <w:p>
             <w:pPr>
@@ -14006,13 +15306,11 @@
             <w:r>
               <w:t>Yes</w:t>
             </w:r>
-            <w:bookmarkStart w:id="3" w:name="_GoBack"/>
-            <w:bookmarkEnd w:id="3"/>
-          </w:p>
-        </w:tc>
-        <w:tc>
-          <w:tcPr>
-            <w:tcW w:w="1134" w:type="dxa"/>
+          </w:p>
+        </w:tc>
+        <w:tc>
+          <w:tcPr>
+            <w:tcW w:w="1417" w:type="dxa"/>
           </w:tcPr>
           <w:p>
             <w:pPr>
@@ -14079,10 +15377,7 @@
               <w:cnfStyle w:val="000000000000" w:firstRow="0" w:lastRow="0" w:firstColumn="0" w:lastColumn="0" w:oddVBand="0" w:evenVBand="0" w:oddHBand="0" w:evenHBand="0" w:firstRowFirstColumn="0" w:firstRowLastColumn="0" w:lastRowFirstColumn="0" w:lastRowLastColumn="0"/>
             </w:pPr>
             <w:r>
-              <w:t>Found whilst performi</w:t>
-            </w:r>
-            <w:r>
-              <w:t>ng tests on default constructor – Ram Raja</w:t>
+              <w:t>Found whilst performing tests on default constructor – Ram Raja</w:t>
             </w:r>
             <w:r>
               <w:br/>
@@ -14102,6 +15397,7 @@
           </w:tcPr>
           <w:p>
             <w:r>
+              <w:lastRenderedPageBreak/>
               <w:t>BUG003</w:t>
             </w:r>
           </w:p>
@@ -14199,17 +15495,59 @@
         </w:tc>
         <w:tc>
           <w:tcPr>
+            <w:tcW w:w="709" w:type="dxa"/>
+          </w:tcPr>
+          <w:p>
+            <w:pPr>
+              <w:cnfStyle w:val="000000000000" w:firstRow="0" w:lastRow="0" w:firstColumn="0" w:lastColumn="0" w:oddVBand="0" w:evenVBand="0" w:oddHBand="0" w:evenHBand="0" w:firstRowFirstColumn="0" w:firstRowLastColumn="0" w:lastRowFirstColumn="0" w:lastRowLastColumn="0"/>
+            </w:pPr>
+            <w:r>
+              <w:t>Yes</w:t>
+            </w:r>
+          </w:p>
+        </w:tc>
+        <w:tc>
+          <w:tcPr>
+            <w:tcW w:w="1417" w:type="dxa"/>
+          </w:tcPr>
+          <w:p>
+            <w:pPr>
+              <w:cnfStyle w:val="000000000000" w:firstRow="0" w:lastRow="0" w:firstColumn="0" w:lastColumn="0" w:oddVBand="0" w:evenVBand="0" w:oddHBand="0" w:evenHBand="0" w:firstRowFirstColumn="0" w:firstRowLastColumn="0" w:lastRowFirstColumn="0" w:lastRowLastColumn="0"/>
+            </w:pPr>
+            <w:r>
+              <w:t>27/04/2018</w:t>
+            </w:r>
+          </w:p>
+        </w:tc>
+        <w:tc>
+          <w:tcPr>
+            <w:tcW w:w="1560" w:type="dxa"/>
+          </w:tcPr>
+          <w:p>
+            <w:pPr>
+              <w:cnfStyle w:val="000000000000" w:firstRow="0" w:lastRow="0" w:firstColumn="0" w:lastColumn="0" w:oddVBand="0" w:evenVBand="0" w:oddHBand="0" w:evenHBand="0" w:firstRowFirstColumn="0" w:firstRowLastColumn="0" w:lastRowFirstColumn="0" w:lastRowLastColumn="0"/>
+            </w:pPr>
+            <w:r>
+              <w:t>Aidan Reed</w:t>
+            </w:r>
+          </w:p>
+        </w:tc>
+        <w:tc>
+          <w:tcPr>
             <w:tcW w:w="992" w:type="dxa"/>
           </w:tcPr>
           <w:p>
             <w:pPr>
               <w:cnfStyle w:val="000000000000" w:firstRow="0" w:lastRow="0" w:firstColumn="0" w:lastColumn="0" w:oddVBand="0" w:evenVBand="0" w:oddHBand="0" w:evenHBand="0" w:firstRowFirstColumn="0" w:firstRowLastColumn="0" w:lastRowFirstColumn="0" w:lastRowLastColumn="0"/>
             </w:pPr>
-          </w:p>
-        </w:tc>
-        <w:tc>
-          <w:tcPr>
-            <w:tcW w:w="1134" w:type="dxa"/>
+            <w:r>
+              <w:t>Aidan Reed</w:t>
+            </w:r>
+          </w:p>
+        </w:tc>
+        <w:tc>
+          <w:tcPr>
+            <w:tcW w:w="1701" w:type="dxa"/>
           </w:tcPr>
           <w:p>
             <w:pPr>
@@ -14219,52 +15557,45 @@
         </w:tc>
         <w:tc>
           <w:tcPr>
-            <w:tcW w:w="1560" w:type="dxa"/>
+            <w:tcW w:w="2551" w:type="dxa"/>
           </w:tcPr>
           <w:p>
             <w:pPr>
               <w:cnfStyle w:val="000000000000" w:firstRow="0" w:lastRow="0" w:firstColumn="0" w:lastColumn="0" w:oddVBand="0" w:evenVBand="0" w:oddHBand="0" w:evenHBand="0" w:firstRowFirstColumn="0" w:firstRowLastColumn="0" w:lastRowFirstColumn="0" w:lastRowLastColumn="0"/>
-            </w:pPr>
-            <w:r>
-              <w:t>Aidan Reed</w:t>
-            </w:r>
-          </w:p>
-        </w:tc>
-        <w:tc>
-          <w:tcPr>
-            <w:tcW w:w="992" w:type="dxa"/>
-          </w:tcPr>
+              <w:rPr>
+                <w:bCs/>
+                <w:sz w:val="20"/>
+                <w:szCs w:val="20"/>
+              </w:rPr>
+            </w:pPr>
+            <w:r>
+              <w:rPr>
+                <w:bCs/>
+                <w:sz w:val="20"/>
+                <w:szCs w:val="20"/>
+              </w:rPr>
+              <w:t xml:space="preserve">Although the class description does not include this behavior the test was included to find potential bugs that cause the system to </w:t>
+            </w:r>
+            <w:r>
+              <w:rPr>
+                <w:bCs/>
+                <w:sz w:val="20"/>
+                <w:szCs w:val="20"/>
+              </w:rPr>
+              <w:t>crash</w:t>
+            </w:r>
+          </w:p>
           <w:p>
             <w:pPr>
               <w:cnfStyle w:val="000000000000" w:firstRow="0" w:lastRow="0" w:firstColumn="0" w:lastColumn="0" w:oddVBand="0" w:evenVBand="0" w:oddHBand="0" w:evenHBand="0" w:firstRowFirstColumn="0" w:firstRowLastColumn="0" w:lastRowFirstColumn="0" w:lastRowLastColumn="0"/>
             </w:pPr>
-          </w:p>
-        </w:tc>
-        <w:tc>
-          <w:tcPr>
-            <w:tcW w:w="1701" w:type="dxa"/>
-          </w:tcPr>
-          <w:p>
-            <w:pPr>
-              <w:cnfStyle w:val="000000000000" w:firstRow="0" w:lastRow="0" w:firstColumn="0" w:lastColumn="0" w:oddVBand="0" w:evenVBand="0" w:oddHBand="0" w:evenHBand="0" w:firstRowFirstColumn="0" w:firstRowLastColumn="0" w:lastRowFirstColumn="0" w:lastRowLastColumn="0"/>
-            </w:pPr>
-          </w:p>
-        </w:tc>
-        <w:tc>
-          <w:tcPr>
-            <w:tcW w:w="2551" w:type="dxa"/>
-          </w:tcPr>
-          <w:p>
-            <w:pPr>
-              <w:cnfStyle w:val="000000000000" w:firstRow="0" w:lastRow="0" w:firstColumn="0" w:lastColumn="0" w:oddVBand="0" w:evenVBand="0" w:oddHBand="0" w:evenHBand="0" w:firstRowFirstColumn="0" w:firstRowLastColumn="0" w:lastRowFirstColumn="0" w:lastRowLastColumn="0"/>
-            </w:pPr>
-            <w:r>
-              <w:rPr>
-                <w:bCs/>
-                <w:sz w:val="20"/>
-                <w:szCs w:val="20"/>
-              </w:rPr>
-              <w:t>Although the class description does not include this behavior the test was included to find potential bugs that cause the system to crass</w:t>
+            <w:r>
+              <w:rPr>
+                <w:bCs/>
+                <w:sz w:val="20"/>
+                <w:szCs w:val="20"/>
+              </w:rPr>
+              <w:t>27/04/2018 – Added OR condition to toString if statement</w:t>
             </w:r>
           </w:p>
         </w:tc>
@@ -18480,6 +19811,18 @@
       <w:szCs w:val="22"/>
     </w:rPr>
   </w:style>
+  <w:style w:type="character" w:styleId="FollowedHyperlink">
+    <w:name w:val="FollowedHyperlink"/>
+    <w:basedOn w:val="DefaultParagraphFont"/>
+    <w:uiPriority w:val="99"/>
+    <w:semiHidden/>
+    <w:unhideWhenUsed/>
+    <w:rsid w:val="00F530BF"/>
+    <w:rPr>
+      <w:color w:val="8A479B" w:themeColor="followedHyperlink"/>
+      <w:u w:val="single"/>
+    </w:rPr>
+  </w:style>
 </w:styles>
 </file>
 
@@ -18749,7 +20092,7 @@
 </file>
 
 <file path=customXml/itemProps1.xml><?xml version="1.0" encoding="utf-8"?>
-<ds:datastoreItem xmlns:ds="http://schemas.openxmlformats.org/officeDocument/2006/customXml" ds:itemID="{D0072075-6E6B-864B-AB58-580158281AAA}">
+<ds:datastoreItem xmlns:ds="http://schemas.openxmlformats.org/officeDocument/2006/customXml" ds:itemID="{E09034B3-6063-5240-AB1F-5A1D3B9C3D6F}">
   <ds:schemaRefs>
     <ds:schemaRef ds:uri="http://schemas.openxmlformats.org/officeDocument/2006/bibliography"/>
   </ds:schemaRefs>

</xml_diff>

<commit_message>
Change ID: CHG003 - Added new function emailParser to validate the regular expression passed to setTo and setFrom
</commit_message>
<xml_diff>
--- a/CompanyEmail Aidan.docx
+++ b/CompanyEmail Aidan.docx
@@ -8057,16 +8057,17 @@
                 <w:sz w:val="20"/>
                 <w:szCs w:val="20"/>
               </w:rPr>
-              <w:t>kBODY2</w:t>
-            </w:r>
-            <w:r>
-              <w:rPr>
+              <w:t>kBODY</w:t>
+            </w:r>
+            <w:r>
+              <w:rPr>
+                <w:b/>
                 <w:bCs/>
                 <w:color w:val="FF0000"/>
                 <w:sz w:val="20"/>
                 <w:szCs w:val="20"/>
               </w:rPr>
-              <w:t xml:space="preserve"> </w:t>
+              <w:t xml:space="preserve">3 </w:t>
             </w:r>
             <w:r>
               <w:rPr>
@@ -8121,7 +8122,17 @@
                 <w:sz w:val="20"/>
                 <w:szCs w:val="20"/>
               </w:rPr>
-              <w:t>kBODY2</w:t>
+              <w:t>kBODY</w:t>
+            </w:r>
+            <w:r>
+              <w:rPr>
+                <w:b/>
+                <w:bCs/>
+                <w:color w:val="FF0000"/>
+                <w:sz w:val="20"/>
+                <w:szCs w:val="20"/>
+              </w:rPr>
+              <w:t>3</w:t>
             </w:r>
           </w:p>
         </w:tc>
@@ -8148,7 +8159,7 @@
                 <w:sz w:val="20"/>
                 <w:szCs w:val="20"/>
               </w:rPr>
-              <w:t>kBODY2</w:t>
+              <w:t>kBODY3</w:t>
             </w:r>
           </w:p>
           <w:p>
@@ -8442,7 +8453,7 @@
                 <w:sz w:val="20"/>
                 <w:szCs w:val="20"/>
               </w:rPr>
-              <w:t>2</w:t>
+              <w:t>3</w:t>
             </w:r>
             <w:r>
               <w:rPr>
@@ -14669,6 +14680,16 @@
             <w:r>
               <w:t>SetTo and From methods check for @ in address but not position. Include regular expression to validate combinations of addresses</w:t>
             </w:r>
+            <w:r>
+              <w:t xml:space="preserve">. To do so I have added a new </w:t>
+            </w:r>
+            <w:r>
+              <w:lastRenderedPageBreak/>
+              <w:t>function called Email Parser which takes an address as input and returns true or false depending on whether it is valid or not</w:t>
+            </w:r>
+            <w:r>
+              <w:t>. I have updated setTO and setFom methods to use the boolean result of email parser in the if statement</w:t>
+            </w:r>
           </w:p>
         </w:tc>
         <w:tc>
@@ -14677,6 +14698,7 @@
           </w:tcPr>
           <w:p>
             <w:r>
+              <w:lastRenderedPageBreak/>
               <w:t>CompanyEmail</w:t>
             </w:r>
           </w:p>
@@ -14698,7 +14720,11 @@
           <w:tcPr>
             <w:tcW w:w="1417" w:type="dxa"/>
           </w:tcPr>
-          <w:p/>
+          <w:p>
+            <w:r>
+              <w:t>27/04/2018</w:t>
+            </w:r>
+          </w:p>
         </w:tc>
         <w:tc>
           <w:tcPr>
@@ -15032,137 +15058,146 @@
             <w:r>
               <w:t>133</w:t>
             </w:r>
+          </w:p>
+        </w:tc>
+        <w:tc>
+          <w:tcPr>
+            <w:tcW w:w="1134" w:type="dxa"/>
+          </w:tcPr>
+          <w:p>
+            <w:pPr>
+              <w:cnfStyle w:val="000000000000" w:firstRow="0" w:lastRow="0" w:firstColumn="0" w:lastColumn="0" w:oddVBand="0" w:evenVBand="0" w:oddHBand="0" w:evenHBand="0" w:firstRowFirstColumn="0" w:firstRowLastColumn="0" w:lastRowFirstColumn="0" w:lastRowLastColumn="0"/>
+            </w:pPr>
+            <w:r>
+              <w:t>CHGE003</w:t>
+            </w:r>
+          </w:p>
+        </w:tc>
+        <w:tc>
+          <w:tcPr>
+            <w:tcW w:w="2410" w:type="dxa"/>
+          </w:tcPr>
+          <w:p>
+            <w:pPr>
+              <w:cnfStyle w:val="000000000000" w:firstRow="0" w:lastRow="0" w:firstColumn="0" w:lastColumn="0" w:oddVBand="0" w:evenVBand="0" w:oddHBand="0" w:evenHBand="0" w:firstRowFirstColumn="0" w:firstRowLastColumn="0" w:lastRowFirstColumn="0" w:lastRowLastColumn="0"/>
+            </w:pPr>
+            <w:r>
+              <w:t>Specify clearly where the @ should be.</w:t>
+            </w:r>
+          </w:p>
+        </w:tc>
+        <w:tc>
+          <w:tcPr>
+            <w:tcW w:w="1134" w:type="dxa"/>
+          </w:tcPr>
+          <w:p>
+            <w:pPr>
+              <w:cnfStyle w:val="000000000000" w:firstRow="0" w:lastRow="0" w:firstColumn="0" w:lastColumn="0" w:oddVBand="0" w:evenVBand="0" w:oddHBand="0" w:evenHBand="0" w:firstRowFirstColumn="0" w:firstRowLastColumn="0" w:lastRowFirstColumn="0" w:lastRowLastColumn="0"/>
+            </w:pPr>
+            <w:r>
+              <w:t>Med</w:t>
+            </w:r>
+          </w:p>
+        </w:tc>
+        <w:tc>
+          <w:tcPr>
+            <w:tcW w:w="1417" w:type="dxa"/>
+          </w:tcPr>
+          <w:p>
+            <w:pPr>
+              <w:cnfStyle w:val="000000000000" w:firstRow="0" w:lastRow="0" w:firstColumn="0" w:lastColumn="0" w:oddVBand="0" w:evenVBand="0" w:oddHBand="0" w:evenHBand="0" w:firstRowFirstColumn="0" w:firstRowLastColumn="0" w:lastRowFirstColumn="0" w:lastRowLastColumn="0"/>
+            </w:pPr>
+            <w:r>
+              <w:t>09/03/2018</w:t>
+            </w:r>
+          </w:p>
+        </w:tc>
+        <w:tc>
+          <w:tcPr>
+            <w:tcW w:w="709" w:type="dxa"/>
+          </w:tcPr>
+          <w:p>
+            <w:pPr>
+              <w:cnfStyle w:val="000000000000" w:firstRow="0" w:lastRow="0" w:firstColumn="0" w:lastColumn="0" w:oddVBand="0" w:evenVBand="0" w:oddHBand="0" w:evenHBand="0" w:firstRowFirstColumn="0" w:firstRowLastColumn="0" w:lastRowFirstColumn="0" w:lastRowLastColumn="0"/>
+            </w:pPr>
+            <w:r>
+              <w:t xml:space="preserve"> </w:t>
+            </w:r>
+            <w:r>
+              <w:t>Yes</w:t>
+            </w:r>
+          </w:p>
+        </w:tc>
+        <w:tc>
+          <w:tcPr>
+            <w:tcW w:w="1417" w:type="dxa"/>
+          </w:tcPr>
+          <w:p>
+            <w:pPr>
+              <w:cnfStyle w:val="000000000000" w:firstRow="0" w:lastRow="0" w:firstColumn="0" w:lastColumn="0" w:oddVBand="0" w:evenVBand="0" w:oddHBand="0" w:evenHBand="0" w:firstRowFirstColumn="0" w:firstRowLastColumn="0" w:lastRowFirstColumn="0" w:lastRowLastColumn="0"/>
+            </w:pPr>
+            <w:r>
+              <w:t xml:space="preserve"> </w:t>
+            </w:r>
+          </w:p>
+        </w:tc>
+        <w:tc>
+          <w:tcPr>
+            <w:tcW w:w="1560" w:type="dxa"/>
+          </w:tcPr>
+          <w:p>
+            <w:pPr>
+              <w:cnfStyle w:val="000000000000" w:firstRow="0" w:lastRow="0" w:firstColumn="0" w:lastColumn="0" w:oddVBand="0" w:evenVBand="0" w:oddHBand="0" w:evenHBand="0" w:firstRowFirstColumn="0" w:firstRowLastColumn="0" w:lastRowFirstColumn="0" w:lastRowLastColumn="0"/>
+            </w:pPr>
+            <w:r>
+              <w:t>Ram Raja</w:t>
+            </w:r>
+          </w:p>
+        </w:tc>
+        <w:tc>
+          <w:tcPr>
+            <w:tcW w:w="992" w:type="dxa"/>
+          </w:tcPr>
+          <w:p>
+            <w:pPr>
+              <w:cnfStyle w:val="000000000000" w:firstRow="0" w:lastRow="0" w:firstColumn="0" w:lastColumn="0" w:oddVBand="0" w:evenVBand="0" w:oddHBand="0" w:evenHBand="0" w:firstRowFirstColumn="0" w:firstRowLastColumn="0" w:lastRowFirstColumn="0" w:lastRowLastColumn="0"/>
+            </w:pPr>
+            <w:r>
+              <w:t>Aidan Reed</w:t>
+            </w:r>
+          </w:p>
+        </w:tc>
+        <w:tc>
+          <w:tcPr>
+            <w:tcW w:w="1701" w:type="dxa"/>
+          </w:tcPr>
+          <w:p>
+            <w:pPr>
+              <w:cnfStyle w:val="000000000000" w:firstRow="0" w:lastRow="0" w:firstColumn="0" w:lastColumn="0" w:oddVBand="0" w:evenVBand="0" w:oddHBand="0" w:evenHBand="0" w:firstRowFirstColumn="0" w:firstRowLastColumn="0" w:lastRowFirstColumn="0" w:lastRowLastColumn="0"/>
+            </w:pPr>
+            <w:r>
+              <w:t xml:space="preserve"> </w:t>
+            </w:r>
+          </w:p>
+        </w:tc>
+        <w:tc>
+          <w:tcPr>
+            <w:tcW w:w="2551" w:type="dxa"/>
+          </w:tcPr>
+          <w:p>
+            <w:pPr>
+              <w:cnfStyle w:val="000000000000" w:firstRow="0" w:lastRow="0" w:firstColumn="0" w:lastColumn="0" w:oddVBand="0" w:evenVBand="0" w:oddHBand="0" w:evenHBand="0" w:firstRowFirstColumn="0" w:firstRowLastColumn="0" w:lastRowFirstColumn="0" w:lastRowLastColumn="0"/>
+            </w:pPr>
+            <w:r>
+              <w:t xml:space="preserve"> </w:t>
+            </w:r>
+            <w:r>
+              <w:t>Added new method email parser to validate emails using regular expressions</w:t>
+            </w:r>
             <w:bookmarkStart w:id="3" w:name="_GoBack"/>
             <w:bookmarkEnd w:id="3"/>
           </w:p>
         </w:tc>
-        <w:tc>
-          <w:tcPr>
-            <w:tcW w:w="1134" w:type="dxa"/>
-          </w:tcPr>
-          <w:p>
-            <w:pPr>
-              <w:cnfStyle w:val="000000000000" w:firstRow="0" w:lastRow="0" w:firstColumn="0" w:lastColumn="0" w:oddVBand="0" w:evenVBand="0" w:oddHBand="0" w:evenHBand="0" w:firstRowFirstColumn="0" w:firstRowLastColumn="0" w:lastRowFirstColumn="0" w:lastRowLastColumn="0"/>
-            </w:pPr>
-            <w:r>
-              <w:t>CHGE003</w:t>
-            </w:r>
-          </w:p>
-        </w:tc>
-        <w:tc>
-          <w:tcPr>
-            <w:tcW w:w="2410" w:type="dxa"/>
-          </w:tcPr>
-          <w:p>
-            <w:pPr>
-              <w:cnfStyle w:val="000000000000" w:firstRow="0" w:lastRow="0" w:firstColumn="0" w:lastColumn="0" w:oddVBand="0" w:evenVBand="0" w:oddHBand="0" w:evenHBand="0" w:firstRowFirstColumn="0" w:firstRowLastColumn="0" w:lastRowFirstColumn="0" w:lastRowLastColumn="0"/>
-            </w:pPr>
-            <w:r>
-              <w:t>Specify clearly where the @ should be.</w:t>
-            </w:r>
-          </w:p>
-        </w:tc>
-        <w:tc>
-          <w:tcPr>
-            <w:tcW w:w="1134" w:type="dxa"/>
-          </w:tcPr>
-          <w:p>
-            <w:pPr>
-              <w:cnfStyle w:val="000000000000" w:firstRow="0" w:lastRow="0" w:firstColumn="0" w:lastColumn="0" w:oddVBand="0" w:evenVBand="0" w:oddHBand="0" w:evenHBand="0" w:firstRowFirstColumn="0" w:firstRowLastColumn="0" w:lastRowFirstColumn="0" w:lastRowLastColumn="0"/>
-            </w:pPr>
-            <w:r>
-              <w:t>Med</w:t>
-            </w:r>
-          </w:p>
-        </w:tc>
-        <w:tc>
-          <w:tcPr>
-            <w:tcW w:w="1417" w:type="dxa"/>
-          </w:tcPr>
-          <w:p>
-            <w:pPr>
-              <w:cnfStyle w:val="000000000000" w:firstRow="0" w:lastRow="0" w:firstColumn="0" w:lastColumn="0" w:oddVBand="0" w:evenVBand="0" w:oddHBand="0" w:evenHBand="0" w:firstRowFirstColumn="0" w:firstRowLastColumn="0" w:lastRowFirstColumn="0" w:lastRowLastColumn="0"/>
-            </w:pPr>
-            <w:r>
-              <w:t>09/03/2018</w:t>
-            </w:r>
-          </w:p>
-        </w:tc>
-        <w:tc>
-          <w:tcPr>
-            <w:tcW w:w="709" w:type="dxa"/>
-          </w:tcPr>
-          <w:p>
-            <w:pPr>
-              <w:cnfStyle w:val="000000000000" w:firstRow="0" w:lastRow="0" w:firstColumn="0" w:lastColumn="0" w:oddVBand="0" w:evenVBand="0" w:oddHBand="0" w:evenHBand="0" w:firstRowFirstColumn="0" w:firstRowLastColumn="0" w:lastRowFirstColumn="0" w:lastRowLastColumn="0"/>
-            </w:pPr>
-            <w:r>
-              <w:t xml:space="preserve"> </w:t>
-            </w:r>
-          </w:p>
-        </w:tc>
-        <w:tc>
-          <w:tcPr>
-            <w:tcW w:w="1417" w:type="dxa"/>
-          </w:tcPr>
-          <w:p>
-            <w:pPr>
-              <w:cnfStyle w:val="000000000000" w:firstRow="0" w:lastRow="0" w:firstColumn="0" w:lastColumn="0" w:oddVBand="0" w:evenVBand="0" w:oddHBand="0" w:evenHBand="0" w:firstRowFirstColumn="0" w:firstRowLastColumn="0" w:lastRowFirstColumn="0" w:lastRowLastColumn="0"/>
-            </w:pPr>
-            <w:r>
-              <w:t xml:space="preserve"> </w:t>
-            </w:r>
-          </w:p>
-        </w:tc>
-        <w:tc>
-          <w:tcPr>
-            <w:tcW w:w="1560" w:type="dxa"/>
-          </w:tcPr>
-          <w:p>
-            <w:pPr>
-              <w:cnfStyle w:val="000000000000" w:firstRow="0" w:lastRow="0" w:firstColumn="0" w:lastColumn="0" w:oddVBand="0" w:evenVBand="0" w:oddHBand="0" w:evenHBand="0" w:firstRowFirstColumn="0" w:firstRowLastColumn="0" w:lastRowFirstColumn="0" w:lastRowLastColumn="0"/>
-            </w:pPr>
-            <w:r>
-              <w:t>Ram Raja</w:t>
-            </w:r>
-          </w:p>
-        </w:tc>
-        <w:tc>
-          <w:tcPr>
-            <w:tcW w:w="992" w:type="dxa"/>
-          </w:tcPr>
-          <w:p>
-            <w:pPr>
-              <w:cnfStyle w:val="000000000000" w:firstRow="0" w:lastRow="0" w:firstColumn="0" w:lastColumn="0" w:oddVBand="0" w:evenVBand="0" w:oddHBand="0" w:evenHBand="0" w:firstRowFirstColumn="0" w:firstRowLastColumn="0" w:lastRowFirstColumn="0" w:lastRowLastColumn="0"/>
-            </w:pPr>
-          </w:p>
-        </w:tc>
-        <w:tc>
-          <w:tcPr>
-            <w:tcW w:w="1701" w:type="dxa"/>
-          </w:tcPr>
-          <w:p>
-            <w:pPr>
-              <w:cnfStyle w:val="000000000000" w:firstRow="0" w:lastRow="0" w:firstColumn="0" w:lastColumn="0" w:oddVBand="0" w:evenVBand="0" w:oddHBand="0" w:evenHBand="0" w:firstRowFirstColumn="0" w:firstRowLastColumn="0" w:lastRowFirstColumn="0" w:lastRowLastColumn="0"/>
-            </w:pPr>
-            <w:r>
-              <w:t xml:space="preserve"> </w:t>
-            </w:r>
-          </w:p>
-        </w:tc>
-        <w:tc>
-          <w:tcPr>
-            <w:tcW w:w="2551" w:type="dxa"/>
-          </w:tcPr>
-          <w:p>
-            <w:pPr>
-              <w:cnfStyle w:val="000000000000" w:firstRow="0" w:lastRow="0" w:firstColumn="0" w:lastColumn="0" w:oddVBand="0" w:evenVBand="0" w:oddHBand="0" w:evenHBand="0" w:firstRowFirstColumn="0" w:firstRowLastColumn="0" w:lastRowFirstColumn="0" w:lastRowLastColumn="0"/>
-            </w:pPr>
-            <w:r>
-              <w:t xml:space="preserve"> </w:t>
-            </w:r>
-          </w:p>
-        </w:tc>
       </w:tr>
       <w:tr>
         <w:tc>
@@ -15185,7 +15220,11 @@
               <w:cnfStyle w:val="000000000000" w:firstRow="0" w:lastRow="0" w:firstColumn="0" w:lastColumn="0" w:oddVBand="0" w:evenVBand="0" w:oddHBand="0" w:evenHBand="0" w:firstRowFirstColumn="0" w:firstRowLastColumn="0" w:lastRowFirstColumn="0" w:lastRowLastColumn="0"/>
             </w:pPr>
             <w:r>
-              <w:t>emailMessage() method returns itself, not the value stored in the variable “emailMessage”. The method should be performing as a getter for the variable “emailMessage”.</w:t>
+              <w:t xml:space="preserve">emailMessage() method returns itself, not the value stored in the variable “emailMessage”. The method should be performing as a </w:t>
+            </w:r>
+            <w:r>
+              <w:lastRenderedPageBreak/>
+              <w:t>getter for the variable “emailMessage”.</w:t>
             </w:r>
           </w:p>
         </w:tc>
@@ -15198,6 +15237,7 @@
               <w:cnfStyle w:val="000000000000" w:firstRow="0" w:lastRow="0" w:firstColumn="0" w:lastColumn="0" w:oddVBand="0" w:evenVBand="0" w:oddHBand="0" w:evenHBand="0" w:firstRowFirstColumn="0" w:firstRowLastColumn="0" w:lastRowFirstColumn="0" w:lastRowLastColumn="0"/>
             </w:pPr>
             <w:r>
+              <w:lastRenderedPageBreak/>
               <w:t>Line 35</w:t>
             </w:r>
           </w:p>
@@ -15227,6 +15267,9 @@
             </w:r>
             <w:r>
               <w:br/>
+            </w:r>
+            <w:r>
+              <w:lastRenderedPageBreak/>
               <w:t>111</w:t>
             </w:r>
             <w:r>
@@ -15252,6 +15295,7 @@
               <w:cnfStyle w:val="000000000000" w:firstRow="0" w:lastRow="0" w:firstColumn="0" w:lastColumn="0" w:oddVBand="0" w:evenVBand="0" w:oddHBand="0" w:evenHBand="0" w:firstRowFirstColumn="0" w:firstRowLastColumn="0" w:lastRowFirstColumn="0" w:lastRowLastColumn="0"/>
             </w:pPr>
             <w:r>
+              <w:lastRenderedPageBreak/>
               <w:t>CHGE001</w:t>
             </w:r>
           </w:p>
@@ -15265,7 +15309,11 @@
               <w:cnfStyle w:val="000000000000" w:firstRow="0" w:lastRow="0" w:firstColumn="0" w:lastColumn="0" w:oddVBand="0" w:evenVBand="0" w:oddHBand="0" w:evenHBand="0" w:firstRowFirstColumn="0" w:firstRowLastColumn="0" w:lastRowFirstColumn="0" w:lastRowLastColumn="0"/>
             </w:pPr>
             <w:r>
-              <w:t>Change return statement to the variable “emailMessage”, instead of the method “emailMessage()”.</w:t>
+              <w:t xml:space="preserve">Change return statement to the variable “emailMessage”, </w:t>
+            </w:r>
+            <w:r>
+              <w:lastRenderedPageBreak/>
+              <w:t>instead of the method “emailMessage()”.</w:t>
             </w:r>
           </w:p>
         </w:tc>
@@ -15278,6 +15326,7 @@
               <w:cnfStyle w:val="000000000000" w:firstRow="0" w:lastRow="0" w:firstColumn="0" w:lastColumn="0" w:oddVBand="0" w:evenVBand="0" w:oddHBand="0" w:evenHBand="0" w:firstRowFirstColumn="0" w:firstRowLastColumn="0" w:lastRowFirstColumn="0" w:lastRowLastColumn="0"/>
             </w:pPr>
             <w:r>
+              <w:lastRenderedPageBreak/>
               <w:t>High</w:t>
             </w:r>
           </w:p>
@@ -15364,7 +15413,11 @@
               <w:cnfStyle w:val="000000000000" w:firstRow="0" w:lastRow="0" w:firstColumn="0" w:lastColumn="0" w:oddVBand="0" w:evenVBand="0" w:oddHBand="0" w:evenHBand="0" w:firstRowFirstColumn="0" w:firstRowLastColumn="0" w:lastRowFirstColumn="0" w:lastRowLastColumn="0"/>
             </w:pPr>
             <w:r>
-              <w:t xml:space="preserve">Both main and default constructors within the CompanyEmail class. </w:t>
+              <w:t xml:space="preserve">Both main and default constructors within the </w:t>
+            </w:r>
+            <w:r>
+              <w:lastRenderedPageBreak/>
+              <w:t xml:space="preserve">CompanyEmail class. </w:t>
             </w:r>
           </w:p>
         </w:tc>
@@ -15377,10 +15430,14 @@
               <w:cnfStyle w:val="000000000000" w:firstRow="0" w:lastRow="0" w:firstColumn="0" w:lastColumn="0" w:oddVBand="0" w:evenVBand="0" w:oddHBand="0" w:evenHBand="0" w:firstRowFirstColumn="0" w:firstRowLastColumn="0" w:lastRowFirstColumn="0" w:lastRowLastColumn="0"/>
             </w:pPr>
             <w:r>
+              <w:lastRenderedPageBreak/>
               <w:t>Found whilst performing tests on default constructor – Ram Raja</w:t>
             </w:r>
             <w:r>
               <w:br/>
+            </w:r>
+            <w:r>
+              <w:lastRenderedPageBreak/>
               <w:t>Found this when performing tests 119-120 -Aidan Reed</w:t>
             </w:r>
             <w:r>
@@ -20092,7 +20149,7 @@
 </file>
 
 <file path=customXml/itemProps1.xml><?xml version="1.0" encoding="utf-8"?>
-<ds:datastoreItem xmlns:ds="http://schemas.openxmlformats.org/officeDocument/2006/customXml" ds:itemID="{E09034B3-6063-5240-AB1F-5A1D3B9C3D6F}">
+<ds:datastoreItem xmlns:ds="http://schemas.openxmlformats.org/officeDocument/2006/customXml" ds:itemID="{CF824C77-FCB4-314D-8485-990AC60CF087}">
   <ds:schemaRefs>
     <ds:schemaRef ds:uri="http://schemas.openxmlformats.org/officeDocument/2006/bibliography"/>
   </ds:schemaRefs>

</xml_diff>

<commit_message>
Update following changeid CHG003 to the documentation for the tests
</commit_message>
<xml_diff>
--- a/CompanyEmail Aidan.docx
+++ b/CompanyEmail Aidan.docx
@@ -13392,7 +13392,8 @@
         <w:tc>
           <w:tcPr>
             <w:tcW w:w="704" w:type="dxa"/>
-            <w:shd w:val="clear" w:color="auto" w:fill="FFD5D1"/>
+            <w:vMerge w:val="restart"/>
+            <w:shd w:val="clear" w:color="auto" w:fill="EFFFE9"/>
           </w:tcPr>
           <w:p>
             <w:pPr>
@@ -13415,6 +13416,7 @@
         <w:tc>
           <w:tcPr>
             <w:tcW w:w="1418" w:type="dxa"/>
+            <w:vMerge w:val="restart"/>
           </w:tcPr>
           <w:p>
             <w:pPr>
@@ -13431,39 +13433,7 @@
                 <w:sz w:val="20"/>
                 <w:szCs w:val="20"/>
               </w:rPr>
-              <w:t xml:space="preserve">Check </w:t>
-            </w:r>
-            <w:r>
-              <w:rPr>
-                <w:bCs/>
-                <w:sz w:val="20"/>
-                <w:szCs w:val="20"/>
-              </w:rPr>
-              <w:t>validity</w:t>
-            </w:r>
-            <w:r>
-              <w:rPr>
-                <w:bCs/>
-                <w:sz w:val="20"/>
-                <w:szCs w:val="20"/>
-              </w:rPr>
-              <w:t xml:space="preserve"> of</w:t>
-            </w:r>
-            <w:r>
-              <w:rPr>
-                <w:bCs/>
-                <w:sz w:val="20"/>
-                <w:szCs w:val="20"/>
-              </w:rPr>
-              <w:t xml:space="preserve"> Full email in set</w:t>
-            </w:r>
-            <w:r>
-              <w:rPr>
-                <w:bCs/>
-                <w:sz w:val="20"/>
-                <w:szCs w:val="20"/>
-              </w:rPr>
-              <w:t>From</w:t>
+              <w:t>Check validity of Full email in setFrom</w:t>
             </w:r>
             <w:r>
               <w:rPr>
@@ -13487,6 +13457,7 @@
         <w:tc>
           <w:tcPr>
             <w:tcW w:w="2693" w:type="dxa"/>
+            <w:vMerge w:val="restart"/>
           </w:tcPr>
           <w:p>
             <w:pPr>
@@ -13509,6 +13480,7 @@
         <w:tc>
           <w:tcPr>
             <w:tcW w:w="1276" w:type="dxa"/>
+            <w:vMerge w:val="restart"/>
           </w:tcPr>
           <w:p>
             <w:pPr>
@@ -13531,6 +13503,7 @@
         <w:tc>
           <w:tcPr>
             <w:tcW w:w="1134" w:type="dxa"/>
+            <w:vMerge w:val="restart"/>
           </w:tcPr>
           <w:p>
             <w:pPr>
@@ -13553,6 +13526,7 @@
         <w:tc>
           <w:tcPr>
             <w:tcW w:w="1842" w:type="dxa"/>
+            <w:vMerge w:val="restart"/>
           </w:tcPr>
           <w:p>
             <w:pPr>
@@ -13603,6 +13577,7 @@
         <w:tc>
           <w:tcPr>
             <w:tcW w:w="1701" w:type="dxa"/>
+            <w:vMerge w:val="restart"/>
           </w:tcPr>
           <w:p>
             <w:pPr>
@@ -13675,30 +13650,23 @@
         <w:tc>
           <w:tcPr>
             <w:tcW w:w="1418" w:type="dxa"/>
-          </w:tcPr>
-          <w:p>
-            <w:pPr>
-              <w:rPr>
-                <w:bCs/>
-                <w:sz w:val="20"/>
-                <w:szCs w:val="20"/>
-              </w:rPr>
-            </w:pPr>
-            <w:r>
-              <w:rPr>
-                <w:bCs/>
-                <w:sz w:val="20"/>
-                <w:szCs w:val="20"/>
-              </w:rPr>
-              <w:t xml:space="preserve">Null when calling </w:t>
-            </w:r>
-            <w:r>
-              <w:rPr>
-                <w:bCs/>
-                <w:sz w:val="20"/>
-                <w:szCs w:val="20"/>
-              </w:rPr>
-              <w:t>fromAddress</w:t>
+            <w:vMerge w:val="restart"/>
+          </w:tcPr>
+          <w:p>
+            <w:pPr>
+              <w:rPr>
+                <w:bCs/>
+                <w:sz w:val="20"/>
+                <w:szCs w:val="20"/>
+              </w:rPr>
+            </w:pPr>
+            <w:r>
+              <w:rPr>
+                <w:bCs/>
+                <w:sz w:val="20"/>
+                <w:szCs w:val="20"/>
+              </w:rPr>
+              <w:t>Null when calling fromAddress</w:t>
             </w:r>
           </w:p>
         </w:tc>
@@ -13845,29 +13813,288 @@
         <w:tc>
           <w:tcPr>
             <w:tcW w:w="704" w:type="dxa"/>
-            <w:shd w:val="clear" w:color="auto" w:fill="FFD5D1"/>
-          </w:tcPr>
-          <w:p>
-            <w:pPr>
-              <w:rPr>
-                <w:bCs/>
-                <w:sz w:val="20"/>
-                <w:szCs w:val="20"/>
-              </w:rPr>
-            </w:pPr>
-            <w:r>
-              <w:rPr>
-                <w:bCs/>
-                <w:sz w:val="20"/>
-                <w:szCs w:val="20"/>
-              </w:rPr>
-              <w:t>133</w:t>
-            </w:r>
+            <w:vMerge/>
+            <w:shd w:val="clear" w:color="auto" w:fill="EFFFE9"/>
+          </w:tcPr>
+          <w:p>
+            <w:pPr>
+              <w:rPr>
+                <w:bCs/>
+                <w:sz w:val="20"/>
+                <w:szCs w:val="20"/>
+              </w:rPr>
+            </w:pPr>
           </w:p>
         </w:tc>
         <w:tc>
           <w:tcPr>
             <w:tcW w:w="1418" w:type="dxa"/>
+            <w:vMerge/>
+          </w:tcPr>
+          <w:p>
+            <w:pPr>
+              <w:rPr>
+                <w:bCs/>
+                <w:sz w:val="20"/>
+                <w:szCs w:val="20"/>
+              </w:rPr>
+            </w:pPr>
+          </w:p>
+        </w:tc>
+        <w:tc>
+          <w:tcPr>
+            <w:tcW w:w="2693" w:type="dxa"/>
+            <w:vMerge/>
+          </w:tcPr>
+          <w:p>
+            <w:pPr>
+              <w:rPr>
+                <w:bCs/>
+                <w:sz w:val="20"/>
+                <w:szCs w:val="20"/>
+              </w:rPr>
+            </w:pPr>
+          </w:p>
+        </w:tc>
+        <w:tc>
+          <w:tcPr>
+            <w:tcW w:w="1276" w:type="dxa"/>
+            <w:vMerge/>
+          </w:tcPr>
+          <w:p>
+            <w:pPr>
+              <w:rPr>
+                <w:bCs/>
+                <w:sz w:val="20"/>
+                <w:szCs w:val="20"/>
+              </w:rPr>
+            </w:pPr>
+          </w:p>
+        </w:tc>
+        <w:tc>
+          <w:tcPr>
+            <w:tcW w:w="1134" w:type="dxa"/>
+            <w:vMerge/>
+          </w:tcPr>
+          <w:p>
+            <w:pPr>
+              <w:rPr>
+                <w:bCs/>
+                <w:sz w:val="20"/>
+                <w:szCs w:val="20"/>
+              </w:rPr>
+            </w:pPr>
+          </w:p>
+        </w:tc>
+        <w:tc>
+          <w:tcPr>
+            <w:tcW w:w="1842" w:type="dxa"/>
+            <w:vMerge/>
+          </w:tcPr>
+          <w:p>
+            <w:pPr>
+              <w:rPr>
+                <w:bCs/>
+                <w:sz w:val="20"/>
+                <w:szCs w:val="20"/>
+              </w:rPr>
+            </w:pPr>
+          </w:p>
+        </w:tc>
+        <w:tc>
+          <w:tcPr>
+            <w:tcW w:w="1701" w:type="dxa"/>
+            <w:vMerge/>
+          </w:tcPr>
+          <w:p>
+            <w:pPr>
+              <w:rPr>
+                <w:b/>
+                <w:bCs/>
+                <w:sz w:val="20"/>
+                <w:szCs w:val="20"/>
+              </w:rPr>
+            </w:pPr>
+          </w:p>
+        </w:tc>
+        <w:tc>
+          <w:tcPr>
+            <w:tcW w:w="1418" w:type="dxa"/>
+            <w:vMerge/>
+          </w:tcPr>
+          <w:p>
+            <w:pPr>
+              <w:rPr>
+                <w:bCs/>
+                <w:sz w:val="20"/>
+                <w:szCs w:val="20"/>
+              </w:rPr>
+            </w:pPr>
+          </w:p>
+        </w:tc>
+        <w:tc>
+          <w:tcPr>
+            <w:tcW w:w="1417" w:type="dxa"/>
+            <w:shd w:val="clear" w:color="auto" w:fill="EFFFE9"/>
+          </w:tcPr>
+          <w:p>
+            <w:pPr>
+              <w:rPr>
+                <w:b/>
+                <w:bCs/>
+                <w:sz w:val="20"/>
+                <w:szCs w:val="20"/>
+              </w:rPr>
+            </w:pPr>
+            <w:r>
+              <w:rPr>
+                <w:b/>
+                <w:bCs/>
+                <w:sz w:val="20"/>
+                <w:szCs w:val="20"/>
+              </w:rPr>
+              <w:t>Null</w:t>
+            </w:r>
+          </w:p>
+        </w:tc>
+        <w:tc>
+          <w:tcPr>
+            <w:tcW w:w="851" w:type="dxa"/>
+            <w:shd w:val="clear" w:color="auto" w:fill="EFFFE9"/>
+          </w:tcPr>
+          <w:p>
+            <w:pPr>
+              <w:rPr>
+                <w:bCs/>
+                <w:sz w:val="20"/>
+                <w:szCs w:val="20"/>
+              </w:rPr>
+            </w:pPr>
+            <w:r>
+              <w:rPr>
+                <w:bCs/>
+                <w:sz w:val="20"/>
+                <w:szCs w:val="20"/>
+              </w:rPr>
+              <w:t>PASS</w:t>
+            </w:r>
+          </w:p>
+        </w:tc>
+        <w:tc>
+          <w:tcPr>
+            <w:tcW w:w="1276" w:type="dxa"/>
+            <w:shd w:val="clear" w:color="auto" w:fill="EFFFE9"/>
+          </w:tcPr>
+          <w:p>
+            <w:pPr>
+              <w:rPr>
+                <w:bCs/>
+                <w:sz w:val="20"/>
+                <w:szCs w:val="20"/>
+              </w:rPr>
+            </w:pPr>
+            <w:r>
+              <w:rPr>
+                <w:bCs/>
+                <w:sz w:val="20"/>
+                <w:szCs w:val="20"/>
+              </w:rPr>
+              <w:t>27/04/2018</w:t>
+            </w:r>
+          </w:p>
+        </w:tc>
+        <w:tc>
+          <w:tcPr>
+            <w:tcW w:w="1275" w:type="dxa"/>
+            <w:shd w:val="clear" w:color="auto" w:fill="EFFFE9"/>
+          </w:tcPr>
+          <w:p>
+            <w:pPr>
+              <w:rPr>
+                <w:bCs/>
+                <w:sz w:val="20"/>
+                <w:szCs w:val="20"/>
+              </w:rPr>
+            </w:pPr>
+            <w:r>
+              <w:rPr>
+                <w:bCs/>
+                <w:sz w:val="20"/>
+                <w:szCs w:val="20"/>
+              </w:rPr>
+              <w:t>Aidan Reed</w:t>
+            </w:r>
+          </w:p>
+        </w:tc>
+        <w:tc>
+          <w:tcPr>
+            <w:tcW w:w="4111" w:type="dxa"/>
+            <w:shd w:val="clear" w:color="auto" w:fill="EFFFE9"/>
+          </w:tcPr>
+          <w:p>
+            <w:pPr>
+              <w:rPr>
+                <w:bCs/>
+                <w:sz w:val="20"/>
+                <w:szCs w:val="20"/>
+              </w:rPr>
+            </w:pPr>
+            <w:r>
+              <w:rPr>
+                <w:sz w:val="20"/>
+                <w:szCs w:val="20"/>
+              </w:rPr>
+              <w:t>Test passed after change to code w</w:t>
+            </w:r>
+            <w:r>
+              <w:rPr>
+                <w:sz w:val="20"/>
+                <w:szCs w:val="20"/>
+              </w:rPr>
+              <w:t>ith ChangeID CHG003</w:t>
+            </w:r>
+          </w:p>
+        </w:tc>
+      </w:tr>
+      <w:tr>
+        <w:tc>
+          <w:tcPr>
+            <w:tcW w:w="704" w:type="dxa"/>
+            <w:vMerge w:val="restart"/>
+            <w:shd w:val="clear" w:color="auto" w:fill="EFFFE9"/>
+          </w:tcPr>
+          <w:p>
+            <w:pPr>
+              <w:rPr>
+                <w:bCs/>
+                <w:sz w:val="20"/>
+                <w:szCs w:val="20"/>
+              </w:rPr>
+            </w:pPr>
+            <w:r>
+              <w:rPr>
+                <w:bCs/>
+                <w:sz w:val="20"/>
+                <w:szCs w:val="20"/>
+              </w:rPr>
+              <w:t>13</w:t>
+            </w:r>
+            <w:bookmarkStart w:id="3" w:name="_GoBack"/>
+            <w:bookmarkEnd w:id="3"/>
+            <w:r>
+              <w:rPr>
+                <w:bCs/>
+                <w:sz w:val="20"/>
+                <w:szCs w:val="20"/>
+              </w:rPr>
+              <w:t>3</w:t>
+            </w:r>
+          </w:p>
+        </w:tc>
+        <w:tc>
+          <w:tcPr>
+            <w:tcW w:w="1418" w:type="dxa"/>
+            <w:vMerge w:val="restart"/>
           </w:tcPr>
           <w:p>
             <w:pPr>
@@ -13924,6 +14151,7 @@
         <w:tc>
           <w:tcPr>
             <w:tcW w:w="2693" w:type="dxa"/>
+            <w:vMerge w:val="restart"/>
           </w:tcPr>
           <w:p>
             <w:pPr>
@@ -13946,6 +14174,7 @@
         <w:tc>
           <w:tcPr>
             <w:tcW w:w="1276" w:type="dxa"/>
+            <w:vMerge w:val="restart"/>
           </w:tcPr>
           <w:p>
             <w:pPr>
@@ -13968,6 +14197,7 @@
         <w:tc>
           <w:tcPr>
             <w:tcW w:w="1134" w:type="dxa"/>
+            <w:vMerge w:val="restart"/>
           </w:tcPr>
           <w:p>
             <w:pPr>
@@ -13990,6 +14220,7 @@
         <w:tc>
           <w:tcPr>
             <w:tcW w:w="1842" w:type="dxa"/>
+            <w:vMerge w:val="restart"/>
           </w:tcPr>
           <w:p>
             <w:pPr>
@@ -14040,6 +14271,7 @@
         <w:tc>
           <w:tcPr>
             <w:tcW w:w="1701" w:type="dxa"/>
+            <w:vMerge w:val="restart"/>
           </w:tcPr>
           <w:p>
             <w:pPr>
@@ -14112,6 +14344,7 @@
         <w:tc>
           <w:tcPr>
             <w:tcW w:w="1418" w:type="dxa"/>
+            <w:vMerge w:val="restart"/>
           </w:tcPr>
           <w:p>
             <w:pPr>
@@ -14267,11 +14500,335 @@
                 <w:szCs w:val="20"/>
               </w:rPr>
             </w:pPr>
+          </w:p>
+        </w:tc>
+      </w:tr>
+      <w:tr>
+        <w:tc>
+          <w:tcPr>
+            <w:tcW w:w="704" w:type="dxa"/>
+            <w:vMerge/>
+            <w:shd w:val="clear" w:color="auto" w:fill="EFFFE9"/>
+          </w:tcPr>
+          <w:p>
+            <w:pPr>
+              <w:rPr>
+                <w:bCs/>
+                <w:sz w:val="20"/>
+                <w:szCs w:val="20"/>
+              </w:rPr>
+            </w:pPr>
+          </w:p>
+        </w:tc>
+        <w:tc>
+          <w:tcPr>
+            <w:tcW w:w="1418" w:type="dxa"/>
+            <w:vMerge/>
+          </w:tcPr>
+          <w:p>
+            <w:pPr>
+              <w:rPr>
+                <w:bCs/>
+                <w:sz w:val="20"/>
+                <w:szCs w:val="20"/>
+              </w:rPr>
+            </w:pPr>
+          </w:p>
+        </w:tc>
+        <w:tc>
+          <w:tcPr>
+            <w:tcW w:w="2693" w:type="dxa"/>
+            <w:vMerge/>
+          </w:tcPr>
+          <w:p>
+            <w:pPr>
+              <w:rPr>
+                <w:bCs/>
+                <w:sz w:val="20"/>
+                <w:szCs w:val="20"/>
+              </w:rPr>
+            </w:pPr>
+          </w:p>
+        </w:tc>
+        <w:tc>
+          <w:tcPr>
+            <w:tcW w:w="1276" w:type="dxa"/>
+            <w:vMerge/>
+          </w:tcPr>
+          <w:p>
+            <w:pPr>
+              <w:rPr>
+                <w:bCs/>
+                <w:sz w:val="20"/>
+                <w:szCs w:val="20"/>
+              </w:rPr>
+            </w:pPr>
+          </w:p>
+        </w:tc>
+        <w:tc>
+          <w:tcPr>
+            <w:tcW w:w="1134" w:type="dxa"/>
+            <w:vMerge/>
+          </w:tcPr>
+          <w:p>
+            <w:pPr>
+              <w:rPr>
+                <w:bCs/>
+                <w:sz w:val="20"/>
+                <w:szCs w:val="20"/>
+              </w:rPr>
+            </w:pPr>
+          </w:p>
+        </w:tc>
+        <w:tc>
+          <w:tcPr>
+            <w:tcW w:w="1842" w:type="dxa"/>
+            <w:vMerge/>
+          </w:tcPr>
+          <w:p>
+            <w:pPr>
+              <w:rPr>
+                <w:bCs/>
+                <w:sz w:val="20"/>
+                <w:szCs w:val="20"/>
+              </w:rPr>
+            </w:pPr>
+          </w:p>
+        </w:tc>
+        <w:tc>
+          <w:tcPr>
+            <w:tcW w:w="1701" w:type="dxa"/>
+            <w:vMerge/>
+          </w:tcPr>
+          <w:p>
+            <w:pPr>
+              <w:rPr>
+                <w:b/>
+                <w:bCs/>
+                <w:sz w:val="20"/>
+                <w:szCs w:val="20"/>
+              </w:rPr>
+            </w:pPr>
+          </w:p>
+        </w:tc>
+        <w:tc>
+          <w:tcPr>
+            <w:tcW w:w="1418" w:type="dxa"/>
+            <w:vMerge/>
+          </w:tcPr>
+          <w:p>
+            <w:pPr>
+              <w:rPr>
+                <w:bCs/>
+                <w:sz w:val="20"/>
+                <w:szCs w:val="20"/>
+              </w:rPr>
+            </w:pPr>
+          </w:p>
+        </w:tc>
+        <w:tc>
+          <w:tcPr>
+            <w:tcW w:w="1417" w:type="dxa"/>
+            <w:shd w:val="clear" w:color="auto" w:fill="EFFFE9"/>
+          </w:tcPr>
+          <w:p>
+            <w:pPr>
+              <w:rPr>
+                <w:b/>
+                <w:bCs/>
+                <w:sz w:val="20"/>
+                <w:szCs w:val="20"/>
+              </w:rPr>
+            </w:pPr>
+            <w:r>
+              <w:rPr>
+                <w:b/>
+                <w:bCs/>
+                <w:sz w:val="20"/>
+                <w:szCs w:val="20"/>
+              </w:rPr>
+              <w:t>Null</w:t>
+            </w:r>
+          </w:p>
+        </w:tc>
+        <w:tc>
+          <w:tcPr>
+            <w:tcW w:w="851" w:type="dxa"/>
+            <w:shd w:val="clear" w:color="auto" w:fill="EFFFE9"/>
+          </w:tcPr>
+          <w:p>
+            <w:pPr>
+              <w:rPr>
+                <w:bCs/>
+                <w:sz w:val="20"/>
+                <w:szCs w:val="20"/>
+              </w:rPr>
+            </w:pPr>
+            <w:r>
+              <w:rPr>
+                <w:bCs/>
+                <w:sz w:val="20"/>
+                <w:szCs w:val="20"/>
+              </w:rPr>
+              <w:t>PASS</w:t>
+            </w:r>
+          </w:p>
+        </w:tc>
+        <w:tc>
+          <w:tcPr>
+            <w:tcW w:w="1276" w:type="dxa"/>
+            <w:shd w:val="clear" w:color="auto" w:fill="EFFFE9"/>
+          </w:tcPr>
+          <w:p>
+            <w:pPr>
+              <w:rPr>
+                <w:bCs/>
+                <w:sz w:val="20"/>
+                <w:szCs w:val="20"/>
+              </w:rPr>
+            </w:pPr>
+            <w:r>
+              <w:rPr>
+                <w:bCs/>
+                <w:sz w:val="20"/>
+                <w:szCs w:val="20"/>
+              </w:rPr>
+              <w:t>27/04/2018</w:t>
+            </w:r>
+          </w:p>
+        </w:tc>
+        <w:tc>
+          <w:tcPr>
+            <w:tcW w:w="1275" w:type="dxa"/>
+            <w:shd w:val="clear" w:color="auto" w:fill="EFFFE9"/>
+          </w:tcPr>
+          <w:p>
+            <w:pPr>
+              <w:rPr>
+                <w:bCs/>
+                <w:sz w:val="20"/>
+                <w:szCs w:val="20"/>
+              </w:rPr>
+            </w:pPr>
+            <w:r>
+              <w:rPr>
+                <w:bCs/>
+                <w:sz w:val="20"/>
+                <w:szCs w:val="20"/>
+              </w:rPr>
+              <w:t>Aidan Reed</w:t>
+            </w:r>
+          </w:p>
+        </w:tc>
+        <w:tc>
+          <w:tcPr>
+            <w:tcW w:w="4111" w:type="dxa"/>
+            <w:shd w:val="clear" w:color="auto" w:fill="EFFFE9"/>
+          </w:tcPr>
+          <w:p>
+            <w:pPr>
+              <w:rPr>
+                <w:bCs/>
+                <w:sz w:val="20"/>
+                <w:szCs w:val="20"/>
+              </w:rPr>
+            </w:pPr>
+            <w:r>
+              <w:rPr>
+                <w:sz w:val="20"/>
+                <w:szCs w:val="20"/>
+              </w:rPr>
+              <w:t>Test passed after change to code with ChangeID CHG003</w:t>
+            </w:r>
           </w:p>
         </w:tc>
       </w:tr>
     </w:tbl>
     <w:p/>
+    <w:p>
+      <w:pPr>
+        <w:rPr>
+          <w:bCs/>
+        </w:rPr>
+      </w:pPr>
+    </w:p>
+    <w:p>
+      <w:pPr>
+        <w:rPr>
+          <w:bCs/>
+        </w:rPr>
+      </w:pPr>
+    </w:p>
+    <w:p>
+      <w:pPr>
+        <w:rPr>
+          <w:bCs/>
+        </w:rPr>
+      </w:pPr>
+    </w:p>
+    <w:p>
+      <w:pPr>
+        <w:rPr>
+          <w:bCs/>
+        </w:rPr>
+      </w:pPr>
+    </w:p>
+    <w:p>
+      <w:pPr>
+        <w:rPr>
+          <w:bCs/>
+        </w:rPr>
+      </w:pPr>
+    </w:p>
+    <w:p>
+      <w:pPr>
+        <w:rPr>
+          <w:bCs/>
+        </w:rPr>
+      </w:pPr>
+    </w:p>
+    <w:p>
+      <w:pPr>
+        <w:rPr>
+          <w:bCs/>
+        </w:rPr>
+      </w:pPr>
+    </w:p>
+    <w:p>
+      <w:pPr>
+        <w:rPr>
+          <w:bCs/>
+        </w:rPr>
+      </w:pPr>
+    </w:p>
+    <w:p>
+      <w:pPr>
+        <w:rPr>
+          <w:bCs/>
+        </w:rPr>
+      </w:pPr>
+    </w:p>
+    <w:p>
+      <w:pPr>
+        <w:rPr>
+          <w:bCs/>
+        </w:rPr>
+      </w:pPr>
+    </w:p>
+    <w:p>
+      <w:pPr>
+        <w:rPr>
+          <w:bCs/>
+        </w:rPr>
+      </w:pPr>
+    </w:p>
+    <w:p>
+      <w:pPr>
+        <w:rPr>
+          <w:bCs/>
+        </w:rPr>
+      </w:pPr>
+    </w:p>
     <w:p>
       <w:pPr>
         <w:rPr>
@@ -14660,7 +15217,14 @@
           <w:tcPr>
             <w:tcW w:w="1261" w:type="dxa"/>
           </w:tcPr>
-          <w:p/>
+          <w:p>
+            <w:r>
+              <w:t>Edd</w:t>
+            </w:r>
+            <w:r>
+              <w:t>9154</w:t>
+            </w:r>
+          </w:p>
         </w:tc>
         <w:tc>
           <w:tcPr>
@@ -14681,11 +15245,7 @@
               <w:t>SetTo and From methods check for @ in address but not position. Include regular expression to validate combinations of addresses</w:t>
             </w:r>
             <w:r>
-              <w:t xml:space="preserve">. To do so I have added a new </w:t>
-            </w:r>
-            <w:r>
-              <w:lastRenderedPageBreak/>
-              <w:t>function called Email Parser which takes an address as input and returns true or false depending on whether it is valid or not</w:t>
+              <w:t>. To do so I have added a new function called Email Parser which takes an address as input and returns true or false depending on whether it is valid or not</w:t>
             </w:r>
             <w:r>
               <w:t>. I have updated setTO and setFom methods to use the boolean result of email parser in the if statement</w:t>
@@ -14698,7 +15258,6 @@
           </w:tcPr>
           <w:p>
             <w:r>
-              <w:lastRenderedPageBreak/>
               <w:t>CompanyEmail</w:t>
             </w:r>
           </w:p>
@@ -14796,6 +15355,7 @@
           </w:tcPr>
           <w:p>
             <w:r>
+              <w:lastRenderedPageBreak/>
               <w:t>Problem ID</w:t>
             </w:r>
           </w:p>
@@ -15194,8 +15754,6 @@
             <w:r>
               <w:t>Added new method email parser to validate emails using regular expressions</w:t>
             </w:r>
-            <w:bookmarkStart w:id="3" w:name="_GoBack"/>
-            <w:bookmarkEnd w:id="3"/>
           </w:p>
         </w:tc>
       </w:tr>
@@ -15220,11 +15778,7 @@
               <w:cnfStyle w:val="000000000000" w:firstRow="0" w:lastRow="0" w:firstColumn="0" w:lastColumn="0" w:oddVBand="0" w:evenVBand="0" w:oddHBand="0" w:evenHBand="0" w:firstRowFirstColumn="0" w:firstRowLastColumn="0" w:lastRowFirstColumn="0" w:lastRowLastColumn="0"/>
             </w:pPr>
             <w:r>
-              <w:t xml:space="preserve">emailMessage() method returns itself, not the value stored in the variable “emailMessage”. The method should be performing as a </w:t>
-            </w:r>
-            <w:r>
-              <w:lastRenderedPageBreak/>
-              <w:t>getter for the variable “emailMessage”.</w:t>
+              <w:t>emailMessage() method returns itself, not the value stored in the variable “emailMessage”. The method should be performing as a getter for the variable “emailMessage”.</w:t>
             </w:r>
           </w:p>
         </w:tc>
@@ -15237,7 +15791,6 @@
               <w:cnfStyle w:val="000000000000" w:firstRow="0" w:lastRow="0" w:firstColumn="0" w:lastColumn="0" w:oddVBand="0" w:evenVBand="0" w:oddHBand="0" w:evenHBand="0" w:firstRowFirstColumn="0" w:firstRowLastColumn="0" w:lastRowFirstColumn="0" w:lastRowLastColumn="0"/>
             </w:pPr>
             <w:r>
-              <w:lastRenderedPageBreak/>
               <w:t>Line 35</w:t>
             </w:r>
           </w:p>
@@ -15267,9 +15820,6 @@
             </w:r>
             <w:r>
               <w:br/>
-            </w:r>
-            <w:r>
-              <w:lastRenderedPageBreak/>
               <w:t>111</w:t>
             </w:r>
             <w:r>
@@ -15295,7 +15845,6 @@
               <w:cnfStyle w:val="000000000000" w:firstRow="0" w:lastRow="0" w:firstColumn="0" w:lastColumn="0" w:oddVBand="0" w:evenVBand="0" w:oddHBand="0" w:evenHBand="0" w:firstRowFirstColumn="0" w:firstRowLastColumn="0" w:lastRowFirstColumn="0" w:lastRowLastColumn="0"/>
             </w:pPr>
             <w:r>
-              <w:lastRenderedPageBreak/>
               <w:t>CHGE001</w:t>
             </w:r>
           </w:p>
@@ -15309,11 +15858,7 @@
               <w:cnfStyle w:val="000000000000" w:firstRow="0" w:lastRow="0" w:firstColumn="0" w:lastColumn="0" w:oddVBand="0" w:evenVBand="0" w:oddHBand="0" w:evenHBand="0" w:firstRowFirstColumn="0" w:firstRowLastColumn="0" w:lastRowFirstColumn="0" w:lastRowLastColumn="0"/>
             </w:pPr>
             <w:r>
-              <w:t xml:space="preserve">Change return statement to the variable “emailMessage”, </w:t>
-            </w:r>
-            <w:r>
-              <w:lastRenderedPageBreak/>
-              <w:t>instead of the method “emailMessage()”.</w:t>
+              <w:t>Change return statement to the variable “emailMessage”, instead of the method “emailMessage()”.</w:t>
             </w:r>
           </w:p>
         </w:tc>
@@ -15326,7 +15871,6 @@
               <w:cnfStyle w:val="000000000000" w:firstRow="0" w:lastRow="0" w:firstColumn="0" w:lastColumn="0" w:oddVBand="0" w:evenVBand="0" w:oddHBand="0" w:evenHBand="0" w:firstRowFirstColumn="0" w:firstRowLastColumn="0" w:lastRowFirstColumn="0" w:lastRowLastColumn="0"/>
             </w:pPr>
             <w:r>
-              <w:lastRenderedPageBreak/>
               <w:t>High</w:t>
             </w:r>
           </w:p>
@@ -15413,11 +15957,7 @@
               <w:cnfStyle w:val="000000000000" w:firstRow="0" w:lastRow="0" w:firstColumn="0" w:lastColumn="0" w:oddVBand="0" w:evenVBand="0" w:oddHBand="0" w:evenHBand="0" w:firstRowFirstColumn="0" w:firstRowLastColumn="0" w:lastRowFirstColumn="0" w:lastRowLastColumn="0"/>
             </w:pPr>
             <w:r>
-              <w:t xml:space="preserve">Both main and default constructors within the </w:t>
-            </w:r>
-            <w:r>
-              <w:lastRenderedPageBreak/>
-              <w:t xml:space="preserve">CompanyEmail class. </w:t>
+              <w:t xml:space="preserve">Both main and default constructors within the CompanyEmail class. </w:t>
             </w:r>
           </w:p>
         </w:tc>
@@ -15430,14 +15970,10 @@
               <w:cnfStyle w:val="000000000000" w:firstRow="0" w:lastRow="0" w:firstColumn="0" w:lastColumn="0" w:oddVBand="0" w:evenVBand="0" w:oddHBand="0" w:evenHBand="0" w:firstRowFirstColumn="0" w:firstRowLastColumn="0" w:lastRowFirstColumn="0" w:lastRowLastColumn="0"/>
             </w:pPr>
             <w:r>
-              <w:lastRenderedPageBreak/>
               <w:t>Found whilst performing tests on default constructor – Ram Raja</w:t>
             </w:r>
             <w:r>
               <w:br/>
-            </w:r>
-            <w:r>
-              <w:lastRenderedPageBreak/>
               <w:t>Found this when performing tests 119-120 -Aidan Reed</w:t>
             </w:r>
             <w:r>
@@ -15454,7 +15990,6 @@
           </w:tcPr>
           <w:p>
             <w:r>
-              <w:lastRenderedPageBreak/>
               <w:t>BUG003</w:t>
             </w:r>
           </w:p>
@@ -20149,7 +20684,7 @@
 </file>
 
 <file path=customXml/itemProps1.xml><?xml version="1.0" encoding="utf-8"?>
-<ds:datastoreItem xmlns:ds="http://schemas.openxmlformats.org/officeDocument/2006/customXml" ds:itemID="{CF824C77-FCB4-314D-8485-990AC60CF087}">
+<ds:datastoreItem xmlns:ds="http://schemas.openxmlformats.org/officeDocument/2006/customXml" ds:itemID="{53978622-A36F-AB46-8F4F-4AC1863AE865}">
   <ds:schemaRefs>
     <ds:schemaRef ds:uri="http://schemas.openxmlformats.org/officeDocument/2006/bibliography"/>
   </ds:schemaRefs>

</xml_diff>